<commit_message>
actualizaciones de fotos en el manual
</commit_message>
<xml_diff>
--- a/Manual de usuario - TP GRUPO 5.docx
+++ b/Manual de usuario - TP GRUPO 5.docx
@@ -1,10 +1,10 @@
 
 <file path=word/document.xml><?xml version="1.0" encoding="utf-8"?>
-<w:document xmlns:wpc="http://schemas.microsoft.com/office/word/2010/wordprocessingCanvas" xmlns:mc="http://schemas.openxmlformats.org/markup-compatibility/2006" xmlns:o="urn:schemas-microsoft-com:office:office" xmlns:r="http://schemas.openxmlformats.org/officeDocument/2006/relationships" xmlns:m="http://schemas.openxmlformats.org/officeDocument/2006/math" xmlns:v="urn:schemas-microsoft-com:vml" xmlns:wp14="http://schemas.microsoft.com/office/word/2010/wordprocessingDrawing" xmlns:wp="http://schemas.openxmlformats.org/drawingml/2006/wordprocessingDrawing" xmlns:w10="urn:schemas-microsoft-com:office:word" xmlns:w="http://schemas.openxmlformats.org/wordprocessingml/2006/main" xmlns:w14="http://schemas.microsoft.com/office/word/2010/wordml" xmlns:wpg="http://schemas.microsoft.com/office/word/2010/wordprocessingGroup" xmlns:wpi="http://schemas.microsoft.com/office/word/2010/wordprocessingInk" xmlns:wne="http://schemas.microsoft.com/office/word/2006/wordml" xmlns:wps="http://schemas.microsoft.com/office/word/2010/wordprocessingShape" mc:Ignorable="w14 wp14">
+<w:document xmlns:wpc="http://schemas.microsoft.com/office/word/2010/wordprocessingCanvas" xmlns:cx="http://schemas.microsoft.com/office/drawing/2014/chartex" xmlns:cx1="http://schemas.microsoft.com/office/drawing/2015/9/8/chartex" xmlns:cx2="http://schemas.microsoft.com/office/drawing/2015/10/21/chartex" xmlns:cx3="http://schemas.microsoft.com/office/drawing/2016/5/9/chartex" xmlns:cx4="http://schemas.microsoft.com/office/drawing/2016/5/10/chartex" xmlns:cx5="http://schemas.microsoft.com/office/drawing/2016/5/11/chartex" xmlns:cx6="http://schemas.microsoft.com/office/drawing/2016/5/12/chartex" xmlns:cx7="http://schemas.microsoft.com/office/drawing/2016/5/13/chartex" xmlns:cx8="http://schemas.microsoft.com/office/drawing/2016/5/14/chartex" xmlns:mc="http://schemas.openxmlformats.org/markup-compatibility/2006" xmlns:aink="http://schemas.microsoft.com/office/drawing/2016/ink" xmlns:am3d="http://schemas.microsoft.com/office/drawing/2017/model3d" xmlns:o="urn:schemas-microsoft-com:office:office" xmlns:r="http://schemas.openxmlformats.org/officeDocument/2006/relationships" xmlns:m="http://schemas.openxmlformats.org/officeDocument/2006/math" xmlns:v="urn:schemas-microsoft-com:vml" xmlns:wp14="http://schemas.microsoft.com/office/word/2010/wordprocessingDrawing" xmlns:wp="http://schemas.openxmlformats.org/drawingml/2006/wordprocessingDrawing" xmlns:w10="urn:schemas-microsoft-com:office:word" xmlns:w="http://schemas.openxmlformats.org/wordprocessingml/2006/main" xmlns:w14="http://schemas.microsoft.com/office/word/2010/wordml" xmlns:w15="http://schemas.microsoft.com/office/word/2012/wordml" xmlns:w16cid="http://schemas.microsoft.com/office/word/2016/wordml/cid" xmlns:w16se="http://schemas.microsoft.com/office/word/2015/wordml/symex" xmlns:wpg="http://schemas.microsoft.com/office/word/2010/wordprocessingGroup" xmlns:wpi="http://schemas.microsoft.com/office/word/2010/wordprocessingInk" xmlns:wne="http://schemas.microsoft.com/office/word/2006/wordml" xmlns:wps="http://schemas.microsoft.com/office/word/2010/wordprocessingShape" mc:Ignorable="w14 w15 w16se w16cid wp14">
   <w:body>
     <w:p>
       <w:pPr>
-        <w:pStyle w:val="Ttulo"/>
+        <w:pStyle w:val="a3"/>
         <w:rPr>
           <w:rFonts w:ascii="Times New Roman" w:eastAsia="Times New Roman" w:hAnsi="Times New Roman" w:cs="Times New Roman"/>
           <w:sz w:val="44"/>
@@ -24,7 +24,7 @@
     </w:p>
     <w:p>
       <w:pPr>
-        <w:pStyle w:val="Subttulo"/>
+        <w:pStyle w:val="a4"/>
         <w:spacing w:before="0" w:line="240" w:lineRule="auto"/>
         <w:rPr>
           <w:rFonts w:ascii="Times New Roman" w:eastAsia="Times New Roman" w:hAnsi="Times New Roman" w:cs="Times New Roman"/>
@@ -49,7 +49,7 @@
     </w:p>
     <w:p>
       <w:pPr>
-        <w:pStyle w:val="Subttulo"/>
+        <w:pStyle w:val="a4"/>
         <w:spacing w:before="0" w:line="240" w:lineRule="auto"/>
         <w:rPr>
           <w:rFonts w:ascii="Times New Roman" w:eastAsia="Times New Roman" w:hAnsi="Times New Roman" w:cs="Times New Roman"/>
@@ -97,7 +97,7 @@
                     <pic:cNvPicPr preferRelativeResize="0"/>
                   </pic:nvPicPr>
                   <pic:blipFill>
-                    <a:blip r:embed="rId7"/>
+                    <a:blip r:embed="rId6"/>
                     <a:srcRect/>
                     <a:stretch>
                       <a:fillRect/>
@@ -122,7 +122,7 @@
     </w:p>
     <w:tbl>
       <w:tblPr>
-        <w:tblStyle w:val="a"/>
+        <w:tblStyle w:val="a5"/>
         <w:tblW w:w="8642" w:type="dxa"/>
         <w:tblInd w:w="0" w:type="dxa"/>
         <w:tblBorders>
@@ -155,7 +155,7 @@
           </w:tcPr>
           <w:p>
             <w:pPr>
-              <w:pStyle w:val="Subttulo"/>
+              <w:pStyle w:val="a4"/>
               <w:spacing w:before="0" w:line="240" w:lineRule="auto"/>
               <w:rPr>
                 <w:rFonts w:ascii="Times New Roman" w:eastAsia="Times New Roman" w:hAnsi="Times New Roman" w:cs="Times New Roman"/>
@@ -188,7 +188,7 @@
           </w:tcPr>
           <w:p>
             <w:pPr>
-              <w:pStyle w:val="Subttulo"/>
+              <w:pStyle w:val="a4"/>
               <w:spacing w:before="0" w:line="240" w:lineRule="auto"/>
               <w:jc w:val="left"/>
               <w:rPr>
@@ -218,7 +218,7 @@
           </w:tcPr>
           <w:p>
             <w:pPr>
-              <w:pStyle w:val="Subttulo"/>
+              <w:pStyle w:val="a4"/>
               <w:spacing w:before="0" w:line="240" w:lineRule="auto"/>
               <w:jc w:val="left"/>
               <w:rPr>
@@ -248,7 +248,7 @@
           </w:tcPr>
           <w:p>
             <w:pPr>
-              <w:pStyle w:val="Subttulo"/>
+              <w:pStyle w:val="a4"/>
               <w:spacing w:before="0" w:line="240" w:lineRule="auto"/>
               <w:jc w:val="left"/>
               <w:rPr>
@@ -278,7 +278,7 @@
           </w:tcPr>
           <w:p>
             <w:pPr>
-              <w:pStyle w:val="Subttulo"/>
+              <w:pStyle w:val="a4"/>
               <w:spacing w:before="0" w:line="240" w:lineRule="auto"/>
               <w:jc w:val="left"/>
               <w:rPr>
@@ -308,7 +308,7 @@
           </w:tcPr>
           <w:p>
             <w:pPr>
-              <w:pStyle w:val="Subttulo"/>
+              <w:pStyle w:val="a4"/>
               <w:spacing w:before="0" w:line="240" w:lineRule="auto"/>
               <w:jc w:val="left"/>
               <w:rPr>
@@ -340,7 +340,7 @@
           </w:tcPr>
           <w:p>
             <w:pPr>
-              <w:pStyle w:val="Subttulo"/>
+              <w:pStyle w:val="a4"/>
               <w:spacing w:before="0" w:line="240" w:lineRule="auto"/>
               <w:jc w:val="both"/>
               <w:rPr>
@@ -370,7 +370,7 @@
           </w:tcPr>
           <w:p>
             <w:pPr>
-              <w:pStyle w:val="Subttulo"/>
+              <w:pStyle w:val="a4"/>
               <w:spacing w:before="0" w:line="240" w:lineRule="auto"/>
               <w:jc w:val="both"/>
               <w:rPr>
@@ -411,7 +411,7 @@
           </w:tcPr>
           <w:p>
             <w:pPr>
-              <w:pStyle w:val="Subttulo"/>
+              <w:pStyle w:val="a4"/>
               <w:spacing w:before="0" w:line="240" w:lineRule="auto"/>
               <w:jc w:val="both"/>
               <w:rPr>
@@ -441,7 +441,7 @@
           </w:tcPr>
           <w:p>
             <w:pPr>
-              <w:pStyle w:val="Subttulo"/>
+              <w:pStyle w:val="a4"/>
               <w:spacing w:before="0" w:line="240" w:lineRule="auto"/>
               <w:jc w:val="both"/>
               <w:rPr>
@@ -471,7 +471,7 @@
           </w:tcPr>
           <w:p>
             <w:pPr>
-              <w:pStyle w:val="Subttulo"/>
+              <w:pStyle w:val="a4"/>
               <w:spacing w:before="0" w:line="240" w:lineRule="auto"/>
               <w:jc w:val="both"/>
               <w:rPr>
@@ -503,7 +503,7 @@
           </w:tcPr>
           <w:p>
             <w:pPr>
-              <w:pStyle w:val="Subttulo"/>
+              <w:pStyle w:val="a4"/>
               <w:spacing w:before="0" w:line="240" w:lineRule="auto"/>
               <w:jc w:val="both"/>
               <w:rPr>
@@ -533,7 +533,7 @@
           </w:tcPr>
           <w:p>
             <w:pPr>
-              <w:pStyle w:val="Subttulo"/>
+              <w:pStyle w:val="a4"/>
               <w:spacing w:before="0" w:line="240" w:lineRule="auto"/>
               <w:jc w:val="both"/>
               <w:rPr>
@@ -565,7 +565,7 @@
           </w:tcPr>
           <w:p>
             <w:pPr>
-              <w:pStyle w:val="Subttulo"/>
+              <w:pStyle w:val="a4"/>
               <w:spacing w:before="0" w:line="240" w:lineRule="auto"/>
               <w:jc w:val="both"/>
               <w:rPr>
@@ -595,7 +595,7 @@
           </w:tcPr>
           <w:p>
             <w:pPr>
-              <w:pStyle w:val="Subttulo"/>
+              <w:pStyle w:val="a4"/>
               <w:spacing w:before="0" w:line="240" w:lineRule="auto"/>
               <w:jc w:val="both"/>
               <w:rPr>
@@ -625,7 +625,7 @@
           </w:tcPr>
           <w:p>
             <w:pPr>
-              <w:pStyle w:val="Subttulo"/>
+              <w:pStyle w:val="a4"/>
               <w:spacing w:before="0" w:line="240" w:lineRule="auto"/>
               <w:jc w:val="both"/>
               <w:rPr>
@@ -657,7 +657,7 @@
           </w:tcPr>
           <w:p>
             <w:pPr>
-              <w:pStyle w:val="Subttulo"/>
+              <w:pStyle w:val="a4"/>
               <w:spacing w:before="0" w:line="240" w:lineRule="auto"/>
               <w:jc w:val="both"/>
               <w:rPr>
@@ -687,7 +687,7 @@
           </w:tcPr>
           <w:p>
             <w:pPr>
-              <w:pStyle w:val="Subttulo"/>
+              <w:pStyle w:val="a4"/>
               <w:spacing w:before="0" w:line="240" w:lineRule="auto"/>
               <w:jc w:val="both"/>
               <w:rPr>
@@ -717,7 +717,7 @@
           </w:tcPr>
           <w:p>
             <w:pPr>
-              <w:pStyle w:val="Subttulo"/>
+              <w:pStyle w:val="a4"/>
               <w:spacing w:before="0" w:line="240" w:lineRule="auto"/>
               <w:jc w:val="both"/>
               <w:rPr>
@@ -747,7 +747,7 @@
           </w:tcPr>
           <w:p>
             <w:pPr>
-              <w:pStyle w:val="Subttulo"/>
+              <w:pStyle w:val="a4"/>
               <w:spacing w:before="0" w:line="240" w:lineRule="auto"/>
               <w:jc w:val="both"/>
               <w:rPr>
@@ -777,7 +777,7 @@
           </w:tcPr>
           <w:p>
             <w:pPr>
-              <w:pStyle w:val="Subttulo"/>
+              <w:pStyle w:val="a4"/>
               <w:spacing w:before="0" w:line="240" w:lineRule="auto"/>
               <w:jc w:val="both"/>
               <w:rPr>
@@ -812,7 +812,7 @@
           </w:tcPr>
           <w:p>
             <w:pPr>
-              <w:pStyle w:val="Subttulo"/>
+              <w:pStyle w:val="a4"/>
               <w:spacing w:before="0" w:line="240" w:lineRule="auto"/>
               <w:jc w:val="both"/>
               <w:rPr>
@@ -842,7 +842,7 @@
           </w:tcPr>
           <w:p>
             <w:pPr>
-              <w:pStyle w:val="Subttulo"/>
+              <w:pStyle w:val="a4"/>
               <w:spacing w:before="0" w:line="240" w:lineRule="auto"/>
               <w:jc w:val="both"/>
               <w:rPr>
@@ -872,7 +872,7 @@
           </w:tcPr>
           <w:p>
             <w:pPr>
-              <w:pStyle w:val="Subttulo"/>
+              <w:pStyle w:val="a4"/>
               <w:spacing w:before="0" w:line="240" w:lineRule="auto"/>
               <w:jc w:val="both"/>
               <w:rPr>
@@ -902,7 +902,7 @@
           </w:tcPr>
           <w:p>
             <w:pPr>
-              <w:pStyle w:val="Subttulo"/>
+              <w:pStyle w:val="a4"/>
               <w:spacing w:before="0" w:line="240" w:lineRule="auto"/>
               <w:jc w:val="both"/>
               <w:rPr>
@@ -932,7 +932,7 @@
           </w:tcPr>
           <w:p>
             <w:pPr>
-              <w:pStyle w:val="Subttulo"/>
+              <w:pStyle w:val="a4"/>
               <w:spacing w:before="0" w:line="240" w:lineRule="auto"/>
               <w:jc w:val="both"/>
               <w:rPr>
@@ -964,7 +964,7 @@
           </w:tcPr>
           <w:p>
             <w:pPr>
-              <w:pStyle w:val="Subttulo"/>
+              <w:pStyle w:val="a4"/>
               <w:spacing w:before="0" w:line="240" w:lineRule="auto"/>
               <w:jc w:val="both"/>
               <w:rPr>
@@ -994,7 +994,7 @@
           </w:tcPr>
           <w:p>
             <w:pPr>
-              <w:pStyle w:val="Subttulo"/>
+              <w:pStyle w:val="a4"/>
               <w:spacing w:before="0" w:line="240" w:lineRule="auto"/>
               <w:jc w:val="both"/>
               <w:rPr>
@@ -1035,7 +1035,7 @@
           </w:tcPr>
           <w:p>
             <w:pPr>
-              <w:pStyle w:val="Subttulo"/>
+              <w:pStyle w:val="a4"/>
               <w:spacing w:before="0" w:line="240" w:lineRule="auto"/>
               <w:jc w:val="both"/>
               <w:rPr>
@@ -1065,7 +1065,7 @@
           </w:tcPr>
           <w:p>
             <w:pPr>
-              <w:pStyle w:val="Subttulo"/>
+              <w:pStyle w:val="a4"/>
               <w:spacing w:before="0" w:line="240" w:lineRule="auto"/>
               <w:jc w:val="both"/>
               <w:rPr>
@@ -1095,7 +1095,7 @@
           </w:tcPr>
           <w:p>
             <w:pPr>
-              <w:pStyle w:val="Subttulo"/>
+              <w:pStyle w:val="a4"/>
               <w:spacing w:before="0" w:line="240" w:lineRule="auto"/>
               <w:jc w:val="both"/>
               <w:rPr>
@@ -1122,7 +1122,7 @@
     </w:tbl>
     <w:p>
       <w:pPr>
-        <w:pStyle w:val="Subttulo"/>
+        <w:pStyle w:val="a4"/>
       </w:pPr>
       <w:bookmarkStart w:id="34" w:name="_ihv636" w:colFirst="0" w:colLast="0"/>
       <w:bookmarkEnd w:id="34"/>
@@ -1152,7 +1152,7 @@
                     <pic:cNvPicPr preferRelativeResize="0"/>
                   </pic:nvPicPr>
                   <pic:blipFill>
-                    <a:blip r:embed="rId8"/>
+                    <a:blip r:embed="rId7"/>
                     <a:srcRect l="2046" r="1878" b="4723"/>
                     <a:stretch>
                       <a:fillRect/>
@@ -1225,16 +1225,17 @@
       <w:sdtContent>
         <w:p>
           <w:pPr>
-            <w:pStyle w:val="TDC1"/>
+            <w:pStyle w:val="10"/>
             <w:tabs>
               <w:tab w:val="right" w:leader="dot" w:pos="8296"/>
             </w:tabs>
             <w:rPr>
-              <w:rStyle w:val="Hipervnculo"/>
-              <w:rFonts w:asciiTheme="minorHAnsi" w:hAnsiTheme="minorHAnsi"/>
+              <w:rFonts w:asciiTheme="minorHAnsi" w:eastAsiaTheme="minorEastAsia" w:hAnsiTheme="minorHAnsi" w:cstheme="minorBidi"/>
               <w:noProof/>
-              <w:sz w:val="24"/>
-              <w:szCs w:val="24"/>
+              <w:color w:val="auto"/>
+              <w:kern w:val="2"/>
+              <w:szCs w:val="22"/>
+              <w:lang w:val="en-US" w:eastAsia="zh-CN"/>
             </w:rPr>
           </w:pPr>
           <w:r>
@@ -1261,674 +1262,67 @@
             </w:rPr>
             <w:fldChar w:fldCharType="separate"/>
           </w:r>
-          <w:hyperlink w:anchor="_Toc498015728" w:history="1">
-            <w:r>
-              <w:rPr>
-                <w:rStyle w:val="Hipervnculo"/>
-                <w:rFonts w:asciiTheme="minorHAnsi" w:hAnsiTheme="minorHAnsi"/>
-                <w:noProof/>
-                <w:sz w:val="24"/>
-                <w:szCs w:val="24"/>
+          <w:hyperlink w:anchor="_Toc498082052" w:history="1">
+            <w:r>
+              <w:rPr>
+                <w:rStyle w:val="a8"/>
+                <w:noProof/>
               </w:rPr>
               <w:t>Introducción</w:t>
             </w:r>
             <w:r>
               <w:rPr>
-                <w:rFonts w:asciiTheme="minorHAnsi" w:hAnsiTheme="minorHAnsi"/>
-                <w:noProof/>
-                <w:webHidden/>
-                <w:sz w:val="24"/>
-                <w:szCs w:val="24"/>
+                <w:noProof/>
+                <w:webHidden/>
               </w:rPr>
               <w:tab/>
             </w:r>
             <w:r>
               <w:rPr>
-                <w:rFonts w:asciiTheme="minorHAnsi" w:hAnsiTheme="minorHAnsi"/>
-                <w:noProof/>
-                <w:webHidden/>
-                <w:sz w:val="24"/>
-                <w:szCs w:val="24"/>
+                <w:noProof/>
+                <w:webHidden/>
               </w:rPr>
               <w:fldChar w:fldCharType="begin"/>
             </w:r>
             <w:r>
               <w:rPr>
-                <w:rFonts w:asciiTheme="minorHAnsi" w:hAnsiTheme="minorHAnsi"/>
-                <w:noProof/>
-                <w:webHidden/>
-                <w:sz w:val="24"/>
-                <w:szCs w:val="24"/>
-              </w:rPr>
-              <w:instrText xml:space="preserve"> PAGEREF _Toc498015728 \h </w:instrText>
-            </w:r>
-            <w:r>
-              <w:rPr>
-                <w:rFonts w:asciiTheme="minorHAnsi" w:hAnsiTheme="minorHAnsi"/>
-                <w:noProof/>
-                <w:webHidden/>
-                <w:sz w:val="24"/>
-                <w:szCs w:val="24"/>
-              </w:rPr>
-            </w:r>
-            <w:r>
-              <w:rPr>
-                <w:rFonts w:asciiTheme="minorHAnsi" w:hAnsiTheme="minorHAnsi"/>
-                <w:noProof/>
-                <w:webHidden/>
-                <w:sz w:val="24"/>
-                <w:szCs w:val="24"/>
+                <w:noProof/>
+                <w:webHidden/>
+              </w:rPr>
+              <w:instrText xml:space="preserve"> PAGEREF _Toc498082052 \h </w:instrText>
+            </w:r>
+            <w:r>
+              <w:rPr>
+                <w:noProof/>
+                <w:webHidden/>
+              </w:rPr>
+            </w:r>
+            <w:r>
+              <w:rPr>
+                <w:noProof/>
+                <w:webHidden/>
               </w:rPr>
               <w:fldChar w:fldCharType="separate"/>
             </w:r>
             <w:r>
               <w:rPr>
-                <w:rFonts w:asciiTheme="minorHAnsi" w:hAnsiTheme="minorHAnsi"/>
-                <w:noProof/>
-                <w:webHidden/>
-                <w:sz w:val="24"/>
-                <w:szCs w:val="24"/>
+                <w:noProof/>
+                <w:webHidden/>
               </w:rPr>
               <w:t>2</w:t>
             </w:r>
             <w:r>
               <w:rPr>
-                <w:rFonts w:asciiTheme="minorHAnsi" w:hAnsiTheme="minorHAnsi"/>
-                <w:noProof/>
-                <w:webHidden/>
-                <w:sz w:val="24"/>
-                <w:szCs w:val="24"/>
+                <w:noProof/>
+                <w:webHidden/>
               </w:rPr>
               <w:fldChar w:fldCharType="end"/>
             </w:r>
           </w:hyperlink>
         </w:p>
-        <w:p/>
         <w:p>
           <w:pPr>
-            <w:pStyle w:val="TDC1"/>
-            <w:tabs>
-              <w:tab w:val="right" w:leader="dot" w:pos="8296"/>
-            </w:tabs>
-            <w:rPr>
-              <w:rStyle w:val="Hipervnculo"/>
-              <w:rFonts w:asciiTheme="minorHAnsi" w:hAnsiTheme="minorHAnsi"/>
-              <w:noProof/>
-              <w:sz w:val="24"/>
-              <w:szCs w:val="24"/>
-            </w:rPr>
-          </w:pPr>
-          <w:hyperlink w:anchor="_Toc498015729" w:history="1">
-            <w:r>
-              <w:rPr>
-                <w:rStyle w:val="Hipervnculo"/>
-                <w:rFonts w:asciiTheme="minorHAnsi" w:hAnsiTheme="minorHAnsi"/>
-                <w:noProof/>
-                <w:sz w:val="24"/>
-                <w:szCs w:val="24"/>
-              </w:rPr>
-              <w:t>Funcionalidades de cada vista</w:t>
-            </w:r>
-            <w:r>
-              <w:rPr>
-                <w:rFonts w:asciiTheme="minorHAnsi" w:hAnsiTheme="minorHAnsi"/>
-                <w:noProof/>
-                <w:webHidden/>
-                <w:sz w:val="24"/>
-                <w:szCs w:val="24"/>
-              </w:rPr>
-              <w:tab/>
-            </w:r>
-            <w:r>
-              <w:rPr>
-                <w:rFonts w:asciiTheme="minorHAnsi" w:hAnsiTheme="minorHAnsi"/>
-                <w:noProof/>
-                <w:webHidden/>
-                <w:sz w:val="24"/>
-                <w:szCs w:val="24"/>
-              </w:rPr>
-              <w:fldChar w:fldCharType="begin"/>
-            </w:r>
-            <w:r>
-              <w:rPr>
-                <w:rFonts w:asciiTheme="minorHAnsi" w:hAnsiTheme="minorHAnsi"/>
-                <w:noProof/>
-                <w:webHidden/>
-                <w:sz w:val="24"/>
-                <w:szCs w:val="24"/>
-              </w:rPr>
-              <w:instrText xml:space="preserve"> PAGEREF _Toc498015729 \h </w:instrText>
-            </w:r>
-            <w:r>
-              <w:rPr>
-                <w:rFonts w:asciiTheme="minorHAnsi" w:hAnsiTheme="minorHAnsi"/>
-                <w:noProof/>
-                <w:webHidden/>
-                <w:sz w:val="24"/>
-                <w:szCs w:val="24"/>
-              </w:rPr>
-            </w:r>
-            <w:r>
-              <w:rPr>
-                <w:rFonts w:asciiTheme="minorHAnsi" w:hAnsiTheme="minorHAnsi"/>
-                <w:noProof/>
-                <w:webHidden/>
-                <w:sz w:val="24"/>
-                <w:szCs w:val="24"/>
-              </w:rPr>
-              <w:fldChar w:fldCharType="separate"/>
-            </w:r>
-            <w:r>
-              <w:rPr>
-                <w:rFonts w:asciiTheme="minorHAnsi" w:hAnsiTheme="minorHAnsi"/>
-                <w:noProof/>
-                <w:webHidden/>
-                <w:sz w:val="24"/>
-                <w:szCs w:val="24"/>
-              </w:rPr>
-              <w:t>2</w:t>
-            </w:r>
-            <w:r>
-              <w:rPr>
-                <w:rFonts w:asciiTheme="minorHAnsi" w:hAnsiTheme="minorHAnsi"/>
-                <w:noProof/>
-                <w:webHidden/>
-                <w:sz w:val="24"/>
-                <w:szCs w:val="24"/>
-              </w:rPr>
-              <w:fldChar w:fldCharType="end"/>
-            </w:r>
-          </w:hyperlink>
-        </w:p>
-        <w:p/>
-        <w:p>
-          <w:pPr>
-            <w:pStyle w:val="TDC1"/>
-            <w:tabs>
-              <w:tab w:val="right" w:leader="dot" w:pos="8296"/>
-            </w:tabs>
-            <w:rPr>
-              <w:rStyle w:val="Hipervnculo"/>
-              <w:rFonts w:asciiTheme="minorHAnsi" w:hAnsiTheme="minorHAnsi"/>
-              <w:noProof/>
-              <w:sz w:val="24"/>
-              <w:szCs w:val="24"/>
-            </w:rPr>
-          </w:pPr>
-          <w:hyperlink w:anchor="_Toc498015730" w:history="1">
-            <w:r>
-              <w:rPr>
-                <w:rStyle w:val="Hipervnculo"/>
-                <w:rFonts w:asciiTheme="minorHAnsi" w:hAnsiTheme="minorHAnsi"/>
-                <w:noProof/>
-                <w:sz w:val="24"/>
-                <w:szCs w:val="24"/>
-              </w:rPr>
-              <w:t>Menú Principal</w:t>
-            </w:r>
-            <w:r>
-              <w:rPr>
-                <w:rFonts w:asciiTheme="minorHAnsi" w:hAnsiTheme="minorHAnsi"/>
-                <w:noProof/>
-                <w:webHidden/>
-                <w:sz w:val="24"/>
-                <w:szCs w:val="24"/>
-              </w:rPr>
-              <w:tab/>
-            </w:r>
-            <w:r>
-              <w:rPr>
-                <w:rFonts w:asciiTheme="minorHAnsi" w:hAnsiTheme="minorHAnsi"/>
-                <w:noProof/>
-                <w:webHidden/>
-                <w:sz w:val="24"/>
-                <w:szCs w:val="24"/>
-              </w:rPr>
-              <w:fldChar w:fldCharType="begin"/>
-            </w:r>
-            <w:r>
-              <w:rPr>
-                <w:rFonts w:asciiTheme="minorHAnsi" w:hAnsiTheme="minorHAnsi"/>
-                <w:noProof/>
-                <w:webHidden/>
-                <w:sz w:val="24"/>
-                <w:szCs w:val="24"/>
-              </w:rPr>
-              <w:instrText xml:space="preserve"> PAGEREF _Toc498015730 \h </w:instrText>
-            </w:r>
-            <w:r>
-              <w:rPr>
-                <w:rFonts w:asciiTheme="minorHAnsi" w:hAnsiTheme="minorHAnsi"/>
-                <w:noProof/>
-                <w:webHidden/>
-                <w:sz w:val="24"/>
-                <w:szCs w:val="24"/>
-              </w:rPr>
-            </w:r>
-            <w:r>
-              <w:rPr>
-                <w:rFonts w:asciiTheme="minorHAnsi" w:hAnsiTheme="minorHAnsi"/>
-                <w:noProof/>
-                <w:webHidden/>
-                <w:sz w:val="24"/>
-                <w:szCs w:val="24"/>
-              </w:rPr>
-              <w:fldChar w:fldCharType="separate"/>
-            </w:r>
-            <w:r>
-              <w:rPr>
-                <w:rFonts w:asciiTheme="minorHAnsi" w:hAnsiTheme="minorHAnsi"/>
-                <w:noProof/>
-                <w:webHidden/>
-                <w:sz w:val="24"/>
-                <w:szCs w:val="24"/>
-              </w:rPr>
-              <w:t>2</w:t>
-            </w:r>
-            <w:r>
-              <w:rPr>
-                <w:rFonts w:asciiTheme="minorHAnsi" w:hAnsiTheme="minorHAnsi"/>
-                <w:noProof/>
-                <w:webHidden/>
-                <w:sz w:val="24"/>
-                <w:szCs w:val="24"/>
-              </w:rPr>
-              <w:fldChar w:fldCharType="end"/>
-            </w:r>
-          </w:hyperlink>
-        </w:p>
-        <w:p/>
-        <w:p>
-          <w:pPr>
-            <w:pStyle w:val="TDC2"/>
-            <w:tabs>
-              <w:tab w:val="right" w:leader="dot" w:pos="8296"/>
-            </w:tabs>
-            <w:rPr>
-              <w:rStyle w:val="Hipervnculo"/>
-              <w:rFonts w:asciiTheme="minorHAnsi" w:hAnsiTheme="minorHAnsi"/>
-              <w:noProof/>
-              <w:sz w:val="24"/>
-              <w:szCs w:val="24"/>
-            </w:rPr>
-          </w:pPr>
-          <w:hyperlink w:anchor="_Toc498015731" w:history="1">
-            <w:r>
-              <w:rPr>
-                <w:rStyle w:val="Hipervnculo"/>
-                <w:rFonts w:asciiTheme="minorHAnsi" w:hAnsiTheme="minorHAnsi"/>
-                <w:noProof/>
-                <w:sz w:val="24"/>
-                <w:szCs w:val="24"/>
-              </w:rPr>
-              <w:t>Comparar Aproximaciones</w:t>
-            </w:r>
-            <w:r>
-              <w:rPr>
-                <w:rFonts w:asciiTheme="minorHAnsi" w:hAnsiTheme="minorHAnsi"/>
-                <w:noProof/>
-                <w:webHidden/>
-                <w:sz w:val="24"/>
-                <w:szCs w:val="24"/>
-              </w:rPr>
-              <w:tab/>
-            </w:r>
-            <w:r>
-              <w:rPr>
-                <w:rFonts w:asciiTheme="minorHAnsi" w:hAnsiTheme="minorHAnsi"/>
-                <w:noProof/>
-                <w:webHidden/>
-                <w:sz w:val="24"/>
-                <w:szCs w:val="24"/>
-              </w:rPr>
-              <w:fldChar w:fldCharType="begin"/>
-            </w:r>
-            <w:r>
-              <w:rPr>
-                <w:rFonts w:asciiTheme="minorHAnsi" w:hAnsiTheme="minorHAnsi"/>
-                <w:noProof/>
-                <w:webHidden/>
-                <w:sz w:val="24"/>
-                <w:szCs w:val="24"/>
-              </w:rPr>
-              <w:instrText xml:space="preserve"> PAGEREF _Toc498015731 \h </w:instrText>
-            </w:r>
-            <w:r>
-              <w:rPr>
-                <w:rFonts w:asciiTheme="minorHAnsi" w:hAnsiTheme="minorHAnsi"/>
-                <w:noProof/>
-                <w:webHidden/>
-                <w:sz w:val="24"/>
-                <w:szCs w:val="24"/>
-              </w:rPr>
-            </w:r>
-            <w:r>
-              <w:rPr>
-                <w:rFonts w:asciiTheme="minorHAnsi" w:hAnsiTheme="minorHAnsi"/>
-                <w:noProof/>
-                <w:webHidden/>
-                <w:sz w:val="24"/>
-                <w:szCs w:val="24"/>
-              </w:rPr>
-              <w:fldChar w:fldCharType="separate"/>
-            </w:r>
-            <w:r>
-              <w:rPr>
-                <w:rFonts w:asciiTheme="minorHAnsi" w:hAnsiTheme="minorHAnsi"/>
-                <w:noProof/>
-                <w:webHidden/>
-                <w:sz w:val="24"/>
-                <w:szCs w:val="24"/>
-              </w:rPr>
-              <w:t>4</w:t>
-            </w:r>
-            <w:r>
-              <w:rPr>
-                <w:rFonts w:asciiTheme="minorHAnsi" w:hAnsiTheme="minorHAnsi"/>
-                <w:noProof/>
-                <w:webHidden/>
-                <w:sz w:val="24"/>
-                <w:szCs w:val="24"/>
-              </w:rPr>
-              <w:fldChar w:fldCharType="end"/>
-            </w:r>
-          </w:hyperlink>
-        </w:p>
-        <w:p/>
-        <w:p>
-          <w:pPr>
-            <w:pStyle w:val="TDC2"/>
-            <w:tabs>
-              <w:tab w:val="right" w:leader="dot" w:pos="8296"/>
-            </w:tabs>
-            <w:rPr>
-              <w:rStyle w:val="Hipervnculo"/>
-              <w:rFonts w:asciiTheme="minorHAnsi" w:hAnsiTheme="minorHAnsi"/>
-              <w:noProof/>
-              <w:sz w:val="24"/>
-              <w:szCs w:val="24"/>
-            </w:rPr>
-          </w:pPr>
-          <w:hyperlink w:anchor="_Toc498015732" w:history="1">
-            <w:r>
-              <w:rPr>
-                <w:rStyle w:val="Hipervnculo"/>
-                <w:rFonts w:asciiTheme="minorHAnsi" w:hAnsiTheme="minorHAnsi"/>
-                <w:noProof/>
-                <w:sz w:val="24"/>
-                <w:szCs w:val="24"/>
-              </w:rPr>
-              <w:t>Menú Resultados</w:t>
-            </w:r>
-            <w:r>
-              <w:rPr>
-                <w:rFonts w:asciiTheme="minorHAnsi" w:hAnsiTheme="minorHAnsi"/>
-                <w:noProof/>
-                <w:webHidden/>
-                <w:sz w:val="24"/>
-                <w:szCs w:val="24"/>
-              </w:rPr>
-              <w:tab/>
-            </w:r>
-            <w:r>
-              <w:rPr>
-                <w:rFonts w:asciiTheme="minorHAnsi" w:hAnsiTheme="minorHAnsi"/>
-                <w:noProof/>
-                <w:webHidden/>
-                <w:sz w:val="24"/>
-                <w:szCs w:val="24"/>
-              </w:rPr>
-              <w:fldChar w:fldCharType="begin"/>
-            </w:r>
-            <w:r>
-              <w:rPr>
-                <w:rFonts w:asciiTheme="minorHAnsi" w:hAnsiTheme="minorHAnsi"/>
-                <w:noProof/>
-                <w:webHidden/>
-                <w:sz w:val="24"/>
-                <w:szCs w:val="24"/>
-              </w:rPr>
-              <w:instrText xml:space="preserve"> PAGEREF _Toc498015732 \h </w:instrText>
-            </w:r>
-            <w:r>
-              <w:rPr>
-                <w:rFonts w:asciiTheme="minorHAnsi" w:hAnsiTheme="minorHAnsi"/>
-                <w:noProof/>
-                <w:webHidden/>
-                <w:sz w:val="24"/>
-                <w:szCs w:val="24"/>
-              </w:rPr>
-            </w:r>
-            <w:r>
-              <w:rPr>
-                <w:rFonts w:asciiTheme="minorHAnsi" w:hAnsiTheme="minorHAnsi"/>
-                <w:noProof/>
-                <w:webHidden/>
-                <w:sz w:val="24"/>
-                <w:szCs w:val="24"/>
-              </w:rPr>
-              <w:fldChar w:fldCharType="separate"/>
-            </w:r>
-            <w:r>
-              <w:rPr>
-                <w:rFonts w:asciiTheme="minorHAnsi" w:hAnsiTheme="minorHAnsi"/>
-                <w:noProof/>
-                <w:webHidden/>
-                <w:sz w:val="24"/>
-                <w:szCs w:val="24"/>
-              </w:rPr>
-              <w:t>4</w:t>
-            </w:r>
-            <w:r>
-              <w:rPr>
-                <w:rFonts w:asciiTheme="minorHAnsi" w:hAnsiTheme="minorHAnsi"/>
-                <w:noProof/>
-                <w:webHidden/>
-                <w:sz w:val="24"/>
-                <w:szCs w:val="24"/>
-              </w:rPr>
-              <w:fldChar w:fldCharType="end"/>
-            </w:r>
-          </w:hyperlink>
-        </w:p>
-        <w:p/>
-        <w:p>
-          <w:pPr>
-            <w:pStyle w:val="TDC3"/>
-            <w:tabs>
-              <w:tab w:val="right" w:leader="dot" w:pos="8296"/>
-            </w:tabs>
-            <w:rPr>
-              <w:rStyle w:val="Hipervnculo"/>
-              <w:rFonts w:asciiTheme="minorHAnsi" w:hAnsiTheme="minorHAnsi"/>
-              <w:noProof/>
-              <w:sz w:val="24"/>
-              <w:szCs w:val="24"/>
-            </w:rPr>
-          </w:pPr>
-          <w:hyperlink w:anchor="_Toc498015733" w:history="1">
-            <w:r>
-              <w:rPr>
-                <w:rStyle w:val="Hipervnculo"/>
-                <w:rFonts w:asciiTheme="minorHAnsi" w:hAnsiTheme="minorHAnsi"/>
-                <w:noProof/>
-                <w:sz w:val="24"/>
-                <w:szCs w:val="24"/>
-              </w:rPr>
-              <w:t>Mostrar Función</w:t>
-            </w:r>
-            <w:r>
-              <w:rPr>
-                <w:rFonts w:asciiTheme="minorHAnsi" w:hAnsiTheme="minorHAnsi"/>
-                <w:noProof/>
-                <w:webHidden/>
-                <w:sz w:val="24"/>
-                <w:szCs w:val="24"/>
-              </w:rPr>
-              <w:tab/>
-            </w:r>
-            <w:r>
-              <w:rPr>
-                <w:rFonts w:asciiTheme="minorHAnsi" w:hAnsiTheme="minorHAnsi"/>
-                <w:noProof/>
-                <w:webHidden/>
-                <w:sz w:val="24"/>
-                <w:szCs w:val="24"/>
-              </w:rPr>
-              <w:fldChar w:fldCharType="begin"/>
-            </w:r>
-            <w:r>
-              <w:rPr>
-                <w:rFonts w:asciiTheme="minorHAnsi" w:hAnsiTheme="minorHAnsi"/>
-                <w:noProof/>
-                <w:webHidden/>
-                <w:sz w:val="24"/>
-                <w:szCs w:val="24"/>
-              </w:rPr>
-              <w:instrText xml:space="preserve"> PAGEREF _Toc498015733 \h </w:instrText>
-            </w:r>
-            <w:r>
-              <w:rPr>
-                <w:rFonts w:asciiTheme="minorHAnsi" w:hAnsiTheme="minorHAnsi"/>
-                <w:noProof/>
-                <w:webHidden/>
-                <w:sz w:val="24"/>
-                <w:szCs w:val="24"/>
-              </w:rPr>
-            </w:r>
-            <w:r>
-              <w:rPr>
-                <w:rFonts w:asciiTheme="minorHAnsi" w:hAnsiTheme="minorHAnsi"/>
-                <w:noProof/>
-                <w:webHidden/>
-                <w:sz w:val="24"/>
-                <w:szCs w:val="24"/>
-              </w:rPr>
-              <w:fldChar w:fldCharType="separate"/>
-            </w:r>
-            <w:r>
-              <w:rPr>
-                <w:rFonts w:asciiTheme="minorHAnsi" w:hAnsiTheme="minorHAnsi"/>
-                <w:noProof/>
-                <w:webHidden/>
-                <w:sz w:val="24"/>
-                <w:szCs w:val="24"/>
-              </w:rPr>
-              <w:t>5</w:t>
-            </w:r>
-            <w:r>
-              <w:rPr>
-                <w:rFonts w:asciiTheme="minorHAnsi" w:hAnsiTheme="minorHAnsi"/>
-                <w:noProof/>
-                <w:webHidden/>
-                <w:sz w:val="24"/>
-                <w:szCs w:val="24"/>
-              </w:rPr>
-              <w:fldChar w:fldCharType="end"/>
-            </w:r>
-          </w:hyperlink>
-        </w:p>
-        <w:p/>
-        <w:p>
-          <w:pPr>
-            <w:pStyle w:val="TDC3"/>
-            <w:tabs>
-              <w:tab w:val="right" w:leader="dot" w:pos="8296"/>
-            </w:tabs>
-            <w:rPr>
-              <w:rStyle w:val="Hipervnculo"/>
-              <w:rFonts w:asciiTheme="minorHAnsi" w:hAnsiTheme="minorHAnsi"/>
-              <w:noProof/>
-              <w:sz w:val="24"/>
-              <w:szCs w:val="24"/>
-            </w:rPr>
-          </w:pPr>
-          <w:hyperlink w:anchor="_Toc498015734" w:history="1">
-            <w:r>
-              <w:rPr>
-                <w:rStyle w:val="Hipervnculo"/>
-                <w:rFonts w:asciiTheme="minorHAnsi" w:hAnsiTheme="minorHAnsi"/>
-                <w:noProof/>
-                <w:sz w:val="24"/>
-                <w:szCs w:val="24"/>
-              </w:rPr>
-              <w:t>Obtener Cálculo</w:t>
-            </w:r>
-            <w:r>
-              <w:rPr>
-                <w:rFonts w:asciiTheme="minorHAnsi" w:hAnsiTheme="minorHAnsi"/>
-                <w:noProof/>
-                <w:webHidden/>
-                <w:sz w:val="24"/>
-                <w:szCs w:val="24"/>
-              </w:rPr>
-              <w:tab/>
-            </w:r>
-            <w:r>
-              <w:rPr>
-                <w:rFonts w:asciiTheme="minorHAnsi" w:hAnsiTheme="minorHAnsi"/>
-                <w:noProof/>
-                <w:webHidden/>
-                <w:sz w:val="24"/>
-                <w:szCs w:val="24"/>
-              </w:rPr>
-              <w:fldChar w:fldCharType="begin"/>
-            </w:r>
-            <w:r>
-              <w:rPr>
-                <w:rFonts w:asciiTheme="minorHAnsi" w:hAnsiTheme="minorHAnsi"/>
-                <w:noProof/>
-                <w:webHidden/>
-                <w:sz w:val="24"/>
-                <w:szCs w:val="24"/>
-              </w:rPr>
-              <w:instrText xml:space="preserve"> PAGEREF _Toc498015734 \h </w:instrText>
-            </w:r>
-            <w:r>
-              <w:rPr>
-                <w:rFonts w:asciiTheme="minorHAnsi" w:hAnsiTheme="minorHAnsi"/>
-                <w:noProof/>
-                <w:webHidden/>
-                <w:sz w:val="24"/>
-                <w:szCs w:val="24"/>
-              </w:rPr>
-            </w:r>
-            <w:r>
-              <w:rPr>
-                <w:rFonts w:asciiTheme="minorHAnsi" w:hAnsiTheme="minorHAnsi"/>
-                <w:noProof/>
-                <w:webHidden/>
-                <w:sz w:val="24"/>
-                <w:szCs w:val="24"/>
-              </w:rPr>
-              <w:fldChar w:fldCharType="separate"/>
-            </w:r>
-            <w:r>
-              <w:rPr>
-                <w:rFonts w:asciiTheme="minorHAnsi" w:hAnsiTheme="minorHAnsi"/>
-                <w:noProof/>
-                <w:webHidden/>
-                <w:sz w:val="24"/>
-                <w:szCs w:val="24"/>
-              </w:rPr>
-              <w:t>5</w:t>
-            </w:r>
-            <w:r>
-              <w:rPr>
-                <w:rFonts w:asciiTheme="minorHAnsi" w:hAnsiTheme="minorHAnsi"/>
-                <w:noProof/>
-                <w:webHidden/>
-                <w:sz w:val="24"/>
-                <w:szCs w:val="24"/>
-              </w:rPr>
-              <w:fldChar w:fldCharType="end"/>
-            </w:r>
-          </w:hyperlink>
-        </w:p>
-        <w:p/>
-        <w:p>
-          <w:pPr>
-            <w:pStyle w:val="TDC3"/>
+            <w:pStyle w:val="10"/>
             <w:tabs>
               <w:tab w:val="right" w:leader="dot" w:pos="8296"/>
             </w:tabs>
@@ -1936,87 +1330,577 @@
               <w:rFonts w:asciiTheme="minorHAnsi" w:eastAsiaTheme="minorEastAsia" w:hAnsiTheme="minorHAnsi" w:cstheme="minorBidi"/>
               <w:noProof/>
               <w:color w:val="auto"/>
-              <w:sz w:val="24"/>
-              <w:szCs w:val="24"/>
+              <w:kern w:val="2"/>
+              <w:szCs w:val="22"/>
+              <w:lang w:val="en-US" w:eastAsia="zh-CN"/>
             </w:rPr>
           </w:pPr>
-          <w:hyperlink w:anchor="_Toc498015735" w:history="1">
-            <w:r>
-              <w:rPr>
-                <w:rStyle w:val="Hipervnculo"/>
-                <w:rFonts w:asciiTheme="minorHAnsi" w:hAnsiTheme="minorHAnsi"/>
-                <w:noProof/>
-                <w:sz w:val="24"/>
-                <w:szCs w:val="24"/>
+          <w:hyperlink w:anchor="_Toc498082053" w:history="1">
+            <w:r>
+              <w:rPr>
+                <w:rStyle w:val="a8"/>
+                <w:noProof/>
+              </w:rPr>
+              <w:t>Funcionalidades de cada vista</w:t>
+            </w:r>
+            <w:r>
+              <w:rPr>
+                <w:noProof/>
+                <w:webHidden/>
+              </w:rPr>
+              <w:tab/>
+            </w:r>
+            <w:r>
+              <w:rPr>
+                <w:noProof/>
+                <w:webHidden/>
+              </w:rPr>
+              <w:fldChar w:fldCharType="begin"/>
+            </w:r>
+            <w:r>
+              <w:rPr>
+                <w:noProof/>
+                <w:webHidden/>
+              </w:rPr>
+              <w:instrText xml:space="preserve"> PAGEREF _Toc498082053 \h </w:instrText>
+            </w:r>
+            <w:r>
+              <w:rPr>
+                <w:noProof/>
+                <w:webHidden/>
+              </w:rPr>
+            </w:r>
+            <w:r>
+              <w:rPr>
+                <w:noProof/>
+                <w:webHidden/>
+              </w:rPr>
+              <w:fldChar w:fldCharType="separate"/>
+            </w:r>
+            <w:r>
+              <w:rPr>
+                <w:noProof/>
+                <w:webHidden/>
+              </w:rPr>
+              <w:t>2</w:t>
+            </w:r>
+            <w:r>
+              <w:rPr>
+                <w:noProof/>
+                <w:webHidden/>
+              </w:rPr>
+              <w:fldChar w:fldCharType="end"/>
+            </w:r>
+          </w:hyperlink>
+        </w:p>
+        <w:p>
+          <w:pPr>
+            <w:pStyle w:val="10"/>
+            <w:tabs>
+              <w:tab w:val="right" w:leader="dot" w:pos="8296"/>
+            </w:tabs>
+            <w:rPr>
+              <w:rFonts w:asciiTheme="minorHAnsi" w:eastAsiaTheme="minorEastAsia" w:hAnsiTheme="minorHAnsi" w:cstheme="minorBidi"/>
+              <w:noProof/>
+              <w:color w:val="auto"/>
+              <w:kern w:val="2"/>
+              <w:szCs w:val="22"/>
+              <w:lang w:val="en-US" w:eastAsia="zh-CN"/>
+            </w:rPr>
+          </w:pPr>
+          <w:hyperlink w:anchor="_Toc498082054" w:history="1">
+            <w:r>
+              <w:rPr>
+                <w:rStyle w:val="a8"/>
+                <w:noProof/>
+              </w:rPr>
+              <w:t>Menú Principal</w:t>
+            </w:r>
+            <w:r>
+              <w:rPr>
+                <w:noProof/>
+                <w:webHidden/>
+              </w:rPr>
+              <w:tab/>
+            </w:r>
+            <w:r>
+              <w:rPr>
+                <w:noProof/>
+                <w:webHidden/>
+              </w:rPr>
+              <w:fldChar w:fldCharType="begin"/>
+            </w:r>
+            <w:r>
+              <w:rPr>
+                <w:noProof/>
+                <w:webHidden/>
+              </w:rPr>
+              <w:instrText xml:space="preserve"> PAGEREF _Toc498082054 \h </w:instrText>
+            </w:r>
+            <w:r>
+              <w:rPr>
+                <w:noProof/>
+                <w:webHidden/>
+              </w:rPr>
+            </w:r>
+            <w:r>
+              <w:rPr>
+                <w:noProof/>
+                <w:webHidden/>
+              </w:rPr>
+              <w:fldChar w:fldCharType="separate"/>
+            </w:r>
+            <w:r>
+              <w:rPr>
+                <w:noProof/>
+                <w:webHidden/>
+              </w:rPr>
+              <w:t>2</w:t>
+            </w:r>
+            <w:r>
+              <w:rPr>
+                <w:noProof/>
+                <w:webHidden/>
+              </w:rPr>
+              <w:fldChar w:fldCharType="end"/>
+            </w:r>
+          </w:hyperlink>
+        </w:p>
+        <w:p>
+          <w:pPr>
+            <w:pStyle w:val="10"/>
+            <w:tabs>
+              <w:tab w:val="right" w:leader="dot" w:pos="8296"/>
+            </w:tabs>
+            <w:rPr>
+              <w:rFonts w:asciiTheme="minorHAnsi" w:eastAsiaTheme="minorEastAsia" w:hAnsiTheme="minorHAnsi" w:cstheme="minorBidi"/>
+              <w:noProof/>
+              <w:color w:val="auto"/>
+              <w:kern w:val="2"/>
+              <w:szCs w:val="22"/>
+              <w:lang w:val="en-US" w:eastAsia="zh-CN"/>
+            </w:rPr>
+          </w:pPr>
+          <w:hyperlink w:anchor="_Toc498082055" w:history="1">
+            <w:r>
+              <w:rPr>
+                <w:rStyle w:val="a8"/>
+                <w:noProof/>
+              </w:rPr>
+              <w:t>Ingresar Datos</w:t>
+            </w:r>
+            <w:r>
+              <w:rPr>
+                <w:noProof/>
+                <w:webHidden/>
+              </w:rPr>
+              <w:tab/>
+            </w:r>
+            <w:r>
+              <w:rPr>
+                <w:noProof/>
+                <w:webHidden/>
+              </w:rPr>
+              <w:fldChar w:fldCharType="begin"/>
+            </w:r>
+            <w:r>
+              <w:rPr>
+                <w:noProof/>
+                <w:webHidden/>
+              </w:rPr>
+              <w:instrText xml:space="preserve"> PAGEREF _Toc498082055 \h </w:instrText>
+            </w:r>
+            <w:r>
+              <w:rPr>
+                <w:noProof/>
+                <w:webHidden/>
+              </w:rPr>
+            </w:r>
+            <w:r>
+              <w:rPr>
+                <w:noProof/>
+                <w:webHidden/>
+              </w:rPr>
+              <w:fldChar w:fldCharType="separate"/>
+            </w:r>
+            <w:r>
+              <w:rPr>
+                <w:noProof/>
+                <w:webHidden/>
+              </w:rPr>
+              <w:t>3</w:t>
+            </w:r>
+            <w:r>
+              <w:rPr>
+                <w:noProof/>
+                <w:webHidden/>
+              </w:rPr>
+              <w:fldChar w:fldCharType="end"/>
+            </w:r>
+          </w:hyperlink>
+        </w:p>
+        <w:p>
+          <w:pPr>
+            <w:pStyle w:val="20"/>
+            <w:tabs>
+              <w:tab w:val="right" w:leader="dot" w:pos="8296"/>
+            </w:tabs>
+            <w:rPr>
+              <w:rFonts w:asciiTheme="minorHAnsi" w:eastAsiaTheme="minorEastAsia" w:hAnsiTheme="minorHAnsi" w:cstheme="minorBidi"/>
+              <w:noProof/>
+              <w:color w:val="auto"/>
+              <w:kern w:val="2"/>
+              <w:szCs w:val="22"/>
+              <w:lang w:val="en-US" w:eastAsia="zh-CN"/>
+            </w:rPr>
+          </w:pPr>
+          <w:hyperlink w:anchor="_Toc498082056" w:history="1">
+            <w:r>
+              <w:rPr>
+                <w:rStyle w:val="a8"/>
+                <w:noProof/>
+              </w:rPr>
+              <w:t>Comparar Aproximaciones</w:t>
+            </w:r>
+            <w:r>
+              <w:rPr>
+                <w:noProof/>
+                <w:webHidden/>
+              </w:rPr>
+              <w:tab/>
+            </w:r>
+            <w:r>
+              <w:rPr>
+                <w:noProof/>
+                <w:webHidden/>
+              </w:rPr>
+              <w:fldChar w:fldCharType="begin"/>
+            </w:r>
+            <w:r>
+              <w:rPr>
+                <w:noProof/>
+                <w:webHidden/>
+              </w:rPr>
+              <w:instrText xml:space="preserve"> PAGEREF _Toc498082056 \h </w:instrText>
+            </w:r>
+            <w:r>
+              <w:rPr>
+                <w:noProof/>
+                <w:webHidden/>
+              </w:rPr>
+            </w:r>
+            <w:r>
+              <w:rPr>
+                <w:noProof/>
+                <w:webHidden/>
+              </w:rPr>
+              <w:fldChar w:fldCharType="separate"/>
+            </w:r>
+            <w:r>
+              <w:rPr>
+                <w:noProof/>
+                <w:webHidden/>
+              </w:rPr>
+              <w:t>4</w:t>
+            </w:r>
+            <w:r>
+              <w:rPr>
+                <w:noProof/>
+                <w:webHidden/>
+              </w:rPr>
+              <w:fldChar w:fldCharType="end"/>
+            </w:r>
+          </w:hyperlink>
+        </w:p>
+        <w:p>
+          <w:pPr>
+            <w:pStyle w:val="20"/>
+            <w:tabs>
+              <w:tab w:val="right" w:leader="dot" w:pos="8296"/>
+            </w:tabs>
+            <w:rPr>
+              <w:rFonts w:asciiTheme="minorHAnsi" w:eastAsiaTheme="minorEastAsia" w:hAnsiTheme="minorHAnsi" w:cstheme="minorBidi"/>
+              <w:noProof/>
+              <w:color w:val="auto"/>
+              <w:kern w:val="2"/>
+              <w:szCs w:val="22"/>
+              <w:lang w:val="en-US" w:eastAsia="zh-CN"/>
+            </w:rPr>
+          </w:pPr>
+          <w:hyperlink w:anchor="_Toc498082057" w:history="1">
+            <w:r>
+              <w:rPr>
+                <w:rStyle w:val="a8"/>
+                <w:noProof/>
+              </w:rPr>
+              <w:t>Menú Resultados</w:t>
+            </w:r>
+            <w:r>
+              <w:rPr>
+                <w:noProof/>
+                <w:webHidden/>
+              </w:rPr>
+              <w:tab/>
+            </w:r>
+            <w:r>
+              <w:rPr>
+                <w:noProof/>
+                <w:webHidden/>
+              </w:rPr>
+              <w:fldChar w:fldCharType="begin"/>
+            </w:r>
+            <w:r>
+              <w:rPr>
+                <w:noProof/>
+                <w:webHidden/>
+              </w:rPr>
+              <w:instrText xml:space="preserve"> PAGEREF _Toc498082057 \h </w:instrText>
+            </w:r>
+            <w:r>
+              <w:rPr>
+                <w:noProof/>
+                <w:webHidden/>
+              </w:rPr>
+            </w:r>
+            <w:r>
+              <w:rPr>
+                <w:noProof/>
+                <w:webHidden/>
+              </w:rPr>
+              <w:fldChar w:fldCharType="separate"/>
+            </w:r>
+            <w:r>
+              <w:rPr>
+                <w:noProof/>
+                <w:webHidden/>
+              </w:rPr>
+              <w:t>4</w:t>
+            </w:r>
+            <w:r>
+              <w:rPr>
+                <w:noProof/>
+                <w:webHidden/>
+              </w:rPr>
+              <w:fldChar w:fldCharType="end"/>
+            </w:r>
+          </w:hyperlink>
+        </w:p>
+        <w:p>
+          <w:pPr>
+            <w:pStyle w:val="30"/>
+            <w:tabs>
+              <w:tab w:val="right" w:leader="dot" w:pos="8296"/>
+            </w:tabs>
+            <w:rPr>
+              <w:rFonts w:asciiTheme="minorHAnsi" w:eastAsiaTheme="minorEastAsia" w:hAnsiTheme="minorHAnsi" w:cstheme="minorBidi"/>
+              <w:noProof/>
+              <w:color w:val="auto"/>
+              <w:kern w:val="2"/>
+              <w:szCs w:val="22"/>
+              <w:lang w:val="en-US" w:eastAsia="zh-CN"/>
+            </w:rPr>
+          </w:pPr>
+          <w:hyperlink w:anchor="_Toc498082058" w:history="1">
+            <w:r>
+              <w:rPr>
+                <w:rStyle w:val="a8"/>
+                <w:noProof/>
+              </w:rPr>
+              <w:t>Mostrar Función</w:t>
+            </w:r>
+            <w:r>
+              <w:rPr>
+                <w:noProof/>
+                <w:webHidden/>
+              </w:rPr>
+              <w:tab/>
+            </w:r>
+            <w:r>
+              <w:rPr>
+                <w:noProof/>
+                <w:webHidden/>
+              </w:rPr>
+              <w:fldChar w:fldCharType="begin"/>
+            </w:r>
+            <w:r>
+              <w:rPr>
+                <w:noProof/>
+                <w:webHidden/>
+              </w:rPr>
+              <w:instrText xml:space="preserve"> PAGEREF _Toc498082058 \h </w:instrText>
+            </w:r>
+            <w:r>
+              <w:rPr>
+                <w:noProof/>
+                <w:webHidden/>
+              </w:rPr>
+            </w:r>
+            <w:r>
+              <w:rPr>
+                <w:noProof/>
+                <w:webHidden/>
+              </w:rPr>
+              <w:fldChar w:fldCharType="separate"/>
+            </w:r>
+            <w:r>
+              <w:rPr>
+                <w:noProof/>
+                <w:webHidden/>
+              </w:rPr>
+              <w:t>5</w:t>
+            </w:r>
+            <w:r>
+              <w:rPr>
+                <w:noProof/>
+                <w:webHidden/>
+              </w:rPr>
+              <w:fldChar w:fldCharType="end"/>
+            </w:r>
+          </w:hyperlink>
+        </w:p>
+        <w:p>
+          <w:pPr>
+            <w:pStyle w:val="30"/>
+            <w:tabs>
+              <w:tab w:val="right" w:leader="dot" w:pos="8296"/>
+            </w:tabs>
+            <w:rPr>
+              <w:rFonts w:asciiTheme="minorHAnsi" w:eastAsiaTheme="minorEastAsia" w:hAnsiTheme="minorHAnsi" w:cstheme="minorBidi"/>
+              <w:noProof/>
+              <w:color w:val="auto"/>
+              <w:kern w:val="2"/>
+              <w:szCs w:val="22"/>
+              <w:lang w:val="en-US" w:eastAsia="zh-CN"/>
+            </w:rPr>
+          </w:pPr>
+          <w:hyperlink w:anchor="_Toc498082059" w:history="1">
+            <w:r>
+              <w:rPr>
+                <w:rStyle w:val="a8"/>
+                <w:noProof/>
+              </w:rPr>
+              <w:t>Obtener Cálculo</w:t>
+            </w:r>
+            <w:bookmarkStart w:id="35" w:name="_GoBack"/>
+            <w:bookmarkEnd w:id="35"/>
+            <w:r>
+              <w:rPr>
+                <w:noProof/>
+                <w:webHidden/>
+              </w:rPr>
+              <w:tab/>
+            </w:r>
+            <w:r>
+              <w:rPr>
+                <w:noProof/>
+                <w:webHidden/>
+              </w:rPr>
+              <w:fldChar w:fldCharType="begin"/>
+            </w:r>
+            <w:r>
+              <w:rPr>
+                <w:noProof/>
+                <w:webHidden/>
+              </w:rPr>
+              <w:instrText xml:space="preserve"> PAGEREF _Toc498082059 \h </w:instrText>
+            </w:r>
+            <w:r>
+              <w:rPr>
+                <w:noProof/>
+                <w:webHidden/>
+              </w:rPr>
+            </w:r>
+            <w:r>
+              <w:rPr>
+                <w:noProof/>
+                <w:webHidden/>
+              </w:rPr>
+              <w:fldChar w:fldCharType="separate"/>
+            </w:r>
+            <w:r>
+              <w:rPr>
+                <w:noProof/>
+                <w:webHidden/>
+              </w:rPr>
+              <w:t>5</w:t>
+            </w:r>
+            <w:r>
+              <w:rPr>
+                <w:noProof/>
+                <w:webHidden/>
+              </w:rPr>
+              <w:fldChar w:fldCharType="end"/>
+            </w:r>
+          </w:hyperlink>
+        </w:p>
+        <w:p>
+          <w:pPr>
+            <w:pStyle w:val="30"/>
+            <w:tabs>
+              <w:tab w:val="right" w:leader="dot" w:pos="8296"/>
+            </w:tabs>
+            <w:rPr>
+              <w:rFonts w:asciiTheme="minorHAnsi" w:eastAsiaTheme="minorEastAsia" w:hAnsiTheme="minorHAnsi" w:cstheme="minorBidi"/>
+              <w:noProof/>
+              <w:color w:val="auto"/>
+              <w:kern w:val="2"/>
+              <w:szCs w:val="22"/>
+              <w:lang w:val="en-US" w:eastAsia="zh-CN"/>
+            </w:rPr>
+          </w:pPr>
+          <w:hyperlink w:anchor="_Toc498082060" w:history="1">
+            <w:r>
+              <w:rPr>
+                <w:rStyle w:val="a8"/>
+                <w:noProof/>
               </w:rPr>
               <w:t>Graficar</w:t>
             </w:r>
             <w:r>
               <w:rPr>
-                <w:rFonts w:asciiTheme="minorHAnsi" w:hAnsiTheme="minorHAnsi"/>
-                <w:noProof/>
-                <w:webHidden/>
-                <w:sz w:val="24"/>
-                <w:szCs w:val="24"/>
+                <w:noProof/>
+                <w:webHidden/>
               </w:rPr>
               <w:tab/>
             </w:r>
             <w:r>
               <w:rPr>
-                <w:rFonts w:asciiTheme="minorHAnsi" w:hAnsiTheme="minorHAnsi"/>
-                <w:noProof/>
-                <w:webHidden/>
-                <w:sz w:val="24"/>
-                <w:szCs w:val="24"/>
+                <w:noProof/>
+                <w:webHidden/>
               </w:rPr>
               <w:fldChar w:fldCharType="begin"/>
             </w:r>
             <w:r>
               <w:rPr>
-                <w:rFonts w:asciiTheme="minorHAnsi" w:hAnsiTheme="minorHAnsi"/>
-                <w:noProof/>
-                <w:webHidden/>
-                <w:sz w:val="24"/>
-                <w:szCs w:val="24"/>
-              </w:rPr>
-              <w:instrText xml:space="preserve"> PAGEREF _Toc498015735 \h </w:instrText>
-            </w:r>
-            <w:r>
-              <w:rPr>
-                <w:rFonts w:asciiTheme="minorHAnsi" w:hAnsiTheme="minorHAnsi"/>
-                <w:noProof/>
-                <w:webHidden/>
-                <w:sz w:val="24"/>
-                <w:szCs w:val="24"/>
-              </w:rPr>
-            </w:r>
-            <w:r>
-              <w:rPr>
-                <w:rFonts w:asciiTheme="minorHAnsi" w:hAnsiTheme="minorHAnsi"/>
-                <w:noProof/>
-                <w:webHidden/>
-                <w:sz w:val="24"/>
-                <w:szCs w:val="24"/>
+                <w:noProof/>
+                <w:webHidden/>
+              </w:rPr>
+              <w:instrText xml:space="preserve"> PAGEREF _Toc498082060 \h </w:instrText>
+            </w:r>
+            <w:r>
+              <w:rPr>
+                <w:noProof/>
+                <w:webHidden/>
+              </w:rPr>
+            </w:r>
+            <w:r>
+              <w:rPr>
+                <w:noProof/>
+                <w:webHidden/>
               </w:rPr>
               <w:fldChar w:fldCharType="separate"/>
             </w:r>
             <w:r>
               <w:rPr>
-                <w:rFonts w:asciiTheme="minorHAnsi" w:hAnsiTheme="minorHAnsi"/>
-                <w:noProof/>
-                <w:webHidden/>
-                <w:sz w:val="24"/>
-                <w:szCs w:val="24"/>
+                <w:noProof/>
+                <w:webHidden/>
               </w:rPr>
               <w:t>6</w:t>
             </w:r>
             <w:r>
               <w:rPr>
-                <w:rFonts w:asciiTheme="minorHAnsi" w:hAnsiTheme="minorHAnsi"/>
-                <w:noProof/>
-                <w:webHidden/>
-                <w:sz w:val="24"/>
-                <w:szCs w:val="24"/>
+                <w:noProof/>
+                <w:webHidden/>
               </w:rPr>
               <w:fldChar w:fldCharType="end"/>
             </w:r>
@@ -2084,19 +1968,17 @@
         </w:rPr>
         <w:br w:type="page"/>
       </w:r>
-      <w:bookmarkStart w:id="35" w:name="_GoBack"/>
-      <w:bookmarkEnd w:id="35"/>
     </w:p>
     <w:p>
       <w:pPr>
-        <w:pStyle w:val="Ttulo1"/>
+        <w:pStyle w:val="1"/>
         <w:rPr>
           <w:rFonts w:asciiTheme="minorHAnsi" w:hAnsiTheme="minorHAnsi"/>
           <w:sz w:val="24"/>
           <w:szCs w:val="24"/>
         </w:rPr>
       </w:pPr>
-      <w:bookmarkStart w:id="36" w:name="_Toc498015728"/>
+      <w:bookmarkStart w:id="36" w:name="_Toc498082052"/>
       <w:r>
         <w:rPr>
           <w:rFonts w:asciiTheme="minorHAnsi" w:hAnsiTheme="minorHAnsi"/>
@@ -2130,53 +2012,19 @@
           <w:sz w:val="24"/>
           <w:szCs w:val="24"/>
         </w:rPr>
-        <w:t>El presente trabajo práctico busca crear una aplicación, con interfaz de usuario, desar</w:t>
-      </w:r>
-      <w:r>
-        <w:rPr>
-          <w:rFonts w:asciiTheme="minorHAnsi" w:hAnsiTheme="minorHAnsi"/>
-          <w:sz w:val="24"/>
-          <w:szCs w:val="24"/>
-        </w:rPr>
-        <w:t xml:space="preserve">rollar distintas funciones </w:t>
-      </w:r>
-      <w:proofErr w:type="spellStart"/>
-      <w:r>
-        <w:rPr>
-          <w:rFonts w:asciiTheme="minorHAnsi" w:hAnsiTheme="minorHAnsi"/>
-          <w:sz w:val="24"/>
-          <w:szCs w:val="24"/>
-        </w:rPr>
-        <w:t>aproximantes</w:t>
-      </w:r>
-      <w:proofErr w:type="spellEnd"/>
-      <w:r>
-        <w:rPr>
-          <w:rFonts w:asciiTheme="minorHAnsi" w:hAnsiTheme="minorHAnsi"/>
-          <w:sz w:val="24"/>
-          <w:szCs w:val="24"/>
-        </w:rPr>
-        <w:t xml:space="preserve"> a partir de un conjunto de puntos. El usuario puede ingresar los puntos que desee, elegir la función por la cual prefiere aproximar, para luego visualizar la función obtenida, los datos y sistema de ecuación utilizad</w:t>
-      </w:r>
-      <w:r>
-        <w:rPr>
-          <w:rFonts w:asciiTheme="minorHAnsi" w:hAnsiTheme="minorHAnsi"/>
-          <w:sz w:val="24"/>
-          <w:szCs w:val="24"/>
-        </w:rPr>
-        <w:t>o para hallar esta función, y la gráfica de la función. Por otro lado, el usuario también puede comparar las distintas aproximaciones y sus respectivos errores de aproximación.</w:t>
+        <w:t>El presente trabajo práctico busca crear una aplicación, con interfaz de usuario, desarrollar distintas funciones aproximantes a partir de un conjunto de puntos. El usuario puede ingresar los puntos que desee, elegir la función por la cual prefiere aproximar, para luego visualizar la función obtenida, los datos y sistema de ecuación utilizado para hallar esta función, y la gráfica de la función. Por otro lado, el usuario también puede comparar las distintas aproximaciones y sus respectivos errores de aproximación.</w:t>
       </w:r>
     </w:p>
     <w:p>
       <w:pPr>
-        <w:pStyle w:val="Ttulo1"/>
+        <w:pStyle w:val="1"/>
         <w:rPr>
           <w:rFonts w:asciiTheme="minorHAnsi" w:hAnsiTheme="minorHAnsi"/>
           <w:sz w:val="24"/>
           <w:szCs w:val="24"/>
         </w:rPr>
       </w:pPr>
-      <w:bookmarkStart w:id="37" w:name="_Toc498015729"/>
+      <w:bookmarkStart w:id="37" w:name="_Toc498082053"/>
       <w:r>
         <w:rPr>
           <w:rFonts w:asciiTheme="minorHAnsi" w:hAnsiTheme="minorHAnsi"/>
@@ -2191,14 +2039,14 @@
     </w:p>
     <w:p>
       <w:pPr>
-        <w:pStyle w:val="Ttulo1"/>
+        <w:pStyle w:val="1"/>
         <w:rPr>
           <w:rFonts w:asciiTheme="minorHAnsi" w:hAnsiTheme="minorHAnsi"/>
           <w:sz w:val="24"/>
           <w:szCs w:val="24"/>
         </w:rPr>
       </w:pPr>
-      <w:bookmarkStart w:id="39" w:name="_Toc498015730"/>
+      <w:bookmarkStart w:id="39" w:name="_Toc498082054"/>
       <w:r>
         <w:rPr>
           <w:rFonts w:asciiTheme="minorHAnsi" w:hAnsiTheme="minorHAnsi"/>
@@ -2226,21 +2074,28 @@
           <w:szCs w:val="24"/>
         </w:rPr>
         <w:drawing>
-          <wp:inline distT="114300" distB="114300" distL="114300" distR="114300" wp14:anchorId="3E86B63C" wp14:editId="5109ECDF">
-            <wp:extent cx="5276850" cy="2425700"/>
-            <wp:effectExtent l="0" t="0" r="0" b="0"/>
-            <wp:docPr id="1" name="image4.png"/>
-            <wp:cNvGraphicFramePr/>
+          <wp:inline distT="0" distB="0" distL="0" distR="0">
+            <wp:extent cx="4476262" cy="1289050"/>
+            <wp:effectExtent l="0" t="0" r="635" b="6350"/>
+            <wp:docPr id="11" name="图片 11"/>
+            <wp:cNvGraphicFramePr>
+              <a:graphicFrameLocks xmlns:a="http://schemas.openxmlformats.org/drawingml/2006/main" noChangeAspect="1"/>
+            </wp:cNvGraphicFramePr>
             <a:graphic xmlns:a="http://schemas.openxmlformats.org/drawingml/2006/main">
               <a:graphicData uri="http://schemas.openxmlformats.org/drawingml/2006/picture">
                 <pic:pic xmlns:pic="http://schemas.openxmlformats.org/drawingml/2006/picture">
                   <pic:nvPicPr>
-                    <pic:cNvPr id="0" name="image4.png"/>
-                    <pic:cNvPicPr preferRelativeResize="0"/>
+                    <pic:cNvPr id="11" name="menuPpal.JPG"/>
+                    <pic:cNvPicPr/>
                   </pic:nvPicPr>
                   <pic:blipFill>
-                    <a:blip r:embed="rId9"/>
-                    <a:srcRect/>
+                    <a:blip r:embed="rId8">
+                      <a:extLst>
+                        <a:ext uri="{28A0092B-C50C-407E-A947-70E740481C1C}">
+                          <a14:useLocalDpi xmlns:a14="http://schemas.microsoft.com/office/drawing/2010/main" val="0"/>
+                        </a:ext>
+                      </a:extLst>
+                    </a:blip>
                     <a:stretch>
                       <a:fillRect/>
                     </a:stretch>
@@ -2248,12 +2103,11 @@
                   <pic:spPr>
                     <a:xfrm>
                       <a:off x="0" y="0"/>
-                      <a:ext cx="5276850" cy="2425700"/>
+                      <a:ext cx="4480815" cy="1290361"/>
                     </a:xfrm>
                     <a:prstGeom prst="rect">
                       <a:avLst/>
                     </a:prstGeom>
-                    <a:ln/>
                   </pic:spPr>
                 </pic:pic>
               </a:graphicData>
@@ -2264,21 +2118,13 @@
     </w:p>
     <w:p>
       <w:pPr>
+        <w:spacing w:before="240"/>
         <w:rPr>
           <w:rFonts w:asciiTheme="minorHAnsi" w:hAnsiTheme="minorHAnsi"/>
           <w:sz w:val="24"/>
           <w:szCs w:val="24"/>
         </w:rPr>
       </w:pPr>
-    </w:p>
-    <w:p>
-      <w:pPr>
-        <w:rPr>
-          <w:rFonts w:asciiTheme="minorHAnsi" w:hAnsiTheme="minorHAnsi"/>
-          <w:sz w:val="24"/>
-          <w:szCs w:val="24"/>
-        </w:rPr>
-      </w:pPr>
       <w:r>
         <w:rPr>
           <w:rFonts w:asciiTheme="minorHAnsi" w:hAnsiTheme="minorHAnsi"/>
@@ -2286,13 +2132,6 @@
           <w:szCs w:val="24"/>
         </w:rPr>
         <w:tab/>
-      </w:r>
-      <w:r>
-        <w:rPr>
-          <w:rFonts w:asciiTheme="minorHAnsi" w:hAnsiTheme="minorHAnsi"/>
-          <w:sz w:val="24"/>
-          <w:szCs w:val="24"/>
-        </w:rPr>
         <w:t>Ventana que muestra tres opciones: “ingresar datos”,</w:t>
       </w:r>
       <w:r>
@@ -2309,45 +2148,44 @@
           <w:sz w:val="24"/>
           <w:szCs w:val="24"/>
         </w:rPr>
-        <w:t>“Comparar Aproximaciones” y “</w:t>
-      </w:r>
-      <w:proofErr w:type="spellStart"/>
-      <w:r>
-        <w:rPr>
-          <w:rFonts w:asciiTheme="minorHAnsi" w:hAnsiTheme="minorHAnsi"/>
-          <w:sz w:val="24"/>
-          <w:szCs w:val="24"/>
-        </w:rPr>
-        <w:t>Finalizar”</w:t>
+        <w:t>“Comparar Aproximaciones” y “Finalizar”</w:t>
       </w:r>
       <w:bookmarkStart w:id="40" w:name="_bj4ws6b6oib7" w:colFirst="0" w:colLast="0"/>
       <w:bookmarkEnd w:id="40"/>
-      <w:r>
-        <w:rPr>
-          <w:rFonts w:asciiTheme="minorHAnsi" w:hAnsiTheme="minorHAnsi"/>
-          <w:sz w:val="24"/>
-          <w:szCs w:val="24"/>
-        </w:rPr>
-        <w:t>Ingresar</w:t>
-      </w:r>
-      <w:proofErr w:type="spellEnd"/>
-      <w:r>
-        <w:rPr>
-          <w:rFonts w:asciiTheme="minorHAnsi" w:hAnsiTheme="minorHAnsi"/>
-          <w:sz w:val="24"/>
-          <w:szCs w:val="24"/>
-        </w:rPr>
-        <w:t xml:space="preserve"> Datos</w:t>
-      </w:r>
     </w:p>
     <w:p>
       <w:pPr>
-        <w:rPr>
-          <w:rFonts w:asciiTheme="minorHAnsi" w:hAnsiTheme="minorHAnsi"/>
-          <w:sz w:val="24"/>
-          <w:szCs w:val="24"/>
+        <w:pStyle w:val="1"/>
+        <w:spacing w:after="0"/>
+        <w:rPr>
+          <w:rFonts w:asciiTheme="minorHAnsi" w:hAnsiTheme="minorHAnsi"/>
+          <w:sz w:val="24"/>
+          <w:szCs w:val="24"/>
+          <w:u w:val="single"/>
         </w:rPr>
       </w:pPr>
+      <w:bookmarkStart w:id="41" w:name="_Toc498082055"/>
+      <w:r>
+        <w:rPr>
+          <w:rFonts w:asciiTheme="minorHAnsi" w:hAnsiTheme="minorHAnsi"/>
+          <w:sz w:val="24"/>
+          <w:szCs w:val="24"/>
+          <w:u w:val="single"/>
+        </w:rPr>
+        <w:lastRenderedPageBreak/>
+        <w:t>Ingresar Datos</w:t>
+      </w:r>
+      <w:bookmarkEnd w:id="41"/>
+    </w:p>
+    <w:p>
+      <w:pPr>
+        <w:spacing w:after="240"/>
+        <w:rPr>
+          <w:rFonts w:asciiTheme="minorHAnsi" w:hAnsiTheme="minorHAnsi"/>
+          <w:sz w:val="24"/>
+          <w:szCs w:val="24"/>
+        </w:rPr>
+      </w:pPr>
       <w:r>
         <w:rPr>
           <w:rFonts w:asciiTheme="minorHAnsi" w:hAnsiTheme="minorHAnsi"/>
@@ -2355,36 +2193,48 @@
           <w:sz w:val="24"/>
           <w:szCs w:val="24"/>
         </w:rPr>
-        <w:lastRenderedPageBreak/>
         <w:drawing>
-          <wp:inline distT="114300" distB="114300" distL="114300" distR="114300" wp14:anchorId="04D0FA7C" wp14:editId="602627DC">
-            <wp:extent cx="5276850" cy="4902200"/>
-            <wp:effectExtent l="0" t="0" r="0" b="0"/>
-            <wp:docPr id="6" name="image13.png"/>
-            <wp:cNvGraphicFramePr/>
+          <wp:inline distT="0" distB="0" distL="0" distR="0">
+            <wp:extent cx="4960414" cy="5137150"/>
+            <wp:effectExtent l="0" t="0" r="0" b="6350"/>
+            <wp:docPr id="10" name="图片 10"/>
+            <wp:cNvGraphicFramePr>
+              <a:graphicFrameLocks xmlns:a="http://schemas.openxmlformats.org/drawingml/2006/main" noChangeAspect="1"/>
+            </wp:cNvGraphicFramePr>
             <a:graphic xmlns:a="http://schemas.openxmlformats.org/drawingml/2006/main">
               <a:graphicData uri="http://schemas.openxmlformats.org/drawingml/2006/picture">
                 <pic:pic xmlns:pic="http://schemas.openxmlformats.org/drawingml/2006/picture">
                   <pic:nvPicPr>
-                    <pic:cNvPr id="0" name="image13.png"/>
-                    <pic:cNvPicPr preferRelativeResize="0"/>
+                    <pic:cNvPr id="10" name="ingresarDatos.JPG"/>
+                    <pic:cNvPicPr/>
                   </pic:nvPicPr>
-                  <pic:blipFill>
-                    <a:blip r:embed="rId10"/>
-                    <a:srcRect/>
-                    <a:stretch>
-                      <a:fillRect/>
-                    </a:stretch>
+                  <pic:blipFill rotWithShape="1">
+                    <a:blip r:embed="rId9">
+                      <a:extLst>
+                        <a:ext uri="{28A0092B-C50C-407E-A947-70E740481C1C}">
+                          <a14:useLocalDpi xmlns:a14="http://schemas.microsoft.com/office/drawing/2010/main" val="0"/>
+                        </a:ext>
+                      </a:extLst>
+                    </a:blip>
+                    <a:srcRect l="477" t="580" r="822" b="1"/>
+                    <a:stretch/>
                   </pic:blipFill>
-                  <pic:spPr>
+                  <pic:spPr bwMode="auto">
                     <a:xfrm>
                       <a:off x="0" y="0"/>
-                      <a:ext cx="5276850" cy="4902200"/>
+                      <a:ext cx="5030641" cy="5209879"/>
                     </a:xfrm>
                     <a:prstGeom prst="rect">
                       <a:avLst/>
                     </a:prstGeom>
-                    <a:ln/>
+                    <a:ln>
+                      <a:noFill/>
+                    </a:ln>
+                    <a:extLst>
+                      <a:ext uri="{53640926-AAD7-44D8-BBD7-CCE9431645EC}">
+                        <a14:shadowObscured xmlns:a14="http://schemas.microsoft.com/office/drawing/2010/main"/>
+                      </a:ext>
+                    </a:extLst>
                   </pic:spPr>
                 </pic:pic>
               </a:graphicData>
@@ -2408,13 +2258,6 @@
           <w:szCs w:val="24"/>
         </w:rPr>
         <w:tab/>
-      </w:r>
-      <w:r>
-        <w:rPr>
-          <w:rFonts w:asciiTheme="minorHAnsi" w:hAnsiTheme="minorHAnsi"/>
-          <w:sz w:val="24"/>
-          <w:szCs w:val="24"/>
-        </w:rPr>
         <w:t>Ventana que permite ingresar puntos y elegir la cantidad de decimales para trabajar.</w:t>
       </w:r>
     </w:p>
@@ -2433,24 +2276,9 @@
           <w:szCs w:val="24"/>
         </w:rPr>
         <w:tab/>
-      </w:r>
-      <w:r>
-        <w:rPr>
-          <w:rFonts w:asciiTheme="minorHAnsi" w:hAnsiTheme="minorHAnsi"/>
-          <w:sz w:val="24"/>
-          <w:szCs w:val="24"/>
-        </w:rPr>
         <w:t xml:space="preserve">En la grilla muestra celdas para cuatro puntos, pero se puede completar menos o más de cuatro puntos. Con un mínimo de un punto (un par de </w:t>
       </w:r>
       <w:proofErr w:type="spellStart"/>
-      <w:r>
-        <w:rPr>
-          <w:rFonts w:asciiTheme="minorHAnsi" w:hAnsiTheme="minorHAnsi"/>
-          <w:sz w:val="24"/>
-          <w:szCs w:val="24"/>
-        </w:rPr>
-        <w:t>x</w:t>
-      </w:r>
       <w:proofErr w:type="gramStart"/>
       <w:r>
         <w:rPr>
@@ -2458,7 +2286,7 @@
           <w:sz w:val="24"/>
           <w:szCs w:val="24"/>
         </w:rPr>
-        <w:t>,y</w:t>
+        <w:t>x,y</w:t>
       </w:r>
       <w:proofErr w:type="spellEnd"/>
       <w:proofErr w:type="gramEnd"/>
@@ -2504,15 +2332,7 @@
           <w:szCs w:val="24"/>
         </w:rPr>
         <w:tab/>
-        <w:t>Luego</w:t>
-      </w:r>
-      <w:r>
-        <w:rPr>
-          <w:rFonts w:asciiTheme="minorHAnsi" w:hAnsiTheme="minorHAnsi"/>
-          <w:sz w:val="24"/>
-          <w:szCs w:val="24"/>
-        </w:rPr>
-        <w:t xml:space="preserve"> de ingresar más puntos, o de borrar puntos, debe dar </w:t>
+        <w:t xml:space="preserve">Luego de ingresar más puntos, o de borrar puntos, debe dar </w:t>
       </w:r>
       <w:proofErr w:type="spellStart"/>
       <w:r>
@@ -2584,15 +2404,7 @@
           <w:sz w:val="24"/>
           <w:szCs w:val="24"/>
         </w:rPr>
-        <w:t>, en una celda, edita la celda sin borrar el n</w:t>
-      </w:r>
-      <w:r>
-        <w:rPr>
-          <w:rFonts w:asciiTheme="minorHAnsi" w:hAnsiTheme="minorHAnsi"/>
-          <w:sz w:val="24"/>
-          <w:szCs w:val="24"/>
-        </w:rPr>
-        <w:t>úmero existente; luego puede pasar de una celda a otra con los teclados de flechas o con “</w:t>
+        <w:t>, en una celda, edita la celda sin borrar el número existente; luego puede pasar de una celda a otra con los teclados de flechas o con “</w:t>
       </w:r>
       <w:proofErr w:type="spellStart"/>
       <w:r>
@@ -2646,50 +2458,104 @@
           <w:szCs w:val="24"/>
         </w:rPr>
         <w:tab/>
-      </w:r>
-      <w:r>
-        <w:rPr>
-          <w:rFonts w:asciiTheme="minorHAnsi" w:hAnsiTheme="minorHAnsi"/>
-          <w:sz w:val="24"/>
-          <w:szCs w:val="24"/>
-        </w:rPr>
-        <w:t>Para volver a la ventana “Menú Princi</w:t>
-      </w:r>
-      <w:r>
-        <w:rPr>
-          <w:rFonts w:asciiTheme="minorHAnsi" w:hAnsiTheme="minorHAnsi"/>
-          <w:sz w:val="24"/>
-          <w:szCs w:val="24"/>
-        </w:rPr>
-        <w:t>pal” solo debe cerrar la presente ventana ya que no se cerrará ninguna ventana al abrir una nueva.</w:t>
+        <w:t>Para volver a la ventana “Menú Principal” solo debe cerrar la presente ventana ya que no se cerrará ninguna ventana al abrir una nueva.</w:t>
       </w:r>
     </w:p>
     <w:p>
       <w:pPr>
-        <w:pStyle w:val="Ttulo2"/>
+        <w:pStyle w:val="2"/>
         <w:spacing w:after="0"/>
         <w:rPr>
           <w:rFonts w:asciiTheme="minorHAnsi" w:hAnsiTheme="minorHAnsi"/>
           <w:sz w:val="24"/>
           <w:szCs w:val="24"/>
-          <w:u w:val="single"/>
         </w:rPr>
       </w:pPr>
-      <w:bookmarkStart w:id="41" w:name="_Toc498015731"/>
-      <w:r>
-        <w:rPr>
-          <w:rFonts w:asciiTheme="minorHAnsi" w:hAnsiTheme="minorHAnsi"/>
-          <w:sz w:val="24"/>
-          <w:szCs w:val="24"/>
-          <w:u w:val="single"/>
+      <w:bookmarkStart w:id="42" w:name="_Toc498082056"/>
+      <w:r>
+        <w:rPr>
+          <w:rFonts w:asciiTheme="minorHAnsi" w:hAnsiTheme="minorHAnsi"/>
+          <w:noProof/>
+          <w:sz w:val="24"/>
+          <w:szCs w:val="24"/>
         </w:rPr>
         <w:lastRenderedPageBreak/>
+        <w:drawing>
+          <wp:anchor distT="0" distB="0" distL="114300" distR="114300" simplePos="0" relativeHeight="251662848" behindDoc="0" locked="0" layoutInCell="1" allowOverlap="1">
+            <wp:simplePos x="0" y="0"/>
+            <wp:positionH relativeFrom="column">
+              <wp:posOffset>44450</wp:posOffset>
+            </wp:positionH>
+            <wp:positionV relativeFrom="paragraph">
+              <wp:posOffset>353695</wp:posOffset>
+            </wp:positionV>
+            <wp:extent cx="5276850" cy="1849755"/>
+            <wp:effectExtent l="0" t="0" r="0" b="0"/>
+            <wp:wrapTopAndBottom/>
+            <wp:docPr id="9" name="图片 9"/>
+            <wp:cNvGraphicFramePr>
+              <a:graphicFrameLocks xmlns:a="http://schemas.openxmlformats.org/drawingml/2006/main" noChangeAspect="1"/>
+            </wp:cNvGraphicFramePr>
+            <a:graphic xmlns:a="http://schemas.openxmlformats.org/drawingml/2006/main">
+              <a:graphicData uri="http://schemas.openxmlformats.org/drawingml/2006/picture">
+                <pic:pic xmlns:pic="http://schemas.openxmlformats.org/drawingml/2006/picture">
+                  <pic:nvPicPr>
+                    <pic:cNvPr id="9" name="aprox.JPG"/>
+                    <pic:cNvPicPr/>
+                  </pic:nvPicPr>
+                  <pic:blipFill rotWithShape="1">
+                    <a:blip r:embed="rId10">
+                      <a:extLst>
+                        <a:ext uri="{28A0092B-C50C-407E-A947-70E740481C1C}">
+                          <a14:useLocalDpi xmlns:a14="http://schemas.microsoft.com/office/drawing/2010/main" val="0"/>
+                        </a:ext>
+                      </a:extLst>
+                    </a:blip>
+                    <a:srcRect l="1203" t="4167" r="916" b="4487"/>
+                    <a:stretch/>
+                  </pic:blipFill>
+                  <pic:spPr bwMode="auto">
+                    <a:xfrm>
+                      <a:off x="0" y="0"/>
+                      <a:ext cx="5276850" cy="1849755"/>
+                    </a:xfrm>
+                    <a:prstGeom prst="rect">
+                      <a:avLst/>
+                    </a:prstGeom>
+                    <a:ln>
+                      <a:noFill/>
+                    </a:ln>
+                    <a:extLst>
+                      <a:ext uri="{53640926-AAD7-44D8-BBD7-CCE9431645EC}">
+                        <a14:shadowObscured xmlns:a14="http://schemas.microsoft.com/office/drawing/2010/main"/>
+                      </a:ext>
+                    </a:extLst>
+                  </pic:spPr>
+                </pic:pic>
+              </a:graphicData>
+            </a:graphic>
+            <wp14:sizeRelH relativeFrom="margin">
+              <wp14:pctWidth>0</wp14:pctWidth>
+            </wp14:sizeRelH>
+            <wp14:sizeRelV relativeFrom="margin">
+              <wp14:pctHeight>0</wp14:pctHeight>
+            </wp14:sizeRelV>
+          </wp:anchor>
+        </w:drawing>
+      </w:r>
+      <w:r>
+        <w:rPr>
+          <w:rFonts w:asciiTheme="minorHAnsi" w:hAnsiTheme="minorHAnsi"/>
+          <w:sz w:val="24"/>
+          <w:szCs w:val="24"/>
+        </w:rPr>
         <w:t>Comparar Aproximaciones</w:t>
       </w:r>
-      <w:bookmarkEnd w:id="41"/>
+      <w:bookmarkEnd w:id="42"/>
     </w:p>
     <w:p>
       <w:pPr>
+        <w:spacing w:before="240"/>
         <w:rPr>
           <w:rFonts w:asciiTheme="minorHAnsi" w:hAnsiTheme="minorHAnsi"/>
           <w:sz w:val="24"/>
@@ -2703,47 +2569,94 @@
           <w:szCs w:val="24"/>
         </w:rPr>
         <w:tab/>
-        <w:t>Ventana que abre luego de que el usuario ingrese los puntos y desee ver una comparación entre distintos métodos de aproximación. Ést</w:t>
-      </w:r>
-      <w:r>
-        <w:rPr>
-          <w:rFonts w:asciiTheme="minorHAnsi" w:hAnsiTheme="minorHAnsi"/>
-          <w:sz w:val="24"/>
-          <w:szCs w:val="24"/>
-        </w:rPr>
-        <w:t>a permite visualizar resultados mediante distintas aproximaciones y sus respectivos errores. Para volver a la ventana “Menú Principal” solo debe cerrar la presente ventana ya que no se cerrará ninguna ventana al abrir una nueva.</w:t>
+      </w:r>
+      <w:r>
+        <w:rPr>
+          <w:rFonts w:asciiTheme="minorHAnsi" w:hAnsiTheme="minorHAnsi"/>
+          <w:sz w:val="24"/>
+          <w:szCs w:val="24"/>
+        </w:rPr>
+        <w:t xml:space="preserve">Ventana que abre luego de que el usuario ingrese los puntos y desee ver una comparación entre distintos métodos de aproximación. Ésta permite visualizar resultados mediante distintas aproximaciones y sus respectivos errores. </w:t>
+      </w:r>
+      <w:r>
+        <w:rPr>
+          <w:rFonts w:asciiTheme="minorHAnsi" w:hAnsiTheme="minorHAnsi"/>
+          <w:sz w:val="24"/>
+          <w:szCs w:val="24"/>
+        </w:rPr>
+        <w:t>Los errores son de tipo “error absoluto” y se considera mejor aproximación aquella con menor error.</w:t>
       </w:r>
     </w:p>
     <w:p>
       <w:pPr>
-        <w:pStyle w:val="Ttulo2"/>
+        <w:rPr>
+          <w:rFonts w:asciiTheme="minorHAnsi" w:hAnsiTheme="minorHAnsi"/>
+          <w:sz w:val="24"/>
+          <w:szCs w:val="24"/>
+        </w:rPr>
+      </w:pPr>
+      <w:r>
+        <w:rPr>
+          <w:rFonts w:asciiTheme="minorHAnsi" w:hAnsiTheme="minorHAnsi"/>
+          <w:sz w:val="24"/>
+          <w:szCs w:val="24"/>
+        </w:rPr>
+        <w:tab/>
+        <w:t>La última columna de la grilla es la sumatoria de cada columna.</w:t>
+      </w:r>
+    </w:p>
+    <w:p>
+      <w:pPr>
+        <w:rPr>
+          <w:rFonts w:asciiTheme="minorHAnsi" w:hAnsiTheme="minorHAnsi"/>
+          <w:sz w:val="24"/>
+          <w:szCs w:val="24"/>
+        </w:rPr>
+      </w:pPr>
+      <w:r>
+        <w:rPr>
+          <w:rFonts w:asciiTheme="minorHAnsi" w:hAnsiTheme="minorHAnsi"/>
+          <w:sz w:val="24"/>
+          <w:szCs w:val="24"/>
+        </w:rPr>
+        <w:tab/>
+      </w:r>
+      <w:r>
+        <w:rPr>
+          <w:rFonts w:asciiTheme="minorHAnsi" w:hAnsiTheme="minorHAnsi"/>
+          <w:sz w:val="24"/>
+          <w:szCs w:val="24"/>
+        </w:rPr>
+        <w:t>Para volver a la ventana “Menú Principal” solo debe cerrar la presente ventana ya que no se cerrará ninguna ventana al abrir una nueva.</w:t>
+      </w:r>
+    </w:p>
+    <w:p>
+      <w:pPr>
+        <w:pStyle w:val="2"/>
         <w:spacing w:after="0"/>
         <w:rPr>
           <w:rFonts w:asciiTheme="minorHAnsi" w:hAnsiTheme="minorHAnsi"/>
           <w:sz w:val="24"/>
           <w:szCs w:val="24"/>
-          <w:u w:val="single"/>
         </w:rPr>
       </w:pPr>
-      <w:bookmarkStart w:id="42" w:name="_d1o5ezpqd31f" w:colFirst="0" w:colLast="0"/>
-      <w:bookmarkStart w:id="43" w:name="_Toc498015732"/>
-      <w:bookmarkEnd w:id="42"/>
-      <w:r>
-        <w:rPr>
-          <w:rFonts w:asciiTheme="minorHAnsi" w:hAnsiTheme="minorHAnsi"/>
-          <w:sz w:val="24"/>
-          <w:szCs w:val="24"/>
-          <w:u w:val="single"/>
+      <w:bookmarkStart w:id="43" w:name="_d1o5ezpqd31f" w:colFirst="0" w:colLast="0"/>
+      <w:bookmarkStart w:id="44" w:name="_Toc498082057"/>
+      <w:bookmarkEnd w:id="43"/>
+      <w:r>
+        <w:rPr>
+          <w:rFonts w:asciiTheme="minorHAnsi" w:hAnsiTheme="minorHAnsi"/>
+          <w:sz w:val="24"/>
+          <w:szCs w:val="24"/>
         </w:rPr>
         <w:t>Menú Resultados</w:t>
       </w:r>
-      <w:bookmarkEnd w:id="43"/>
-      <w:r>
-        <w:rPr>
-          <w:rFonts w:asciiTheme="minorHAnsi" w:hAnsiTheme="minorHAnsi"/>
-          <w:sz w:val="24"/>
-          <w:szCs w:val="24"/>
-          <w:u w:val="single"/>
+      <w:bookmarkEnd w:id="44"/>
+      <w:r>
+        <w:rPr>
+          <w:rFonts w:asciiTheme="minorHAnsi" w:hAnsiTheme="minorHAnsi"/>
+          <w:sz w:val="24"/>
+          <w:szCs w:val="24"/>
         </w:rPr>
         <w:t xml:space="preserve"> </w:t>
       </w:r>
@@ -2802,6 +2715,7 @@
     </w:p>
     <w:p>
       <w:pPr>
+        <w:spacing w:before="240"/>
         <w:rPr>
           <w:rFonts w:asciiTheme="minorHAnsi" w:hAnsiTheme="minorHAnsi"/>
           <w:sz w:val="24"/>
@@ -2815,41 +2729,7 @@
           <w:szCs w:val="24"/>
         </w:rPr>
         <w:tab/>
-        <w:t>Ventana</w:t>
-      </w:r>
-      <w:r>
-        <w:rPr>
-          <w:rFonts w:asciiTheme="minorHAnsi" w:hAnsiTheme="minorHAnsi"/>
-          <w:sz w:val="24"/>
-          <w:szCs w:val="24"/>
-        </w:rPr>
-        <w:t xml:space="preserve"> que abre cuando el usuario elige un método de aproximación particular, cual da tres opciones respecto a los detalles de la función </w:t>
-      </w:r>
-      <w:proofErr w:type="spellStart"/>
-      <w:r>
-        <w:rPr>
-          <w:rFonts w:asciiTheme="minorHAnsi" w:hAnsiTheme="minorHAnsi"/>
-          <w:sz w:val="24"/>
-          <w:szCs w:val="24"/>
-        </w:rPr>
-        <w:t>aproximante</w:t>
-      </w:r>
-      <w:proofErr w:type="spellEnd"/>
-      <w:r>
-        <w:rPr>
-          <w:rFonts w:asciiTheme="minorHAnsi" w:hAnsiTheme="minorHAnsi"/>
-          <w:sz w:val="24"/>
-          <w:szCs w:val="24"/>
-        </w:rPr>
-        <w:t xml:space="preserve"> obtenida: “Mostrar función”, “Obtener cálculo”, “Graficar”. Para volver a la ventana “Menú Principal” solo debe </w:t>
-      </w:r>
-      <w:r>
-        <w:rPr>
-          <w:rFonts w:asciiTheme="minorHAnsi" w:hAnsiTheme="minorHAnsi"/>
-          <w:sz w:val="24"/>
-          <w:szCs w:val="24"/>
-        </w:rPr>
-        <w:t>cerrar la presente ventana ya que no se cerrará ninguna ventana al abrir una nueva.</w:t>
+        <w:t>Ventana que abre cuando el usuario elige un método de aproximación particular, cual da tres opciones respecto a los detalles de la función aproximante obtenida: “Mostrar función”, “Obtener cálculo”, “Graficar”. Para volver a la ventana “Menú Principal” solo debe cerrar la presente ventana ya que no se cerrará ninguna ventana al abrir una nueva.</w:t>
       </w:r>
     </w:p>
     <w:p>
@@ -2858,40 +2738,23 @@
           <w:rFonts w:asciiTheme="minorHAnsi" w:hAnsiTheme="minorHAnsi"/>
           <w:sz w:val="24"/>
           <w:szCs w:val="24"/>
+          <w:lang w:val="en-US"/>
         </w:rPr>
       </w:pPr>
     </w:p>
     <w:p>
       <w:pPr>
+        <w:pStyle w:val="3"/>
+        <w:spacing w:after="0"/>
         <w:rPr>
           <w:rFonts w:asciiTheme="minorHAnsi" w:hAnsiTheme="minorHAnsi"/>
           <w:sz w:val="24"/>
           <w:szCs w:val="24"/>
         </w:rPr>
       </w:pPr>
-    </w:p>
-    <w:p>
-      <w:pPr>
-        <w:rPr>
-          <w:rFonts w:asciiTheme="minorHAnsi" w:hAnsiTheme="minorHAnsi"/>
-          <w:sz w:val="24"/>
-          <w:szCs w:val="24"/>
-        </w:rPr>
-      </w:pPr>
-    </w:p>
-    <w:p>
-      <w:pPr>
-        <w:pStyle w:val="Ttulo3"/>
-        <w:spacing w:after="0"/>
-        <w:rPr>
-          <w:rFonts w:asciiTheme="minorHAnsi" w:hAnsiTheme="minorHAnsi"/>
-          <w:sz w:val="24"/>
-          <w:szCs w:val="24"/>
-        </w:rPr>
-      </w:pPr>
-      <w:bookmarkStart w:id="44" w:name="_1nr6p83cy7zc" w:colFirst="0" w:colLast="0"/>
-      <w:bookmarkStart w:id="45" w:name="_Toc498015733"/>
-      <w:bookmarkEnd w:id="44"/>
+      <w:bookmarkStart w:id="45" w:name="_1nr6p83cy7zc" w:colFirst="0" w:colLast="0"/>
+      <w:bookmarkStart w:id="46" w:name="_Toc498082058"/>
+      <w:bookmarkEnd w:id="45"/>
       <w:r>
         <w:rPr>
           <w:rFonts w:asciiTheme="minorHAnsi" w:hAnsiTheme="minorHAnsi"/>
@@ -2901,7 +2764,7 @@
         <w:lastRenderedPageBreak/>
         <w:t>Mostrar Función</w:t>
       </w:r>
-      <w:bookmarkEnd w:id="45"/>
+      <w:bookmarkEnd w:id="46"/>
     </w:p>
     <w:p>
       <w:pPr>
@@ -2957,6 +2820,7 @@
     </w:p>
     <w:p>
       <w:pPr>
+        <w:spacing w:before="240"/>
         <w:rPr>
           <w:rFonts w:asciiTheme="minorHAnsi" w:hAnsiTheme="minorHAnsi"/>
           <w:sz w:val="24"/>
@@ -2970,38 +2834,12 @@
           <w:szCs w:val="24"/>
         </w:rPr>
         <w:tab/>
-        <w:t xml:space="preserve">Ventana que muestra la función </w:t>
-      </w:r>
-      <w:proofErr w:type="spellStart"/>
-      <w:r>
-        <w:rPr>
-          <w:rFonts w:asciiTheme="minorHAnsi" w:hAnsiTheme="minorHAnsi"/>
-          <w:sz w:val="24"/>
-          <w:szCs w:val="24"/>
-        </w:rPr>
-        <w:t>aproximante</w:t>
-      </w:r>
-      <w:proofErr w:type="spellEnd"/>
-      <w:r>
-        <w:rPr>
-          <w:rFonts w:asciiTheme="minorHAnsi" w:hAnsiTheme="minorHAnsi"/>
-          <w:sz w:val="24"/>
-          <w:szCs w:val="24"/>
-        </w:rPr>
-        <w:t xml:space="preserve"> obtenida mediante los puntos ingresados y la función elegida. Para volver a la ventana “Menú Resultados” solo </w:t>
-      </w:r>
-      <w:r>
-        <w:rPr>
-          <w:rFonts w:asciiTheme="minorHAnsi" w:hAnsiTheme="minorHAnsi"/>
-          <w:sz w:val="24"/>
-          <w:szCs w:val="24"/>
-        </w:rPr>
-        <w:t>debe cerrar la presente ventana ya que no se cerrará ninguna ventana al abrir una nueva.</w:t>
+        <w:t>Ventana que muestra la función aproximante obtenida mediante los puntos ingresados y la función elegida. Para volver a la ventana “Menú Resultados” solo debe cerrar la presente ventana ya que no se cerrará ninguna ventana al abrir una nueva.</w:t>
       </w:r>
     </w:p>
     <w:p>
       <w:pPr>
-        <w:pStyle w:val="Ttulo3"/>
+        <w:pStyle w:val="3"/>
         <w:spacing w:after="0"/>
         <w:rPr>
           <w:rFonts w:asciiTheme="minorHAnsi" w:hAnsiTheme="minorHAnsi"/>
@@ -3009,9 +2847,9 @@
           <w:szCs w:val="24"/>
         </w:rPr>
       </w:pPr>
-      <w:bookmarkStart w:id="46" w:name="_hpcvpknr700j" w:colFirst="0" w:colLast="0"/>
-      <w:bookmarkStart w:id="47" w:name="_Toc498015734"/>
-      <w:bookmarkEnd w:id="46"/>
+      <w:bookmarkStart w:id="47" w:name="_hpcvpknr700j" w:colFirst="0" w:colLast="0"/>
+      <w:bookmarkStart w:id="48" w:name="_Toc498082059"/>
+      <w:bookmarkEnd w:id="47"/>
       <w:r>
         <w:rPr>
           <w:rFonts w:asciiTheme="minorHAnsi" w:hAnsiTheme="minorHAnsi"/>
@@ -3020,7 +2858,7 @@
         </w:rPr>
         <w:t>Obtener Cálculo</w:t>
       </w:r>
-      <w:bookmarkEnd w:id="47"/>
+      <w:bookmarkEnd w:id="48"/>
     </w:p>
     <w:p>
       <w:pPr>
@@ -3076,6 +2914,8 @@
     </w:p>
     <w:p>
       <w:pPr>
+        <w:spacing w:before="240"/>
+        <w:ind w:firstLine="720"/>
         <w:rPr>
           <w:rFonts w:asciiTheme="minorHAnsi" w:hAnsiTheme="minorHAnsi"/>
           <w:sz w:val="24"/>
@@ -3088,49 +2928,31 @@
           <w:sz w:val="24"/>
           <w:szCs w:val="24"/>
         </w:rPr>
-        <w:tab/>
+        <w:t xml:space="preserve"> Ventana que muestra detalles de cálculos, en forma de tabla, siendo la última fila la sumatoria de cada columna, junto con el sistema de ecuación obtenido. </w:t>
+      </w:r>
+      <w:r>
+        <w:rPr>
+          <w:rFonts w:asciiTheme="minorHAnsi" w:hAnsiTheme="minorHAnsi"/>
+          <w:sz w:val="24"/>
+          <w:szCs w:val="24"/>
+        </w:rPr>
+        <w:lastRenderedPageBreak/>
+        <w:t>Para volver a la ventana “Menú Resultados” solo debe cerrar la presente ventana ya que no se cerrará ninguna ventana al abrir una nueva.</w:t>
       </w:r>
     </w:p>
     <w:p>
       <w:pPr>
-        <w:ind w:firstLine="720"/>
+        <w:pStyle w:val="3"/>
+        <w:spacing w:after="0"/>
         <w:rPr>
           <w:rFonts w:asciiTheme="minorHAnsi" w:hAnsiTheme="minorHAnsi"/>
           <w:sz w:val="24"/>
           <w:szCs w:val="24"/>
         </w:rPr>
       </w:pPr>
-      <w:r>
-        <w:rPr>
-          <w:rFonts w:asciiTheme="minorHAnsi" w:hAnsiTheme="minorHAnsi"/>
-          <w:sz w:val="24"/>
-          <w:szCs w:val="24"/>
-        </w:rPr>
-        <w:lastRenderedPageBreak/>
-        <w:t xml:space="preserve"> Ventana que muestra detalles de cálculos, en forma de tabla, siendo la última fila la sumatoria de cada columna, junto con el sistema de ecuación o</w:t>
-      </w:r>
-      <w:r>
-        <w:rPr>
-          <w:rFonts w:asciiTheme="minorHAnsi" w:hAnsiTheme="minorHAnsi"/>
-          <w:sz w:val="24"/>
-          <w:szCs w:val="24"/>
-        </w:rPr>
-        <w:t>btenido. Para volver a la ventana “Menú Resultados” solo debe cerrar la presente ventana ya que no se cerrará ninguna ventana al abrir una nueva.</w:t>
-      </w:r>
-    </w:p>
-    <w:p>
-      <w:pPr>
-        <w:pStyle w:val="Ttulo3"/>
-        <w:spacing w:after="0"/>
-        <w:rPr>
-          <w:rFonts w:asciiTheme="minorHAnsi" w:hAnsiTheme="minorHAnsi"/>
-          <w:sz w:val="24"/>
-          <w:szCs w:val="24"/>
-        </w:rPr>
-      </w:pPr>
-      <w:bookmarkStart w:id="48" w:name="_htphiialjlhh" w:colFirst="0" w:colLast="0"/>
-      <w:bookmarkStart w:id="49" w:name="_Toc498015735"/>
-      <w:bookmarkEnd w:id="48"/>
+      <w:bookmarkStart w:id="49" w:name="_htphiialjlhh" w:colFirst="0" w:colLast="0"/>
+      <w:bookmarkStart w:id="50" w:name="_Toc498082060"/>
+      <w:bookmarkEnd w:id="49"/>
       <w:r>
         <w:rPr>
           <w:rFonts w:asciiTheme="minorHAnsi" w:hAnsiTheme="minorHAnsi"/>
@@ -3139,7 +2961,7 @@
         </w:rPr>
         <w:t>Graficar</w:t>
       </w:r>
-      <w:bookmarkEnd w:id="49"/>
+      <w:bookmarkEnd w:id="50"/>
     </w:p>
     <w:p>
       <w:pPr>
@@ -3208,33 +3030,7 @@
           <w:szCs w:val="24"/>
         </w:rPr>
         <w:tab/>
-        <w:t xml:space="preserve">Ventana que muestra la gráfica de la función </w:t>
-      </w:r>
-      <w:proofErr w:type="spellStart"/>
-      <w:r>
-        <w:rPr>
-          <w:rFonts w:asciiTheme="minorHAnsi" w:hAnsiTheme="minorHAnsi"/>
-          <w:sz w:val="24"/>
-          <w:szCs w:val="24"/>
-        </w:rPr>
-        <w:t>aproximante</w:t>
-      </w:r>
-      <w:proofErr w:type="spellEnd"/>
-      <w:r>
-        <w:rPr>
-          <w:rFonts w:asciiTheme="minorHAnsi" w:hAnsiTheme="minorHAnsi"/>
-          <w:sz w:val="24"/>
-          <w:szCs w:val="24"/>
-        </w:rPr>
-        <w:t xml:space="preserve"> obtenida. Para volver a la ventana “Menú </w:t>
-      </w:r>
-      <w:r>
-        <w:rPr>
-          <w:rFonts w:asciiTheme="minorHAnsi" w:hAnsiTheme="minorHAnsi"/>
-          <w:sz w:val="24"/>
-          <w:szCs w:val="24"/>
-        </w:rPr>
-        <w:t>Resultados” solo debe cerrar la presente ventana ya que no se cerrará ninguna ventana al abrir una nueva.</w:t>
+        <w:t>Ventana que muestra la gráfica de la función aproximante obtenida. Para volver a la ventana “Menú Resultados” solo debe cerrar la presente ventana ya que no se cerrará ninguna ventana al abrir una nueva.</w:t>
       </w:r>
     </w:p>
     <w:p/>
@@ -3242,17 +3038,18 @@
       <w:footerReference w:type="default" r:id="rId15"/>
       <w:footerReference w:type="first" r:id="rId16"/>
       <w:pgSz w:w="11906" w:h="16838"/>
-      <w:pgMar w:top="1440" w:right="1800" w:bottom="1440" w:left="1800" w:header="0" w:footer="720" w:gutter="0"/>
+      <w:pgMar w:top="1440" w:right="1800" w:bottom="1440" w:left="1800" w:header="0" w:footer="0" w:gutter="0"/>
       <w:pgNumType w:start="0"/>
       <w:cols w:space="720"/>
       <w:titlePg/>
+      <w:docGrid w:linePitch="286"/>
     </w:sectPr>
   </w:body>
 </w:document>
 </file>
 
 <file path=word/endnotes.xml><?xml version="1.0" encoding="utf-8"?>
-<w:endnotes xmlns:wpc="http://schemas.microsoft.com/office/word/2010/wordprocessingCanvas" xmlns:mc="http://schemas.openxmlformats.org/markup-compatibility/2006" xmlns:o="urn:schemas-microsoft-com:office:office" xmlns:r="http://schemas.openxmlformats.org/officeDocument/2006/relationships" xmlns:m="http://schemas.openxmlformats.org/officeDocument/2006/math" xmlns:v="urn:schemas-microsoft-com:vml" xmlns:wp14="http://schemas.microsoft.com/office/word/2010/wordprocessingDrawing" xmlns:wp="http://schemas.openxmlformats.org/drawingml/2006/wordprocessingDrawing" xmlns:w10="urn:schemas-microsoft-com:office:word" xmlns:w="http://schemas.openxmlformats.org/wordprocessingml/2006/main" xmlns:w14="http://schemas.microsoft.com/office/word/2010/wordml" xmlns:wpg="http://schemas.microsoft.com/office/word/2010/wordprocessingGroup" xmlns:wpi="http://schemas.microsoft.com/office/word/2010/wordprocessingInk" xmlns:wne="http://schemas.microsoft.com/office/word/2006/wordml" xmlns:wps="http://schemas.microsoft.com/office/word/2010/wordprocessingShape" mc:Ignorable="w14 wp14">
+<w:endnotes xmlns:wpc="http://schemas.microsoft.com/office/word/2010/wordprocessingCanvas" xmlns:cx="http://schemas.microsoft.com/office/drawing/2014/chartex" xmlns:cx1="http://schemas.microsoft.com/office/drawing/2015/9/8/chartex" xmlns:cx2="http://schemas.microsoft.com/office/drawing/2015/10/21/chartex" xmlns:cx3="http://schemas.microsoft.com/office/drawing/2016/5/9/chartex" xmlns:cx4="http://schemas.microsoft.com/office/drawing/2016/5/10/chartex" xmlns:cx5="http://schemas.microsoft.com/office/drawing/2016/5/11/chartex" xmlns:cx6="http://schemas.microsoft.com/office/drawing/2016/5/12/chartex" xmlns:cx7="http://schemas.microsoft.com/office/drawing/2016/5/13/chartex" xmlns:cx8="http://schemas.microsoft.com/office/drawing/2016/5/14/chartex" xmlns:mc="http://schemas.openxmlformats.org/markup-compatibility/2006" xmlns:aink="http://schemas.microsoft.com/office/drawing/2016/ink" xmlns:am3d="http://schemas.microsoft.com/office/drawing/2017/model3d" xmlns:o="urn:schemas-microsoft-com:office:office" xmlns:r="http://schemas.openxmlformats.org/officeDocument/2006/relationships" xmlns:m="http://schemas.openxmlformats.org/officeDocument/2006/math" xmlns:v="urn:schemas-microsoft-com:vml" xmlns:wp14="http://schemas.microsoft.com/office/word/2010/wordprocessingDrawing" xmlns:wp="http://schemas.openxmlformats.org/drawingml/2006/wordprocessingDrawing" xmlns:w10="urn:schemas-microsoft-com:office:word" xmlns:w="http://schemas.openxmlformats.org/wordprocessingml/2006/main" xmlns:w14="http://schemas.microsoft.com/office/word/2010/wordml" xmlns:w15="http://schemas.microsoft.com/office/word/2012/wordml" xmlns:w16cid="http://schemas.microsoft.com/office/word/2016/wordml/cid" xmlns:w16se="http://schemas.microsoft.com/office/word/2015/wordml/symex" xmlns:wpg="http://schemas.microsoft.com/office/word/2010/wordprocessingGroup" xmlns:wpi="http://schemas.microsoft.com/office/word/2010/wordprocessingInk" xmlns:wne="http://schemas.microsoft.com/office/word/2006/wordml" xmlns:wps="http://schemas.microsoft.com/office/word/2010/wordprocessingShape" mc:Ignorable="w14 w15 w16se w16cid wp14">
   <w:endnote w:type="separator" w:id="-1">
     <w:p>
       <w:r>
@@ -3271,7 +3068,7 @@
 </file>
 
 <file path=word/footer1.xml><?xml version="1.0" encoding="utf-8"?>
-<w:ftr xmlns:wpc="http://schemas.microsoft.com/office/word/2010/wordprocessingCanvas" xmlns:mc="http://schemas.openxmlformats.org/markup-compatibility/2006" xmlns:o="urn:schemas-microsoft-com:office:office" xmlns:r="http://schemas.openxmlformats.org/officeDocument/2006/relationships" xmlns:m="http://schemas.openxmlformats.org/officeDocument/2006/math" xmlns:v="urn:schemas-microsoft-com:vml" xmlns:wp14="http://schemas.microsoft.com/office/word/2010/wordprocessingDrawing" xmlns:wp="http://schemas.openxmlformats.org/drawingml/2006/wordprocessingDrawing" xmlns:w10="urn:schemas-microsoft-com:office:word" xmlns:w="http://schemas.openxmlformats.org/wordprocessingml/2006/main" xmlns:w14="http://schemas.microsoft.com/office/word/2010/wordml" xmlns:wpg="http://schemas.microsoft.com/office/word/2010/wordprocessingGroup" xmlns:wpi="http://schemas.microsoft.com/office/word/2010/wordprocessingInk" xmlns:wne="http://schemas.microsoft.com/office/word/2006/wordml" xmlns:wps="http://schemas.microsoft.com/office/word/2010/wordprocessingShape" mc:Ignorable="w14 wp14">
+<w:ftr xmlns:wpc="http://schemas.microsoft.com/office/word/2010/wordprocessingCanvas" xmlns:cx="http://schemas.microsoft.com/office/drawing/2014/chartex" xmlns:cx1="http://schemas.microsoft.com/office/drawing/2015/9/8/chartex" xmlns:cx2="http://schemas.microsoft.com/office/drawing/2015/10/21/chartex" xmlns:cx3="http://schemas.microsoft.com/office/drawing/2016/5/9/chartex" xmlns:cx4="http://schemas.microsoft.com/office/drawing/2016/5/10/chartex" xmlns:cx5="http://schemas.microsoft.com/office/drawing/2016/5/11/chartex" xmlns:cx6="http://schemas.microsoft.com/office/drawing/2016/5/12/chartex" xmlns:cx7="http://schemas.microsoft.com/office/drawing/2016/5/13/chartex" xmlns:cx8="http://schemas.microsoft.com/office/drawing/2016/5/14/chartex" xmlns:mc="http://schemas.openxmlformats.org/markup-compatibility/2006" xmlns:aink="http://schemas.microsoft.com/office/drawing/2016/ink" xmlns:am3d="http://schemas.microsoft.com/office/drawing/2017/model3d" xmlns:o="urn:schemas-microsoft-com:office:office" xmlns:r="http://schemas.openxmlformats.org/officeDocument/2006/relationships" xmlns:m="http://schemas.openxmlformats.org/officeDocument/2006/math" xmlns:v="urn:schemas-microsoft-com:vml" xmlns:wp14="http://schemas.microsoft.com/office/word/2010/wordprocessingDrawing" xmlns:wp="http://schemas.openxmlformats.org/drawingml/2006/wordprocessingDrawing" xmlns:w10="urn:schemas-microsoft-com:office:word" xmlns:w="http://schemas.openxmlformats.org/wordprocessingml/2006/main" xmlns:w14="http://schemas.microsoft.com/office/word/2010/wordml" xmlns:w15="http://schemas.microsoft.com/office/word/2012/wordml" xmlns:w16cid="http://schemas.microsoft.com/office/word/2016/wordml/cid" xmlns:w16se="http://schemas.microsoft.com/office/word/2015/wordml/symex" xmlns:wpg="http://schemas.microsoft.com/office/word/2010/wordprocessingGroup" xmlns:wpi="http://schemas.microsoft.com/office/word/2010/wordprocessingInk" xmlns:wne="http://schemas.microsoft.com/office/word/2006/wordml" xmlns:wps="http://schemas.microsoft.com/office/word/2010/wordprocessingShape" mc:Ignorable="w14 w15 w16se w16cid wp14">
   <w:p>
     <w:pPr>
       <w:tabs>
@@ -3322,7 +3119,7 @@
         <w:sz w:val="24"/>
         <w:szCs w:val="24"/>
       </w:rPr>
-      <w:t>1</w:t>
+      <w:t>5</w:t>
     </w:r>
     <w:r>
       <w:rPr>
@@ -3358,7 +3155,7 @@
 </file>
 
 <file path=word/footer2.xml><?xml version="1.0" encoding="utf-8"?>
-<w:ftr xmlns:wpc="http://schemas.microsoft.com/office/word/2010/wordprocessingCanvas" xmlns:mc="http://schemas.openxmlformats.org/markup-compatibility/2006" xmlns:o="urn:schemas-microsoft-com:office:office" xmlns:r="http://schemas.openxmlformats.org/officeDocument/2006/relationships" xmlns:m="http://schemas.openxmlformats.org/officeDocument/2006/math" xmlns:v="urn:schemas-microsoft-com:vml" xmlns:wp14="http://schemas.microsoft.com/office/word/2010/wordprocessingDrawing" xmlns:wp="http://schemas.openxmlformats.org/drawingml/2006/wordprocessingDrawing" xmlns:w10="urn:schemas-microsoft-com:office:word" xmlns:w="http://schemas.openxmlformats.org/wordprocessingml/2006/main" xmlns:w14="http://schemas.microsoft.com/office/word/2010/wordml" xmlns:wpg="http://schemas.microsoft.com/office/word/2010/wordprocessingGroup" xmlns:wpi="http://schemas.microsoft.com/office/word/2010/wordprocessingInk" xmlns:wne="http://schemas.microsoft.com/office/word/2006/wordml" xmlns:wps="http://schemas.microsoft.com/office/word/2010/wordprocessingShape" mc:Ignorable="w14 wp14">
+<w:ftr xmlns:wpc="http://schemas.microsoft.com/office/word/2010/wordprocessingCanvas" xmlns:cx="http://schemas.microsoft.com/office/drawing/2014/chartex" xmlns:cx1="http://schemas.microsoft.com/office/drawing/2015/9/8/chartex" xmlns:cx2="http://schemas.microsoft.com/office/drawing/2015/10/21/chartex" xmlns:cx3="http://schemas.microsoft.com/office/drawing/2016/5/9/chartex" xmlns:cx4="http://schemas.microsoft.com/office/drawing/2016/5/10/chartex" xmlns:cx5="http://schemas.microsoft.com/office/drawing/2016/5/11/chartex" xmlns:cx6="http://schemas.microsoft.com/office/drawing/2016/5/12/chartex" xmlns:cx7="http://schemas.microsoft.com/office/drawing/2016/5/13/chartex" xmlns:cx8="http://schemas.microsoft.com/office/drawing/2016/5/14/chartex" xmlns:mc="http://schemas.openxmlformats.org/markup-compatibility/2006" xmlns:aink="http://schemas.microsoft.com/office/drawing/2016/ink" xmlns:am3d="http://schemas.microsoft.com/office/drawing/2017/model3d" xmlns:o="urn:schemas-microsoft-com:office:office" xmlns:r="http://schemas.openxmlformats.org/officeDocument/2006/relationships" xmlns:m="http://schemas.openxmlformats.org/officeDocument/2006/math" xmlns:v="urn:schemas-microsoft-com:vml" xmlns:wp14="http://schemas.microsoft.com/office/word/2010/wordprocessingDrawing" xmlns:wp="http://schemas.openxmlformats.org/drawingml/2006/wordprocessingDrawing" xmlns:w10="urn:schemas-microsoft-com:office:word" xmlns:w="http://schemas.openxmlformats.org/wordprocessingml/2006/main" xmlns:w14="http://schemas.microsoft.com/office/word/2010/wordml" xmlns:w15="http://schemas.microsoft.com/office/word/2012/wordml" xmlns:w16cid="http://schemas.microsoft.com/office/word/2016/wordml/cid" xmlns:w16se="http://schemas.microsoft.com/office/word/2015/wordml/symex" xmlns:wpg="http://schemas.microsoft.com/office/word/2010/wordprocessingGroup" xmlns:wpi="http://schemas.microsoft.com/office/word/2010/wordprocessingInk" xmlns:wne="http://schemas.microsoft.com/office/word/2006/wordml" xmlns:wps="http://schemas.microsoft.com/office/word/2010/wordprocessingShape" mc:Ignorable="w14 w15 w16se w16cid wp14">
   <w:p>
     <w:pPr>
       <w:tabs>
@@ -3397,7 +3194,7 @@
 </file>
 
 <file path=word/footnotes.xml><?xml version="1.0" encoding="utf-8"?>
-<w:footnotes xmlns:wpc="http://schemas.microsoft.com/office/word/2010/wordprocessingCanvas" xmlns:mc="http://schemas.openxmlformats.org/markup-compatibility/2006" xmlns:o="urn:schemas-microsoft-com:office:office" xmlns:r="http://schemas.openxmlformats.org/officeDocument/2006/relationships" xmlns:m="http://schemas.openxmlformats.org/officeDocument/2006/math" xmlns:v="urn:schemas-microsoft-com:vml" xmlns:wp14="http://schemas.microsoft.com/office/word/2010/wordprocessingDrawing" xmlns:wp="http://schemas.openxmlformats.org/drawingml/2006/wordprocessingDrawing" xmlns:w10="urn:schemas-microsoft-com:office:word" xmlns:w="http://schemas.openxmlformats.org/wordprocessingml/2006/main" xmlns:w14="http://schemas.microsoft.com/office/word/2010/wordml" xmlns:wpg="http://schemas.microsoft.com/office/word/2010/wordprocessingGroup" xmlns:wpi="http://schemas.microsoft.com/office/word/2010/wordprocessingInk" xmlns:wne="http://schemas.microsoft.com/office/word/2006/wordml" xmlns:wps="http://schemas.microsoft.com/office/word/2010/wordprocessingShape" mc:Ignorable="w14 wp14">
+<w:footnotes xmlns:wpc="http://schemas.microsoft.com/office/word/2010/wordprocessingCanvas" xmlns:cx="http://schemas.microsoft.com/office/drawing/2014/chartex" xmlns:cx1="http://schemas.microsoft.com/office/drawing/2015/9/8/chartex" xmlns:cx2="http://schemas.microsoft.com/office/drawing/2015/10/21/chartex" xmlns:cx3="http://schemas.microsoft.com/office/drawing/2016/5/9/chartex" xmlns:cx4="http://schemas.microsoft.com/office/drawing/2016/5/10/chartex" xmlns:cx5="http://schemas.microsoft.com/office/drawing/2016/5/11/chartex" xmlns:cx6="http://schemas.microsoft.com/office/drawing/2016/5/12/chartex" xmlns:cx7="http://schemas.microsoft.com/office/drawing/2016/5/13/chartex" xmlns:cx8="http://schemas.microsoft.com/office/drawing/2016/5/14/chartex" xmlns:mc="http://schemas.openxmlformats.org/markup-compatibility/2006" xmlns:aink="http://schemas.microsoft.com/office/drawing/2016/ink" xmlns:am3d="http://schemas.microsoft.com/office/drawing/2017/model3d" xmlns:o="urn:schemas-microsoft-com:office:office" xmlns:r="http://schemas.openxmlformats.org/officeDocument/2006/relationships" xmlns:m="http://schemas.openxmlformats.org/officeDocument/2006/math" xmlns:v="urn:schemas-microsoft-com:vml" xmlns:wp14="http://schemas.microsoft.com/office/word/2010/wordprocessingDrawing" xmlns:wp="http://schemas.openxmlformats.org/drawingml/2006/wordprocessingDrawing" xmlns:w10="urn:schemas-microsoft-com:office:word" xmlns:w="http://schemas.openxmlformats.org/wordprocessingml/2006/main" xmlns:w14="http://schemas.microsoft.com/office/word/2010/wordml" xmlns:w15="http://schemas.microsoft.com/office/word/2012/wordml" xmlns:w16cid="http://schemas.microsoft.com/office/word/2016/wordml/cid" xmlns:w16se="http://schemas.microsoft.com/office/word/2015/wordml/symex" xmlns:wpg="http://schemas.microsoft.com/office/word/2010/wordprocessingGroup" xmlns:wpi="http://schemas.microsoft.com/office/word/2010/wordprocessingInk" xmlns:wne="http://schemas.microsoft.com/office/word/2006/wordml" xmlns:wps="http://schemas.microsoft.com/office/word/2010/wordprocessingShape" mc:Ignorable="w14 w15 w16se w16cid wp14">
   <w:footnote w:type="separator" w:id="-1">
     <w:p>
       <w:r>
@@ -3416,7 +3213,7 @@
 </file>
 
 <file path=word/styles.xml><?xml version="1.0" encoding="utf-8"?>
-<w:styles xmlns:mc="http://schemas.openxmlformats.org/markup-compatibility/2006" xmlns:r="http://schemas.openxmlformats.org/officeDocument/2006/relationships" xmlns:w="http://schemas.openxmlformats.org/wordprocessingml/2006/main" xmlns:w14="http://schemas.microsoft.com/office/word/2010/wordml" mc:Ignorable="w14">
+<w:styles xmlns:mc="http://schemas.openxmlformats.org/markup-compatibility/2006" xmlns:r="http://schemas.openxmlformats.org/officeDocument/2006/relationships" xmlns:w="http://schemas.openxmlformats.org/wordprocessingml/2006/main" xmlns:w14="http://schemas.microsoft.com/office/word/2010/wordml" xmlns:w15="http://schemas.microsoft.com/office/word/2012/wordml" xmlns:w16cid="http://schemas.microsoft.com/office/word/2016/wordml/cid" xmlns:w16se="http://schemas.microsoft.com/office/word/2015/wordml/symex" mc:Ignorable="w14 w15 w16se w16cid">
   <w:docDefaults>
     <w:rPrDefault>
       <w:rPr>
@@ -3441,152 +3238,390 @@
       </w:pPr>
     </w:pPrDefault>
   </w:docDefaults>
-  <w:latentStyles w:defLockedState="0" w:defUIPriority="99" w:defSemiHidden="1" w:defUnhideWhenUsed="1" w:defQFormat="0" w:count="267">
-    <w:lsdException w:name="Normal" w:semiHidden="0" w:uiPriority="0" w:unhideWhenUsed="0" w:qFormat="1"/>
-    <w:lsdException w:name="heading 1" w:semiHidden="0" w:uiPriority="9" w:unhideWhenUsed="0" w:qFormat="1"/>
-    <w:lsdException w:name="heading 2" w:uiPriority="9" w:qFormat="1"/>
-    <w:lsdException w:name="heading 3" w:uiPriority="9" w:qFormat="1"/>
-    <w:lsdException w:name="heading 4" w:uiPriority="9" w:qFormat="1"/>
-    <w:lsdException w:name="heading 5" w:uiPriority="9" w:qFormat="1"/>
-    <w:lsdException w:name="heading 6" w:uiPriority="9" w:qFormat="1"/>
-    <w:lsdException w:name="heading 7" w:uiPriority="9" w:qFormat="1"/>
-    <w:lsdException w:name="heading 8" w:uiPriority="9" w:qFormat="1"/>
-    <w:lsdException w:name="heading 9" w:uiPriority="9" w:qFormat="1"/>
-    <w:lsdException w:name="toc 1" w:uiPriority="39"/>
-    <w:lsdException w:name="toc 2" w:uiPriority="39"/>
-    <w:lsdException w:name="toc 3" w:uiPriority="39"/>
-    <w:lsdException w:name="toc 4" w:uiPriority="39"/>
-    <w:lsdException w:name="toc 5" w:uiPriority="39"/>
-    <w:lsdException w:name="toc 6" w:uiPriority="39"/>
-    <w:lsdException w:name="toc 7" w:uiPriority="39"/>
-    <w:lsdException w:name="toc 8" w:uiPriority="39"/>
-    <w:lsdException w:name="toc 9" w:uiPriority="39"/>
-    <w:lsdException w:name="caption" w:uiPriority="35" w:qFormat="1"/>
-    <w:lsdException w:name="Title" w:semiHidden="0" w:uiPriority="10" w:unhideWhenUsed="0" w:qFormat="1"/>
-    <w:lsdException w:name="Default Paragraph Font" w:uiPriority="1"/>
-    <w:lsdException w:name="Subtitle" w:semiHidden="0" w:uiPriority="11" w:unhideWhenUsed="0" w:qFormat="1"/>
-    <w:lsdException w:name="Strong" w:semiHidden="0" w:uiPriority="22" w:unhideWhenUsed="0" w:qFormat="1"/>
-    <w:lsdException w:name="Emphasis" w:semiHidden="0" w:uiPriority="20" w:unhideWhenUsed="0" w:qFormat="1"/>
-    <w:lsdException w:name="Table Grid" w:semiHidden="0" w:uiPriority="59" w:unhideWhenUsed="0"/>
-    <w:lsdException w:name="Placeholder Text" w:unhideWhenUsed="0"/>
-    <w:lsdException w:name="No Spacing" w:semiHidden="0" w:uiPriority="1" w:unhideWhenUsed="0" w:qFormat="1"/>
-    <w:lsdException w:name="Light Shading" w:semiHidden="0" w:uiPriority="60" w:unhideWhenUsed="0"/>
-    <w:lsdException w:name="Light List" w:semiHidden="0" w:uiPriority="61" w:unhideWhenUsed="0"/>
-    <w:lsdException w:name="Light Grid" w:semiHidden="0" w:uiPriority="62" w:unhideWhenUsed="0"/>
-    <w:lsdException w:name="Medium Shading 1" w:semiHidden="0" w:uiPriority="63" w:unhideWhenUsed="0"/>
-    <w:lsdException w:name="Medium Shading 2" w:semiHidden="0" w:uiPriority="64" w:unhideWhenUsed="0"/>
-    <w:lsdException w:name="Medium List 1" w:semiHidden="0" w:uiPriority="65" w:unhideWhenUsed="0"/>
-    <w:lsdException w:name="Medium List 2" w:semiHidden="0" w:uiPriority="66" w:unhideWhenUsed="0"/>
-    <w:lsdException w:name="Medium Grid 1" w:semiHidden="0" w:uiPriority="67" w:unhideWhenUsed="0"/>
-    <w:lsdException w:name="Medium Grid 2" w:semiHidden="0" w:uiPriority="68" w:unhideWhenUsed="0"/>
-    <w:lsdException w:name="Medium Grid 3" w:semiHidden="0" w:uiPriority="69" w:unhideWhenUsed="0"/>
-    <w:lsdException w:name="Dark List" w:semiHidden="0" w:uiPriority="70" w:unhideWhenUsed="0"/>
-    <w:lsdException w:name="Colorful Shading" w:semiHidden="0" w:uiPriority="71" w:unhideWhenUsed="0"/>
-    <w:lsdException w:name="Colorful List" w:semiHidden="0" w:uiPriority="72" w:unhideWhenUsed="0"/>
-    <w:lsdException w:name="Colorful Grid" w:semiHidden="0" w:uiPriority="73" w:unhideWhenUsed="0"/>
-    <w:lsdException w:name="Light Shading Accent 1" w:semiHidden="0" w:uiPriority="60" w:unhideWhenUsed="0"/>
-    <w:lsdException w:name="Light List Accent 1" w:semiHidden="0" w:uiPriority="61" w:unhideWhenUsed="0"/>
-    <w:lsdException w:name="Light Grid Accent 1" w:semiHidden="0" w:uiPriority="62" w:unhideWhenUsed="0"/>
-    <w:lsdException w:name="Medium Shading 1 Accent 1" w:semiHidden="0" w:uiPriority="63" w:unhideWhenUsed="0"/>
-    <w:lsdException w:name="Medium Shading 2 Accent 1" w:semiHidden="0" w:uiPriority="64" w:unhideWhenUsed="0"/>
-    <w:lsdException w:name="Medium List 1 Accent 1" w:semiHidden="0" w:uiPriority="65" w:unhideWhenUsed="0"/>
-    <w:lsdException w:name="Revision" w:unhideWhenUsed="0"/>
-    <w:lsdException w:name="List Paragraph" w:semiHidden="0" w:uiPriority="34" w:unhideWhenUsed="0" w:qFormat="1"/>
-    <w:lsdException w:name="Quote" w:semiHidden="0" w:uiPriority="29" w:unhideWhenUsed="0" w:qFormat="1"/>
-    <w:lsdException w:name="Intense Quote" w:semiHidden="0" w:uiPriority="30" w:unhideWhenUsed="0" w:qFormat="1"/>
-    <w:lsdException w:name="Medium List 2 Accent 1" w:semiHidden="0" w:uiPriority="66" w:unhideWhenUsed="0"/>
-    <w:lsdException w:name="Medium Grid 1 Accent 1" w:semiHidden="0" w:uiPriority="67" w:unhideWhenUsed="0"/>
-    <w:lsdException w:name="Medium Grid 2 Accent 1" w:semiHidden="0" w:uiPriority="68" w:unhideWhenUsed="0"/>
-    <w:lsdException w:name="Medium Grid 3 Accent 1" w:semiHidden="0" w:uiPriority="69" w:unhideWhenUsed="0"/>
-    <w:lsdException w:name="Dark List Accent 1" w:semiHidden="0" w:uiPriority="70" w:unhideWhenUsed="0"/>
-    <w:lsdException w:name="Colorful Shading Accent 1" w:semiHidden="0" w:uiPriority="71" w:unhideWhenUsed="0"/>
-    <w:lsdException w:name="Colorful List Accent 1" w:semiHidden="0" w:uiPriority="72" w:unhideWhenUsed="0"/>
-    <w:lsdException w:name="Colorful Grid Accent 1" w:semiHidden="0" w:uiPriority="73" w:unhideWhenUsed="0"/>
-    <w:lsdException w:name="Light Shading Accent 2" w:semiHidden="0" w:uiPriority="60" w:unhideWhenUsed="0"/>
-    <w:lsdException w:name="Light List Accent 2" w:semiHidden="0" w:uiPriority="61" w:unhideWhenUsed="0"/>
-    <w:lsdException w:name="Light Grid Accent 2" w:semiHidden="0" w:uiPriority="62" w:unhideWhenUsed="0"/>
-    <w:lsdException w:name="Medium Shading 1 Accent 2" w:semiHidden="0" w:uiPriority="63" w:unhideWhenUsed="0"/>
-    <w:lsdException w:name="Medium Shading 2 Accent 2" w:semiHidden="0" w:uiPriority="64" w:unhideWhenUsed="0"/>
-    <w:lsdException w:name="Medium List 1 Accent 2" w:semiHidden="0" w:uiPriority="65" w:unhideWhenUsed="0"/>
-    <w:lsdException w:name="Medium List 2 Accent 2" w:semiHidden="0" w:uiPriority="66" w:unhideWhenUsed="0"/>
-    <w:lsdException w:name="Medium Grid 1 Accent 2" w:semiHidden="0" w:uiPriority="67" w:unhideWhenUsed="0"/>
-    <w:lsdException w:name="Medium Grid 2 Accent 2" w:semiHidden="0" w:uiPriority="68" w:unhideWhenUsed="0"/>
-    <w:lsdException w:name="Medium Grid 3 Accent 2" w:semiHidden="0" w:uiPriority="69" w:unhideWhenUsed="0"/>
-    <w:lsdException w:name="Dark List Accent 2" w:semiHidden="0" w:uiPriority="70" w:unhideWhenUsed="0"/>
-    <w:lsdException w:name="Colorful Shading Accent 2" w:semiHidden="0" w:uiPriority="71" w:unhideWhenUsed="0"/>
-    <w:lsdException w:name="Colorful List Accent 2" w:semiHidden="0" w:uiPriority="72" w:unhideWhenUsed="0"/>
-    <w:lsdException w:name="Colorful Grid Accent 2" w:semiHidden="0" w:uiPriority="73" w:unhideWhenUsed="0"/>
-    <w:lsdException w:name="Light Shading Accent 3" w:semiHidden="0" w:uiPriority="60" w:unhideWhenUsed="0"/>
-    <w:lsdException w:name="Light List Accent 3" w:semiHidden="0" w:uiPriority="61" w:unhideWhenUsed="0"/>
-    <w:lsdException w:name="Light Grid Accent 3" w:semiHidden="0" w:uiPriority="62" w:unhideWhenUsed="0"/>
-    <w:lsdException w:name="Medium Shading 1 Accent 3" w:semiHidden="0" w:uiPriority="63" w:unhideWhenUsed="0"/>
-    <w:lsdException w:name="Medium Shading 2 Accent 3" w:semiHidden="0" w:uiPriority="64" w:unhideWhenUsed="0"/>
-    <w:lsdException w:name="Medium List 1 Accent 3" w:semiHidden="0" w:uiPriority="65" w:unhideWhenUsed="0"/>
-    <w:lsdException w:name="Medium List 2 Accent 3" w:semiHidden="0" w:uiPriority="66" w:unhideWhenUsed="0"/>
-    <w:lsdException w:name="Medium Grid 1 Accent 3" w:semiHidden="0" w:uiPriority="67" w:unhideWhenUsed="0"/>
-    <w:lsdException w:name="Medium Grid 2 Accent 3" w:semiHidden="0" w:uiPriority="68" w:unhideWhenUsed="0"/>
-    <w:lsdException w:name="Medium Grid 3 Accent 3" w:semiHidden="0" w:uiPriority="69" w:unhideWhenUsed="0"/>
-    <w:lsdException w:name="Dark List Accent 3" w:semiHidden="0" w:uiPriority="70" w:unhideWhenUsed="0"/>
-    <w:lsdException w:name="Colorful Shading Accent 3" w:semiHidden="0" w:uiPriority="71" w:unhideWhenUsed="0"/>
-    <w:lsdException w:name="Colorful List Accent 3" w:semiHidden="0" w:uiPriority="72" w:unhideWhenUsed="0"/>
-    <w:lsdException w:name="Colorful Grid Accent 3" w:semiHidden="0" w:uiPriority="73" w:unhideWhenUsed="0"/>
-    <w:lsdException w:name="Light Shading Accent 4" w:semiHidden="0" w:uiPriority="60" w:unhideWhenUsed="0"/>
-    <w:lsdException w:name="Light List Accent 4" w:semiHidden="0" w:uiPriority="61" w:unhideWhenUsed="0"/>
-    <w:lsdException w:name="Light Grid Accent 4" w:semiHidden="0" w:uiPriority="62" w:unhideWhenUsed="0"/>
-    <w:lsdException w:name="Medium Shading 1 Accent 4" w:semiHidden="0" w:uiPriority="63" w:unhideWhenUsed="0"/>
-    <w:lsdException w:name="Medium Shading 2 Accent 4" w:semiHidden="0" w:uiPriority="64" w:unhideWhenUsed="0"/>
-    <w:lsdException w:name="Medium List 1 Accent 4" w:semiHidden="0" w:uiPriority="65" w:unhideWhenUsed="0"/>
-    <w:lsdException w:name="Medium List 2 Accent 4" w:semiHidden="0" w:uiPriority="66" w:unhideWhenUsed="0"/>
-    <w:lsdException w:name="Medium Grid 1 Accent 4" w:semiHidden="0" w:uiPriority="67" w:unhideWhenUsed="0"/>
-    <w:lsdException w:name="Medium Grid 2 Accent 4" w:semiHidden="0" w:uiPriority="68" w:unhideWhenUsed="0"/>
-    <w:lsdException w:name="Medium Grid 3 Accent 4" w:semiHidden="0" w:uiPriority="69" w:unhideWhenUsed="0"/>
-    <w:lsdException w:name="Dark List Accent 4" w:semiHidden="0" w:uiPriority="70" w:unhideWhenUsed="0"/>
-    <w:lsdException w:name="Colorful Shading Accent 4" w:semiHidden="0" w:uiPriority="71" w:unhideWhenUsed="0"/>
-    <w:lsdException w:name="Colorful List Accent 4" w:semiHidden="0" w:uiPriority="72" w:unhideWhenUsed="0"/>
-    <w:lsdException w:name="Colorful Grid Accent 4" w:semiHidden="0" w:uiPriority="73" w:unhideWhenUsed="0"/>
-    <w:lsdException w:name="Light Shading Accent 5" w:semiHidden="0" w:uiPriority="60" w:unhideWhenUsed="0"/>
-    <w:lsdException w:name="Light List Accent 5" w:semiHidden="0" w:uiPriority="61" w:unhideWhenUsed="0"/>
-    <w:lsdException w:name="Light Grid Accent 5" w:semiHidden="0" w:uiPriority="62" w:unhideWhenUsed="0"/>
-    <w:lsdException w:name="Medium Shading 1 Accent 5" w:semiHidden="0" w:uiPriority="63" w:unhideWhenUsed="0"/>
-    <w:lsdException w:name="Medium Shading 2 Accent 5" w:semiHidden="0" w:uiPriority="64" w:unhideWhenUsed="0"/>
-    <w:lsdException w:name="Medium List 1 Accent 5" w:semiHidden="0" w:uiPriority="65" w:unhideWhenUsed="0"/>
-    <w:lsdException w:name="Medium List 2 Accent 5" w:semiHidden="0" w:uiPriority="66" w:unhideWhenUsed="0"/>
-    <w:lsdException w:name="Medium Grid 1 Accent 5" w:semiHidden="0" w:uiPriority="67" w:unhideWhenUsed="0"/>
-    <w:lsdException w:name="Medium Grid 2 Accent 5" w:semiHidden="0" w:uiPriority="68" w:unhideWhenUsed="0"/>
-    <w:lsdException w:name="Medium Grid 3 Accent 5" w:semiHidden="0" w:uiPriority="69" w:unhideWhenUsed="0"/>
-    <w:lsdException w:name="Dark List Accent 5" w:semiHidden="0" w:uiPriority="70" w:unhideWhenUsed="0"/>
-    <w:lsdException w:name="Colorful Shading Accent 5" w:semiHidden="0" w:uiPriority="71" w:unhideWhenUsed="0"/>
-    <w:lsdException w:name="Colorful List Accent 5" w:semiHidden="0" w:uiPriority="72" w:unhideWhenUsed="0"/>
-    <w:lsdException w:name="Colorful Grid Accent 5" w:semiHidden="0" w:uiPriority="73" w:unhideWhenUsed="0"/>
-    <w:lsdException w:name="Light Shading Accent 6" w:semiHidden="0" w:uiPriority="60" w:unhideWhenUsed="0"/>
-    <w:lsdException w:name="Light List Accent 6" w:semiHidden="0" w:uiPriority="61" w:unhideWhenUsed="0"/>
-    <w:lsdException w:name="Light Grid Accent 6" w:semiHidden="0" w:uiPriority="62" w:unhideWhenUsed="0"/>
-    <w:lsdException w:name="Medium Shading 1 Accent 6" w:semiHidden="0" w:uiPriority="63" w:unhideWhenUsed="0"/>
-    <w:lsdException w:name="Medium Shading 2 Accent 6" w:semiHidden="0" w:uiPriority="64" w:unhideWhenUsed="0"/>
-    <w:lsdException w:name="Medium List 1 Accent 6" w:semiHidden="0" w:uiPriority="65" w:unhideWhenUsed="0"/>
-    <w:lsdException w:name="Medium List 2 Accent 6" w:semiHidden="0" w:uiPriority="66" w:unhideWhenUsed="0"/>
-    <w:lsdException w:name="Medium Grid 1 Accent 6" w:semiHidden="0" w:uiPriority="67" w:unhideWhenUsed="0"/>
-    <w:lsdException w:name="Medium Grid 2 Accent 6" w:semiHidden="0" w:uiPriority="68" w:unhideWhenUsed="0"/>
-    <w:lsdException w:name="Medium Grid 3 Accent 6" w:semiHidden="0" w:uiPriority="69" w:unhideWhenUsed="0"/>
-    <w:lsdException w:name="Dark List Accent 6" w:semiHidden="0" w:uiPriority="70" w:unhideWhenUsed="0"/>
-    <w:lsdException w:name="Colorful Shading Accent 6" w:semiHidden="0" w:uiPriority="71" w:unhideWhenUsed="0"/>
-    <w:lsdException w:name="Colorful List Accent 6" w:semiHidden="0" w:uiPriority="72" w:unhideWhenUsed="0"/>
-    <w:lsdException w:name="Colorful Grid Accent 6" w:semiHidden="0" w:uiPriority="73" w:unhideWhenUsed="0"/>
-    <w:lsdException w:name="Subtle Emphasis" w:semiHidden="0" w:uiPriority="19" w:unhideWhenUsed="0" w:qFormat="1"/>
-    <w:lsdException w:name="Intense Emphasis" w:semiHidden="0" w:uiPriority="21" w:unhideWhenUsed="0" w:qFormat="1"/>
-    <w:lsdException w:name="Subtle Reference" w:semiHidden="0" w:uiPriority="31" w:unhideWhenUsed="0" w:qFormat="1"/>
-    <w:lsdException w:name="Intense Reference" w:semiHidden="0" w:uiPriority="32" w:unhideWhenUsed="0" w:qFormat="1"/>
-    <w:lsdException w:name="Book Title" w:semiHidden="0" w:uiPriority="33" w:unhideWhenUsed="0" w:qFormat="1"/>
-    <w:lsdException w:name="Bibliography" w:uiPriority="37"/>
-    <w:lsdException w:name="TOC Heading" w:uiPriority="39" w:qFormat="1"/>
+  <w:latentStyles w:defLockedState="0" w:defUIPriority="99" w:defSemiHidden="0" w:defUnhideWhenUsed="0" w:defQFormat="0" w:count="375">
+    <w:lsdException w:name="Normal" w:uiPriority="0" w:qFormat="1"/>
+    <w:lsdException w:name="heading 1" w:uiPriority="0" w:qFormat="1"/>
+    <w:lsdException w:name="heading 2" w:semiHidden="1" w:uiPriority="9" w:unhideWhenUsed="1" w:qFormat="1"/>
+    <w:lsdException w:name="heading 3" w:semiHidden="1" w:uiPriority="9" w:unhideWhenUsed="1" w:qFormat="1"/>
+    <w:lsdException w:name="heading 4" w:semiHidden="1" w:uiPriority="9" w:unhideWhenUsed="1" w:qFormat="1"/>
+    <w:lsdException w:name="heading 5" w:semiHidden="1" w:uiPriority="9" w:unhideWhenUsed="1" w:qFormat="1"/>
+    <w:lsdException w:name="heading 6" w:semiHidden="1" w:uiPriority="9" w:unhideWhenUsed="1" w:qFormat="1"/>
+    <w:lsdException w:name="heading 7" w:semiHidden="1" w:uiPriority="9" w:unhideWhenUsed="1" w:qFormat="1"/>
+    <w:lsdException w:name="heading 8" w:semiHidden="1" w:uiPriority="9" w:unhideWhenUsed="1" w:qFormat="1"/>
+    <w:lsdException w:name="heading 9" w:semiHidden="1" w:uiPriority="9" w:unhideWhenUsed="1" w:qFormat="1"/>
+    <w:lsdException w:name="index 1" w:semiHidden="1" w:unhideWhenUsed="1"/>
+    <w:lsdException w:name="index 2" w:semiHidden="1" w:unhideWhenUsed="1"/>
+    <w:lsdException w:name="index 3" w:semiHidden="1" w:unhideWhenUsed="1"/>
+    <w:lsdException w:name="index 4" w:semiHidden="1" w:unhideWhenUsed="1"/>
+    <w:lsdException w:name="index 5" w:semiHidden="1" w:unhideWhenUsed="1"/>
+    <w:lsdException w:name="index 6" w:semiHidden="1" w:unhideWhenUsed="1"/>
+    <w:lsdException w:name="index 7" w:semiHidden="1" w:unhideWhenUsed="1"/>
+    <w:lsdException w:name="index 8" w:semiHidden="1" w:unhideWhenUsed="1"/>
+    <w:lsdException w:name="index 9" w:semiHidden="1" w:unhideWhenUsed="1"/>
+    <w:lsdException w:name="toc 1" w:semiHidden="1" w:uiPriority="39" w:unhideWhenUsed="1"/>
+    <w:lsdException w:name="toc 2" w:semiHidden="1" w:uiPriority="39" w:unhideWhenUsed="1"/>
+    <w:lsdException w:name="toc 3" w:semiHidden="1" w:uiPriority="39" w:unhideWhenUsed="1"/>
+    <w:lsdException w:name="toc 4" w:semiHidden="1" w:uiPriority="39" w:unhideWhenUsed="1"/>
+    <w:lsdException w:name="toc 5" w:semiHidden="1" w:uiPriority="39" w:unhideWhenUsed="1"/>
+    <w:lsdException w:name="toc 6" w:semiHidden="1" w:uiPriority="39" w:unhideWhenUsed="1"/>
+    <w:lsdException w:name="toc 7" w:semiHidden="1" w:uiPriority="39" w:unhideWhenUsed="1"/>
+    <w:lsdException w:name="toc 8" w:semiHidden="1" w:uiPriority="39" w:unhideWhenUsed="1"/>
+    <w:lsdException w:name="toc 9" w:semiHidden="1" w:uiPriority="39" w:unhideWhenUsed="1"/>
+    <w:lsdException w:name="Normal Indent" w:semiHidden="1" w:unhideWhenUsed="1"/>
+    <w:lsdException w:name="footnote text" w:semiHidden="1" w:unhideWhenUsed="1"/>
+    <w:lsdException w:name="annotation text" w:semiHidden="1" w:unhideWhenUsed="1"/>
+    <w:lsdException w:name="header" w:semiHidden="1" w:unhideWhenUsed="1"/>
+    <w:lsdException w:name="footer" w:semiHidden="1" w:unhideWhenUsed="1"/>
+    <w:lsdException w:name="index heading" w:semiHidden="1" w:unhideWhenUsed="1"/>
+    <w:lsdException w:name="caption" w:semiHidden="1" w:uiPriority="35" w:unhideWhenUsed="1" w:qFormat="1"/>
+    <w:lsdException w:name="table of figures" w:semiHidden="1" w:unhideWhenUsed="1"/>
+    <w:lsdException w:name="envelope address" w:semiHidden="1" w:unhideWhenUsed="1"/>
+    <w:lsdException w:name="envelope return" w:semiHidden="1" w:unhideWhenUsed="1"/>
+    <w:lsdException w:name="footnote reference" w:semiHidden="1" w:unhideWhenUsed="1"/>
+    <w:lsdException w:name="annotation reference" w:semiHidden="1" w:unhideWhenUsed="1"/>
+    <w:lsdException w:name="line number" w:semiHidden="1" w:unhideWhenUsed="1"/>
+    <w:lsdException w:name="page number" w:semiHidden="1" w:unhideWhenUsed="1"/>
+    <w:lsdException w:name="endnote reference" w:semiHidden="1" w:unhideWhenUsed="1"/>
+    <w:lsdException w:name="endnote text" w:semiHidden="1" w:unhideWhenUsed="1"/>
+    <w:lsdException w:name="table of authorities" w:semiHidden="1" w:unhideWhenUsed="1"/>
+    <w:lsdException w:name="macro" w:semiHidden="1" w:unhideWhenUsed="1"/>
+    <w:lsdException w:name="toa heading" w:semiHidden="1" w:unhideWhenUsed="1"/>
+    <w:lsdException w:name="List" w:semiHidden="1" w:unhideWhenUsed="1"/>
+    <w:lsdException w:name="List Bullet" w:semiHidden="1" w:unhideWhenUsed="1"/>
+    <w:lsdException w:name="List Number" w:semiHidden="1" w:unhideWhenUsed="1"/>
+    <w:lsdException w:name="List 2" w:semiHidden="1" w:unhideWhenUsed="1"/>
+    <w:lsdException w:name="List 3" w:semiHidden="1" w:unhideWhenUsed="1"/>
+    <w:lsdException w:name="List 4" w:semiHidden="1" w:unhideWhenUsed="1"/>
+    <w:lsdException w:name="List 5" w:semiHidden="1" w:unhideWhenUsed="1"/>
+    <w:lsdException w:name="List Bullet 2" w:semiHidden="1" w:unhideWhenUsed="1"/>
+    <w:lsdException w:name="List Bullet 3" w:semiHidden="1" w:unhideWhenUsed="1"/>
+    <w:lsdException w:name="List Bullet 4" w:semiHidden="1" w:unhideWhenUsed="1"/>
+    <w:lsdException w:name="List Bullet 5" w:semiHidden="1" w:unhideWhenUsed="1"/>
+    <w:lsdException w:name="List Number 2" w:semiHidden="1" w:unhideWhenUsed="1"/>
+    <w:lsdException w:name="List Number 3" w:semiHidden="1" w:unhideWhenUsed="1"/>
+    <w:lsdException w:name="List Number 4" w:semiHidden="1" w:unhideWhenUsed="1"/>
+    <w:lsdException w:name="List Number 5" w:semiHidden="1" w:unhideWhenUsed="1"/>
+    <w:lsdException w:name="Title" w:uiPriority="10" w:qFormat="1"/>
+    <w:lsdException w:name="Closing" w:semiHidden="1" w:unhideWhenUsed="1"/>
+    <w:lsdException w:name="Signature" w:semiHidden="1" w:unhideWhenUsed="1"/>
+    <w:lsdException w:name="Default Paragraph Font" w:semiHidden="1" w:uiPriority="1" w:unhideWhenUsed="1"/>
+    <w:lsdException w:name="Body Text" w:semiHidden="1" w:unhideWhenUsed="1"/>
+    <w:lsdException w:name="Body Text Indent" w:semiHidden="1" w:unhideWhenUsed="1"/>
+    <w:lsdException w:name="List Continue" w:semiHidden="1" w:unhideWhenUsed="1"/>
+    <w:lsdException w:name="List Continue 2" w:semiHidden="1" w:unhideWhenUsed="1"/>
+    <w:lsdException w:name="List Continue 3" w:semiHidden="1" w:unhideWhenUsed="1"/>
+    <w:lsdException w:name="List Continue 4" w:semiHidden="1" w:unhideWhenUsed="1"/>
+    <w:lsdException w:name="List Continue 5" w:semiHidden="1" w:unhideWhenUsed="1"/>
+    <w:lsdException w:name="Message Header" w:semiHidden="1" w:unhideWhenUsed="1"/>
+    <w:lsdException w:name="Subtitle" w:uiPriority="11" w:qFormat="1"/>
+    <w:lsdException w:name="Salutation" w:semiHidden="1" w:unhideWhenUsed="1"/>
+    <w:lsdException w:name="Date" w:semiHidden="1" w:unhideWhenUsed="1"/>
+    <w:lsdException w:name="Body Text First Indent" w:semiHidden="1" w:unhideWhenUsed="1"/>
+    <w:lsdException w:name="Body Text First Indent 2" w:semiHidden="1" w:unhideWhenUsed="1"/>
+    <w:lsdException w:name="Note Heading" w:semiHidden="1" w:unhideWhenUsed="1"/>
+    <w:lsdException w:name="Body Text 2" w:semiHidden="1" w:unhideWhenUsed="1"/>
+    <w:lsdException w:name="Body Text 3" w:semiHidden="1" w:unhideWhenUsed="1"/>
+    <w:lsdException w:name="Body Text Indent 2" w:semiHidden="1" w:unhideWhenUsed="1"/>
+    <w:lsdException w:name="Body Text Indent 3" w:semiHidden="1" w:unhideWhenUsed="1"/>
+    <w:lsdException w:name="Block Text" w:semiHidden="1" w:unhideWhenUsed="1"/>
+    <w:lsdException w:name="Hyperlink" w:semiHidden="1" w:unhideWhenUsed="1"/>
+    <w:lsdException w:name="FollowedHyperlink" w:semiHidden="1" w:unhideWhenUsed="1"/>
+    <w:lsdException w:name="Strong" w:uiPriority="22" w:qFormat="1"/>
+    <w:lsdException w:name="Emphasis" w:uiPriority="20" w:qFormat="1"/>
+    <w:lsdException w:name="Document Map" w:semiHidden="1" w:unhideWhenUsed="1"/>
+    <w:lsdException w:name="Plain Text" w:semiHidden="1" w:unhideWhenUsed="1"/>
+    <w:lsdException w:name="E-mail Signature" w:semiHidden="1" w:unhideWhenUsed="1"/>
+    <w:lsdException w:name="HTML Top of Form" w:semiHidden="1" w:unhideWhenUsed="1"/>
+    <w:lsdException w:name="HTML Bottom of Form" w:semiHidden="1" w:unhideWhenUsed="1"/>
+    <w:lsdException w:name="Normal (Web)" w:semiHidden="1" w:unhideWhenUsed="1"/>
+    <w:lsdException w:name="HTML Acronym" w:semiHidden="1" w:unhideWhenUsed="1"/>
+    <w:lsdException w:name="HTML Address" w:semiHidden="1" w:unhideWhenUsed="1"/>
+    <w:lsdException w:name="HTML Cite" w:semiHidden="1" w:unhideWhenUsed="1"/>
+    <w:lsdException w:name="HTML Code" w:semiHidden="1" w:unhideWhenUsed="1"/>
+    <w:lsdException w:name="HTML Definition" w:semiHidden="1" w:unhideWhenUsed="1"/>
+    <w:lsdException w:name="HTML Keyboard" w:semiHidden="1" w:unhideWhenUsed="1"/>
+    <w:lsdException w:name="HTML Preformatted" w:semiHidden="1" w:unhideWhenUsed="1"/>
+    <w:lsdException w:name="HTML Sample" w:semiHidden="1" w:unhideWhenUsed="1"/>
+    <w:lsdException w:name="HTML Typewriter" w:semiHidden="1" w:unhideWhenUsed="1"/>
+    <w:lsdException w:name="HTML Variable" w:semiHidden="1" w:unhideWhenUsed="1"/>
+    <w:lsdException w:name="Normal Table" w:semiHidden="1" w:unhideWhenUsed="1"/>
+    <w:lsdException w:name="annotation subject" w:semiHidden="1" w:unhideWhenUsed="1"/>
+    <w:lsdException w:name="No List" w:semiHidden="1" w:unhideWhenUsed="1"/>
+    <w:lsdException w:name="Outline List 1" w:semiHidden="1" w:unhideWhenUsed="1"/>
+    <w:lsdException w:name="Outline List 2" w:semiHidden="1" w:unhideWhenUsed="1"/>
+    <w:lsdException w:name="Outline List 3" w:semiHidden="1" w:unhideWhenUsed="1"/>
+    <w:lsdException w:name="Table Simple 1" w:semiHidden="1" w:unhideWhenUsed="1"/>
+    <w:lsdException w:name="Table Simple 2" w:semiHidden="1" w:unhideWhenUsed="1"/>
+    <w:lsdException w:name="Table Simple 3" w:semiHidden="1" w:unhideWhenUsed="1"/>
+    <w:lsdException w:name="Table Classic 1" w:semiHidden="1" w:unhideWhenUsed="1"/>
+    <w:lsdException w:name="Table Classic 2" w:semiHidden="1" w:unhideWhenUsed="1"/>
+    <w:lsdException w:name="Table Classic 3" w:semiHidden="1" w:unhideWhenUsed="1"/>
+    <w:lsdException w:name="Table Classic 4" w:semiHidden="1" w:unhideWhenUsed="1"/>
+    <w:lsdException w:name="Table Colorful 1" w:semiHidden="1" w:unhideWhenUsed="1"/>
+    <w:lsdException w:name="Table Colorful 2" w:semiHidden="1" w:unhideWhenUsed="1"/>
+    <w:lsdException w:name="Table Colorful 3" w:semiHidden="1" w:unhideWhenUsed="1"/>
+    <w:lsdException w:name="Table Columns 1" w:semiHidden="1" w:unhideWhenUsed="1"/>
+    <w:lsdException w:name="Table Columns 2" w:semiHidden="1" w:unhideWhenUsed="1"/>
+    <w:lsdException w:name="Table Columns 3" w:semiHidden="1" w:unhideWhenUsed="1"/>
+    <w:lsdException w:name="Table Columns 4" w:semiHidden="1" w:unhideWhenUsed="1"/>
+    <w:lsdException w:name="Table Columns 5" w:semiHidden="1" w:unhideWhenUsed="1"/>
+    <w:lsdException w:name="Table Grid 1" w:semiHidden="1" w:unhideWhenUsed="1"/>
+    <w:lsdException w:name="Table Grid 2" w:semiHidden="1" w:unhideWhenUsed="1"/>
+    <w:lsdException w:name="Table Grid 3" w:semiHidden="1" w:unhideWhenUsed="1"/>
+    <w:lsdException w:name="Table Grid 4" w:semiHidden="1" w:unhideWhenUsed="1"/>
+    <w:lsdException w:name="Table Grid 5" w:semiHidden="1" w:unhideWhenUsed="1"/>
+    <w:lsdException w:name="Table Grid 6" w:semiHidden="1" w:unhideWhenUsed="1"/>
+    <w:lsdException w:name="Table Grid 7" w:semiHidden="1" w:unhideWhenUsed="1"/>
+    <w:lsdException w:name="Table Grid 8" w:semiHidden="1" w:unhideWhenUsed="1"/>
+    <w:lsdException w:name="Table List 1" w:semiHidden="1" w:unhideWhenUsed="1"/>
+    <w:lsdException w:name="Table List 2" w:semiHidden="1" w:unhideWhenUsed="1"/>
+    <w:lsdException w:name="Table List 3" w:semiHidden="1" w:unhideWhenUsed="1"/>
+    <w:lsdException w:name="Table List 4" w:semiHidden="1" w:unhideWhenUsed="1"/>
+    <w:lsdException w:name="Table List 5" w:semiHidden="1" w:unhideWhenUsed="1"/>
+    <w:lsdException w:name="Table List 6" w:semiHidden="1" w:unhideWhenUsed="1"/>
+    <w:lsdException w:name="Table List 7" w:semiHidden="1" w:unhideWhenUsed="1"/>
+    <w:lsdException w:name="Table List 8" w:semiHidden="1" w:unhideWhenUsed="1"/>
+    <w:lsdException w:name="Table 3D effects 1" w:semiHidden="1" w:unhideWhenUsed="1"/>
+    <w:lsdException w:name="Table 3D effects 2" w:semiHidden="1" w:unhideWhenUsed="1"/>
+    <w:lsdException w:name="Table 3D effects 3" w:semiHidden="1" w:unhideWhenUsed="1"/>
+    <w:lsdException w:name="Table Contemporary" w:semiHidden="1" w:unhideWhenUsed="1"/>
+    <w:lsdException w:name="Table Elegant" w:semiHidden="1" w:unhideWhenUsed="1"/>
+    <w:lsdException w:name="Table Professional" w:semiHidden="1" w:unhideWhenUsed="1"/>
+    <w:lsdException w:name="Table Subtle 1" w:semiHidden="1" w:unhideWhenUsed="1"/>
+    <w:lsdException w:name="Table Subtle 2" w:semiHidden="1" w:unhideWhenUsed="1"/>
+    <w:lsdException w:name="Table Web 1" w:semiHidden="1" w:unhideWhenUsed="1"/>
+    <w:lsdException w:name="Table Web 2" w:semiHidden="1" w:unhideWhenUsed="1"/>
+    <w:lsdException w:name="Table Web 3" w:semiHidden="1" w:unhideWhenUsed="1"/>
+    <w:lsdException w:name="Balloon Text" w:semiHidden="1" w:unhideWhenUsed="1"/>
+    <w:lsdException w:name="Table Grid" w:semiHidden="1" w:uiPriority="59" w:unhideWhenUsed="1"/>
+    <w:lsdException w:name="Table Theme" w:semiHidden="1" w:unhideWhenUsed="1"/>
+    <w:lsdException w:name="Placeholder Text" w:semiHidden="1"/>
+    <w:lsdException w:name="No Spacing" w:uiPriority="1" w:qFormat="1"/>
+    <w:lsdException w:name="Light Shading" w:uiPriority="60"/>
+    <w:lsdException w:name="Light List" w:uiPriority="61"/>
+    <w:lsdException w:name="Light Grid" w:uiPriority="62"/>
+    <w:lsdException w:name="Medium Shading 1" w:uiPriority="63"/>
+    <w:lsdException w:name="Medium Shading 2" w:uiPriority="64"/>
+    <w:lsdException w:name="Medium List 1" w:uiPriority="65"/>
+    <w:lsdException w:name="Medium List 2" w:uiPriority="66"/>
+    <w:lsdException w:name="Medium Grid 1" w:uiPriority="67"/>
+    <w:lsdException w:name="Medium Grid 2" w:uiPriority="68"/>
+    <w:lsdException w:name="Medium Grid 3" w:uiPriority="69"/>
+    <w:lsdException w:name="Dark List" w:uiPriority="70"/>
+    <w:lsdException w:name="Colorful Shading" w:uiPriority="71"/>
+    <w:lsdException w:name="Colorful List" w:uiPriority="72"/>
+    <w:lsdException w:name="Colorful Grid" w:uiPriority="73"/>
+    <w:lsdException w:name="Light Shading Accent 1" w:uiPriority="60"/>
+    <w:lsdException w:name="Light List Accent 1" w:uiPriority="61"/>
+    <w:lsdException w:name="Light Grid Accent 1" w:uiPriority="62"/>
+    <w:lsdException w:name="Medium Shading 1 Accent 1" w:uiPriority="63"/>
+    <w:lsdException w:name="Medium Shading 2 Accent 1" w:uiPriority="64"/>
+    <w:lsdException w:name="Medium List 1 Accent 1" w:uiPriority="65"/>
+    <w:lsdException w:name="Revision" w:semiHidden="1"/>
+    <w:lsdException w:name="List Paragraph" w:uiPriority="34" w:qFormat="1"/>
+    <w:lsdException w:name="Quote" w:uiPriority="29" w:qFormat="1"/>
+    <w:lsdException w:name="Intense Quote" w:uiPriority="30" w:qFormat="1"/>
+    <w:lsdException w:name="Medium List 2 Accent 1" w:uiPriority="66"/>
+    <w:lsdException w:name="Medium Grid 1 Accent 1" w:uiPriority="67"/>
+    <w:lsdException w:name="Medium Grid 2 Accent 1" w:uiPriority="68"/>
+    <w:lsdException w:name="Medium Grid 3 Accent 1" w:uiPriority="69"/>
+    <w:lsdException w:name="Dark List Accent 1" w:uiPriority="70"/>
+    <w:lsdException w:name="Colorful Shading Accent 1" w:uiPriority="71"/>
+    <w:lsdException w:name="Colorful List Accent 1" w:uiPriority="72"/>
+    <w:lsdException w:name="Colorful Grid Accent 1" w:uiPriority="73"/>
+    <w:lsdException w:name="Light Shading Accent 2" w:uiPriority="60"/>
+    <w:lsdException w:name="Light List Accent 2" w:uiPriority="61"/>
+    <w:lsdException w:name="Light Grid Accent 2" w:uiPriority="62"/>
+    <w:lsdException w:name="Medium Shading 1 Accent 2" w:uiPriority="63"/>
+    <w:lsdException w:name="Medium Shading 2 Accent 2" w:uiPriority="64"/>
+    <w:lsdException w:name="Medium List 1 Accent 2" w:uiPriority="65"/>
+    <w:lsdException w:name="Medium List 2 Accent 2" w:uiPriority="66"/>
+    <w:lsdException w:name="Medium Grid 1 Accent 2" w:uiPriority="67"/>
+    <w:lsdException w:name="Medium Grid 2 Accent 2" w:uiPriority="68"/>
+    <w:lsdException w:name="Medium Grid 3 Accent 2" w:uiPriority="69"/>
+    <w:lsdException w:name="Dark List Accent 2" w:uiPriority="70"/>
+    <w:lsdException w:name="Colorful Shading Accent 2" w:uiPriority="71"/>
+    <w:lsdException w:name="Colorful List Accent 2" w:uiPriority="72"/>
+    <w:lsdException w:name="Colorful Grid Accent 2" w:uiPriority="73"/>
+    <w:lsdException w:name="Light Shading Accent 3" w:uiPriority="60"/>
+    <w:lsdException w:name="Light List Accent 3" w:uiPriority="61"/>
+    <w:lsdException w:name="Light Grid Accent 3" w:uiPriority="62"/>
+    <w:lsdException w:name="Medium Shading 1 Accent 3" w:uiPriority="63"/>
+    <w:lsdException w:name="Medium Shading 2 Accent 3" w:uiPriority="64"/>
+    <w:lsdException w:name="Medium List 1 Accent 3" w:uiPriority="65"/>
+    <w:lsdException w:name="Medium List 2 Accent 3" w:uiPriority="66"/>
+    <w:lsdException w:name="Medium Grid 1 Accent 3" w:uiPriority="67"/>
+    <w:lsdException w:name="Medium Grid 2 Accent 3" w:uiPriority="68"/>
+    <w:lsdException w:name="Medium Grid 3 Accent 3" w:uiPriority="69"/>
+    <w:lsdException w:name="Dark List Accent 3" w:uiPriority="70"/>
+    <w:lsdException w:name="Colorful Shading Accent 3" w:uiPriority="71"/>
+    <w:lsdException w:name="Colorful List Accent 3" w:uiPriority="72"/>
+    <w:lsdException w:name="Colorful Grid Accent 3" w:uiPriority="73"/>
+    <w:lsdException w:name="Light Shading Accent 4" w:uiPriority="60"/>
+    <w:lsdException w:name="Light List Accent 4" w:uiPriority="61"/>
+    <w:lsdException w:name="Light Grid Accent 4" w:uiPriority="62"/>
+    <w:lsdException w:name="Medium Shading 1 Accent 4" w:uiPriority="63"/>
+    <w:lsdException w:name="Medium Shading 2 Accent 4" w:uiPriority="64"/>
+    <w:lsdException w:name="Medium List 1 Accent 4" w:uiPriority="65"/>
+    <w:lsdException w:name="Medium List 2 Accent 4" w:uiPriority="66"/>
+    <w:lsdException w:name="Medium Grid 1 Accent 4" w:uiPriority="67"/>
+    <w:lsdException w:name="Medium Grid 2 Accent 4" w:uiPriority="68"/>
+    <w:lsdException w:name="Medium Grid 3 Accent 4" w:uiPriority="69"/>
+    <w:lsdException w:name="Dark List Accent 4" w:uiPriority="70"/>
+    <w:lsdException w:name="Colorful Shading Accent 4" w:uiPriority="71"/>
+    <w:lsdException w:name="Colorful List Accent 4" w:uiPriority="72"/>
+    <w:lsdException w:name="Colorful Grid Accent 4" w:uiPriority="73"/>
+    <w:lsdException w:name="Light Shading Accent 5" w:uiPriority="60"/>
+    <w:lsdException w:name="Light List Accent 5" w:uiPriority="61"/>
+    <w:lsdException w:name="Light Grid Accent 5" w:uiPriority="62"/>
+    <w:lsdException w:name="Medium Shading 1 Accent 5" w:uiPriority="63"/>
+    <w:lsdException w:name="Medium Shading 2 Accent 5" w:uiPriority="64"/>
+    <w:lsdException w:name="Medium List 1 Accent 5" w:uiPriority="65"/>
+    <w:lsdException w:name="Medium List 2 Accent 5" w:uiPriority="66"/>
+    <w:lsdException w:name="Medium Grid 1 Accent 5" w:uiPriority="67"/>
+    <w:lsdException w:name="Medium Grid 2 Accent 5" w:uiPriority="68"/>
+    <w:lsdException w:name="Medium Grid 3 Accent 5" w:uiPriority="69"/>
+    <w:lsdException w:name="Dark List Accent 5" w:uiPriority="70"/>
+    <w:lsdException w:name="Colorful Shading Accent 5" w:uiPriority="71"/>
+    <w:lsdException w:name="Colorful List Accent 5" w:uiPriority="72"/>
+    <w:lsdException w:name="Colorful Grid Accent 5" w:uiPriority="73"/>
+    <w:lsdException w:name="Light Shading Accent 6" w:uiPriority="60"/>
+    <w:lsdException w:name="Light List Accent 6" w:uiPriority="61"/>
+    <w:lsdException w:name="Light Grid Accent 6" w:uiPriority="62"/>
+    <w:lsdException w:name="Medium Shading 1 Accent 6" w:uiPriority="63"/>
+    <w:lsdException w:name="Medium Shading 2 Accent 6" w:uiPriority="64"/>
+    <w:lsdException w:name="Medium List 1 Accent 6" w:uiPriority="65"/>
+    <w:lsdException w:name="Medium List 2 Accent 6" w:uiPriority="66"/>
+    <w:lsdException w:name="Medium Grid 1 Accent 6" w:uiPriority="67"/>
+    <w:lsdException w:name="Medium Grid 2 Accent 6" w:uiPriority="68"/>
+    <w:lsdException w:name="Medium Grid 3 Accent 6" w:uiPriority="69"/>
+    <w:lsdException w:name="Dark List Accent 6" w:uiPriority="70"/>
+    <w:lsdException w:name="Colorful Shading Accent 6" w:uiPriority="71"/>
+    <w:lsdException w:name="Colorful List Accent 6" w:uiPriority="72"/>
+    <w:lsdException w:name="Colorful Grid Accent 6" w:uiPriority="73"/>
+    <w:lsdException w:name="Subtle Emphasis" w:uiPriority="19" w:qFormat="1"/>
+    <w:lsdException w:name="Intense Emphasis" w:uiPriority="21" w:qFormat="1"/>
+    <w:lsdException w:name="Subtle Reference" w:uiPriority="31" w:qFormat="1"/>
+    <w:lsdException w:name="Intense Reference" w:uiPriority="32" w:qFormat="1"/>
+    <w:lsdException w:name="Book Title" w:uiPriority="33" w:qFormat="1"/>
+    <w:lsdException w:name="Bibliography" w:semiHidden="1" w:uiPriority="37" w:unhideWhenUsed="1"/>
+    <w:lsdException w:name="TOC Heading" w:semiHidden="1" w:uiPriority="39" w:unhideWhenUsed="1" w:qFormat="1"/>
+    <w:lsdException w:name="Plain Table 1" w:uiPriority="41"/>
+    <w:lsdException w:name="Plain Table 2" w:uiPriority="42"/>
+    <w:lsdException w:name="Plain Table 3" w:uiPriority="43"/>
+    <w:lsdException w:name="Plain Table 4" w:uiPriority="44"/>
+    <w:lsdException w:name="Plain Table 5" w:uiPriority="45"/>
+    <w:lsdException w:name="Grid Table Light" w:uiPriority="40"/>
+    <w:lsdException w:name="Grid Table 1 Light" w:uiPriority="46"/>
+    <w:lsdException w:name="Grid Table 2" w:uiPriority="47"/>
+    <w:lsdException w:name="Grid Table 3" w:uiPriority="48"/>
+    <w:lsdException w:name="Grid Table 4" w:uiPriority="49"/>
+    <w:lsdException w:name="Grid Table 5 Dark" w:uiPriority="50"/>
+    <w:lsdException w:name="Grid Table 6 Colorful" w:uiPriority="51"/>
+    <w:lsdException w:name="Grid Table 7 Colorful" w:uiPriority="52"/>
+    <w:lsdException w:name="Grid Table 1 Light Accent 1" w:uiPriority="46"/>
+    <w:lsdException w:name="Grid Table 2 Accent 1" w:uiPriority="47"/>
+    <w:lsdException w:name="Grid Table 3 Accent 1" w:uiPriority="48"/>
+    <w:lsdException w:name="Grid Table 4 Accent 1" w:uiPriority="49"/>
+    <w:lsdException w:name="Grid Table 5 Dark Accent 1" w:uiPriority="50"/>
+    <w:lsdException w:name="Grid Table 6 Colorful Accent 1" w:uiPriority="51"/>
+    <w:lsdException w:name="Grid Table 7 Colorful Accent 1" w:uiPriority="52"/>
+    <w:lsdException w:name="Grid Table 1 Light Accent 2" w:uiPriority="46"/>
+    <w:lsdException w:name="Grid Table 2 Accent 2" w:uiPriority="47"/>
+    <w:lsdException w:name="Grid Table 3 Accent 2" w:uiPriority="48"/>
+    <w:lsdException w:name="Grid Table 4 Accent 2" w:uiPriority="49"/>
+    <w:lsdException w:name="Grid Table 5 Dark Accent 2" w:uiPriority="50"/>
+    <w:lsdException w:name="Grid Table 6 Colorful Accent 2" w:uiPriority="51"/>
+    <w:lsdException w:name="Grid Table 7 Colorful Accent 2" w:uiPriority="52"/>
+    <w:lsdException w:name="Grid Table 1 Light Accent 3" w:uiPriority="46"/>
+    <w:lsdException w:name="Grid Table 2 Accent 3" w:uiPriority="47"/>
+    <w:lsdException w:name="Grid Table 3 Accent 3" w:uiPriority="48"/>
+    <w:lsdException w:name="Grid Table 4 Accent 3" w:uiPriority="49"/>
+    <w:lsdException w:name="Grid Table 5 Dark Accent 3" w:uiPriority="50"/>
+    <w:lsdException w:name="Grid Table 6 Colorful Accent 3" w:uiPriority="51"/>
+    <w:lsdException w:name="Grid Table 7 Colorful Accent 3" w:uiPriority="52"/>
+    <w:lsdException w:name="Grid Table 1 Light Accent 4" w:uiPriority="46"/>
+    <w:lsdException w:name="Grid Table 2 Accent 4" w:uiPriority="47"/>
+    <w:lsdException w:name="Grid Table 3 Accent 4" w:uiPriority="48"/>
+    <w:lsdException w:name="Grid Table 4 Accent 4" w:uiPriority="49"/>
+    <w:lsdException w:name="Grid Table 5 Dark Accent 4" w:uiPriority="50"/>
+    <w:lsdException w:name="Grid Table 6 Colorful Accent 4" w:uiPriority="51"/>
+    <w:lsdException w:name="Grid Table 7 Colorful Accent 4" w:uiPriority="52"/>
+    <w:lsdException w:name="Grid Table 1 Light Accent 5" w:uiPriority="46"/>
+    <w:lsdException w:name="Grid Table 2 Accent 5" w:uiPriority="47"/>
+    <w:lsdException w:name="Grid Table 3 Accent 5" w:uiPriority="48"/>
+    <w:lsdException w:name="Grid Table 4 Accent 5" w:uiPriority="49"/>
+    <w:lsdException w:name="Grid Table 5 Dark Accent 5" w:uiPriority="50"/>
+    <w:lsdException w:name="Grid Table 6 Colorful Accent 5" w:uiPriority="51"/>
+    <w:lsdException w:name="Grid Table 7 Colorful Accent 5" w:uiPriority="52"/>
+    <w:lsdException w:name="Grid Table 1 Light Accent 6" w:uiPriority="46"/>
+    <w:lsdException w:name="Grid Table 2 Accent 6" w:uiPriority="47"/>
+    <w:lsdException w:name="Grid Table 3 Accent 6" w:uiPriority="48"/>
+    <w:lsdException w:name="Grid Table 4 Accent 6" w:uiPriority="49"/>
+    <w:lsdException w:name="Grid Table 5 Dark Accent 6" w:uiPriority="50"/>
+    <w:lsdException w:name="Grid Table 6 Colorful Accent 6" w:uiPriority="51"/>
+    <w:lsdException w:name="Grid Table 7 Colorful Accent 6" w:uiPriority="52"/>
+    <w:lsdException w:name="List Table 1 Light" w:uiPriority="46"/>
+    <w:lsdException w:name="List Table 2" w:uiPriority="47"/>
+    <w:lsdException w:name="List Table 3" w:uiPriority="48"/>
+    <w:lsdException w:name="List Table 4" w:uiPriority="49"/>
+    <w:lsdException w:name="List Table 5 Dark" w:uiPriority="50"/>
+    <w:lsdException w:name="List Table 6 Colorful" w:uiPriority="51"/>
+    <w:lsdException w:name="List Table 7 Colorful" w:uiPriority="52"/>
+    <w:lsdException w:name="List Table 1 Light Accent 1" w:uiPriority="46"/>
+    <w:lsdException w:name="List Table 2 Accent 1" w:uiPriority="47"/>
+    <w:lsdException w:name="List Table 3 Accent 1" w:uiPriority="48"/>
+    <w:lsdException w:name="List Table 4 Accent 1" w:uiPriority="49"/>
+    <w:lsdException w:name="List Table 5 Dark Accent 1" w:uiPriority="50"/>
+    <w:lsdException w:name="List Table 6 Colorful Accent 1" w:uiPriority="51"/>
+    <w:lsdException w:name="List Table 7 Colorful Accent 1" w:uiPriority="52"/>
+    <w:lsdException w:name="List Table 1 Light Accent 2" w:uiPriority="46"/>
+    <w:lsdException w:name="List Table 2 Accent 2" w:uiPriority="47"/>
+    <w:lsdException w:name="List Table 3 Accent 2" w:uiPriority="48"/>
+    <w:lsdException w:name="List Table 4 Accent 2" w:uiPriority="49"/>
+    <w:lsdException w:name="List Table 5 Dark Accent 2" w:uiPriority="50"/>
+    <w:lsdException w:name="List Table 6 Colorful Accent 2" w:uiPriority="51"/>
+    <w:lsdException w:name="List Table 7 Colorful Accent 2" w:uiPriority="52"/>
+    <w:lsdException w:name="List Table 1 Light Accent 3" w:uiPriority="46"/>
+    <w:lsdException w:name="List Table 2 Accent 3" w:uiPriority="47"/>
+    <w:lsdException w:name="List Table 3 Accent 3" w:uiPriority="48"/>
+    <w:lsdException w:name="List Table 4 Accent 3" w:uiPriority="49"/>
+    <w:lsdException w:name="List Table 5 Dark Accent 3" w:uiPriority="50"/>
+    <w:lsdException w:name="List Table 6 Colorful Accent 3" w:uiPriority="51"/>
+    <w:lsdException w:name="List Table 7 Colorful Accent 3" w:uiPriority="52"/>
+    <w:lsdException w:name="List Table 1 Light Accent 4" w:uiPriority="46"/>
+    <w:lsdException w:name="List Table 2 Accent 4" w:uiPriority="47"/>
+    <w:lsdException w:name="List Table 3 Accent 4" w:uiPriority="48"/>
+    <w:lsdException w:name="List Table 4 Accent 4" w:uiPriority="49"/>
+    <w:lsdException w:name="List Table 5 Dark Accent 4" w:uiPriority="50"/>
+    <w:lsdException w:name="List Table 6 Colorful Accent 4" w:uiPriority="51"/>
+    <w:lsdException w:name="List Table 7 Colorful Accent 4" w:uiPriority="52"/>
+    <w:lsdException w:name="List Table 1 Light Accent 5" w:uiPriority="46"/>
+    <w:lsdException w:name="List Table 2 Accent 5" w:uiPriority="47"/>
+    <w:lsdException w:name="List Table 3 Accent 5" w:uiPriority="48"/>
+    <w:lsdException w:name="List Table 4 Accent 5" w:uiPriority="49"/>
+    <w:lsdException w:name="List Table 5 Dark Accent 5" w:uiPriority="50"/>
+    <w:lsdException w:name="List Table 6 Colorful Accent 5" w:uiPriority="51"/>
+    <w:lsdException w:name="List Table 7 Colorful Accent 5" w:uiPriority="52"/>
+    <w:lsdException w:name="List Table 1 Light Accent 6" w:uiPriority="46"/>
+    <w:lsdException w:name="List Table 2 Accent 6" w:uiPriority="47"/>
+    <w:lsdException w:name="List Table 3 Accent 6" w:uiPriority="48"/>
+    <w:lsdException w:name="List Table 4 Accent 6" w:uiPriority="49"/>
+    <w:lsdException w:name="List Table 5 Dark Accent 6" w:uiPriority="50"/>
+    <w:lsdException w:name="List Table 6 Colorful Accent 6" w:uiPriority="51"/>
+    <w:lsdException w:name="List Table 7 Colorful Accent 6" w:uiPriority="52"/>
+    <w:lsdException w:name="Mention" w:semiHidden="1" w:unhideWhenUsed="1"/>
+    <w:lsdException w:name="Smart Hyperlink" w:semiHidden="1" w:unhideWhenUsed="1"/>
+    <w:lsdException w:name="Hashtag" w:semiHidden="1" w:unhideWhenUsed="1"/>
+    <w:lsdException w:name="Unresolved Mention" w:semiHidden="1" w:unhideWhenUsed="1"/>
   </w:latentStyles>
-  <w:style w:type="paragraph" w:default="1" w:styleId="Normal">
+  <w:style w:type="paragraph" w:default="1" w:styleId="a">
     <w:name w:val="Normal"/>
   </w:style>
-  <w:style w:type="paragraph" w:styleId="Ttulo1">
+  <w:style w:type="paragraph" w:styleId="1">
     <w:name w:val="heading 1"/>
-    <w:basedOn w:val="Normal"/>
-    <w:next w:val="Normal"/>
+    <w:basedOn w:val="a"/>
+    <w:next w:val="a"/>
     <w:pPr>
       <w:keepNext/>
       <w:keepLines/>
@@ -3599,10 +3634,10 @@
       <w:szCs w:val="44"/>
     </w:rPr>
   </w:style>
-  <w:style w:type="paragraph" w:styleId="Ttulo2">
+  <w:style w:type="paragraph" w:styleId="2">
     <w:name w:val="heading 2"/>
-    <w:basedOn w:val="Normal"/>
-    <w:next w:val="Normal"/>
+    <w:basedOn w:val="a"/>
+    <w:next w:val="a"/>
     <w:pPr>
       <w:keepNext/>
       <w:keepLines/>
@@ -3616,10 +3651,10 @@
       <w:szCs w:val="32"/>
     </w:rPr>
   </w:style>
-  <w:style w:type="paragraph" w:styleId="Ttulo3">
+  <w:style w:type="paragraph" w:styleId="3">
     <w:name w:val="heading 3"/>
-    <w:basedOn w:val="Normal"/>
-    <w:next w:val="Normal"/>
+    <w:basedOn w:val="a"/>
+    <w:next w:val="a"/>
     <w:pPr>
       <w:keepNext/>
       <w:keepLines/>
@@ -3632,10 +3667,10 @@
       <w:szCs w:val="32"/>
     </w:rPr>
   </w:style>
-  <w:style w:type="paragraph" w:styleId="Ttulo4">
+  <w:style w:type="paragraph" w:styleId="4">
     <w:name w:val="heading 4"/>
-    <w:basedOn w:val="Normal"/>
-    <w:next w:val="Normal"/>
+    <w:basedOn w:val="a"/>
+    <w:next w:val="a"/>
     <w:pPr>
       <w:keepNext/>
       <w:keepLines/>
@@ -3649,10 +3684,10 @@
       <w:szCs w:val="28"/>
     </w:rPr>
   </w:style>
-  <w:style w:type="paragraph" w:styleId="Ttulo5">
+  <w:style w:type="paragraph" w:styleId="5">
     <w:name w:val="heading 5"/>
-    <w:basedOn w:val="Normal"/>
-    <w:next w:val="Normal"/>
+    <w:basedOn w:val="a"/>
+    <w:next w:val="a"/>
     <w:pPr>
       <w:keepNext/>
       <w:keepLines/>
@@ -3665,10 +3700,10 @@
       <w:szCs w:val="28"/>
     </w:rPr>
   </w:style>
-  <w:style w:type="paragraph" w:styleId="Ttulo6">
+  <w:style w:type="paragraph" w:styleId="6">
     <w:name w:val="heading 6"/>
-    <w:basedOn w:val="Normal"/>
-    <w:next w:val="Normal"/>
+    <w:basedOn w:val="a"/>
+    <w:next w:val="a"/>
     <w:pPr>
       <w:keepNext/>
       <w:keepLines/>
@@ -3682,13 +3717,75 @@
       <w:szCs w:val="24"/>
     </w:rPr>
   </w:style>
-  <w:style w:type="character" w:default="1" w:styleId="Fuentedeprrafopredeter">
+  <w:style w:type="paragraph" w:styleId="7">
+    <w:name w:val="heading 7"/>
+    <w:basedOn w:val="a"/>
+    <w:next w:val="a"/>
+    <w:link w:val="70"/>
+    <w:uiPriority w:val="9"/>
+    <w:unhideWhenUsed/>
+    <w:qFormat/>
+    <w:rsid w:val="0005465C"/>
+    <w:pPr>
+      <w:keepNext/>
+      <w:keepLines/>
+      <w:spacing w:before="240" w:after="64" w:line="320" w:lineRule="auto"/>
+      <w:outlineLvl w:val="6"/>
+    </w:pPr>
+    <w:rPr>
+      <w:b/>
+      <w:bCs/>
+      <w:sz w:val="24"/>
+      <w:szCs w:val="24"/>
+    </w:rPr>
+  </w:style>
+  <w:style w:type="paragraph" w:styleId="8">
+    <w:name w:val="heading 8"/>
+    <w:basedOn w:val="a"/>
+    <w:next w:val="a"/>
+    <w:link w:val="80"/>
+    <w:uiPriority w:val="9"/>
+    <w:unhideWhenUsed/>
+    <w:qFormat/>
+    <w:rsid w:val="0005465C"/>
+    <w:pPr>
+      <w:keepNext/>
+      <w:keepLines/>
+      <w:spacing w:before="240" w:after="64" w:line="320" w:lineRule="auto"/>
+      <w:outlineLvl w:val="7"/>
+    </w:pPr>
+    <w:rPr>
+      <w:rFonts w:asciiTheme="majorHAnsi" w:eastAsiaTheme="majorEastAsia" w:hAnsiTheme="majorHAnsi" w:cstheme="majorBidi"/>
+      <w:sz w:val="24"/>
+      <w:szCs w:val="24"/>
+    </w:rPr>
+  </w:style>
+  <w:style w:type="paragraph" w:styleId="9">
+    <w:name w:val="heading 9"/>
+    <w:basedOn w:val="a"/>
+    <w:next w:val="a"/>
+    <w:link w:val="90"/>
+    <w:uiPriority w:val="9"/>
+    <w:unhideWhenUsed/>
+    <w:qFormat/>
+    <w:rsid w:val="0005465C"/>
+    <w:pPr>
+      <w:keepNext/>
+      <w:keepLines/>
+      <w:spacing w:before="240" w:after="64" w:line="320" w:lineRule="auto"/>
+      <w:outlineLvl w:val="8"/>
+    </w:pPr>
+    <w:rPr>
+      <w:rFonts w:asciiTheme="majorHAnsi" w:eastAsiaTheme="majorEastAsia" w:hAnsiTheme="majorHAnsi" w:cstheme="majorBidi"/>
+    </w:rPr>
+  </w:style>
+  <w:style w:type="character" w:default="1" w:styleId="a0">
     <w:name w:val="Default Paragraph Font"/>
     <w:uiPriority w:val="1"/>
     <w:semiHidden/>
     <w:unhideWhenUsed/>
   </w:style>
-  <w:style w:type="table" w:default="1" w:styleId="Tablanormal">
+  <w:style w:type="table" w:default="1" w:styleId="a1">
     <w:name w:val="Normal Table"/>
     <w:uiPriority w:val="99"/>
     <w:semiHidden/>
@@ -3703,7 +3800,7 @@
       </w:tblCellMar>
     </w:tblPr>
   </w:style>
-  <w:style w:type="numbering" w:default="1" w:styleId="Sinlista">
+  <w:style w:type="numbering" w:default="1" w:styleId="a2">
     <w:name w:val="No List"/>
     <w:uiPriority w:val="99"/>
     <w:semiHidden/>
@@ -3720,10 +3817,10 @@
       </w:tblCellMar>
     </w:tblPr>
   </w:style>
-  <w:style w:type="paragraph" w:styleId="Ttulo">
+  <w:style w:type="paragraph" w:styleId="a3">
     <w:name w:val="Title"/>
-    <w:basedOn w:val="Normal"/>
-    <w:next w:val="Normal"/>
+    <w:basedOn w:val="a"/>
+    <w:next w:val="a"/>
     <w:pPr>
       <w:spacing w:before="240" w:after="60"/>
       <w:jc w:val="center"/>
@@ -3735,10 +3832,10 @@
       <w:szCs w:val="32"/>
     </w:rPr>
   </w:style>
-  <w:style w:type="paragraph" w:styleId="Subttulo">
+  <w:style w:type="paragraph" w:styleId="a4">
     <w:name w:val="Subtitle"/>
-    <w:basedOn w:val="Normal"/>
-    <w:next w:val="Normal"/>
+    <w:basedOn w:val="a"/>
+    <w:next w:val="a"/>
     <w:pPr>
       <w:spacing w:before="240" w:after="60" w:line="312" w:lineRule="auto"/>
       <w:jc w:val="center"/>
@@ -3749,23 +3846,21 @@
       <w:szCs w:val="32"/>
     </w:rPr>
   </w:style>
-  <w:style w:type="table" w:customStyle="1" w:styleId="a">
+  <w:style w:type="table" w:customStyle="1" w:styleId="a5">
     <w:basedOn w:val="TableNormal"/>
     <w:tblPr>
       <w:tblStyleRowBandSize w:val="1"/>
       <w:tblStyleColBandSize w:val="1"/>
       <w:tblCellMar>
-        <w:top w:w="0" w:type="dxa"/>
         <w:left w:w="108" w:type="dxa"/>
-        <w:bottom w:w="0" w:type="dxa"/>
         <w:right w:w="108" w:type="dxa"/>
       </w:tblCellMar>
     </w:tblPr>
   </w:style>
-  <w:style w:type="paragraph" w:styleId="Textodeglobo">
+  <w:style w:type="paragraph" w:styleId="a6">
     <w:name w:val="Balloon Text"/>
-    <w:basedOn w:val="Normal"/>
-    <w:link w:val="TextodegloboCar"/>
+    <w:basedOn w:val="a"/>
+    <w:link w:val="a7"/>
     <w:uiPriority w:val="99"/>
     <w:semiHidden/>
     <w:unhideWhenUsed/>
@@ -3776,10 +3871,10 @@
       <w:szCs w:val="16"/>
     </w:rPr>
   </w:style>
-  <w:style w:type="character" w:customStyle="1" w:styleId="TextodegloboCar">
-    <w:name w:val="Texto de globo Car"/>
-    <w:basedOn w:val="Fuentedeprrafopredeter"/>
-    <w:link w:val="Textodeglobo"/>
+  <w:style w:type="character" w:customStyle="1" w:styleId="a7">
+    <w:name w:val="批注框文本 字符"/>
+    <w:basedOn w:val="a0"/>
+    <w:link w:val="a6"/>
     <w:uiPriority w:val="99"/>
     <w:semiHidden/>
     <w:rsid w:val="007735E0"/>
@@ -3789,10 +3884,10 @@
       <w:szCs w:val="16"/>
     </w:rPr>
   </w:style>
-  <w:style w:type="paragraph" w:styleId="TDC1">
+  <w:style w:type="paragraph" w:styleId="10">
     <w:name w:val="toc 1"/>
-    <w:basedOn w:val="Normal"/>
-    <w:next w:val="Normal"/>
+    <w:basedOn w:val="a"/>
+    <w:next w:val="a"/>
     <w:autoRedefine/>
     <w:uiPriority w:val="39"/>
     <w:unhideWhenUsed/>
@@ -3801,10 +3896,10 @@
       <w:spacing w:after="100"/>
     </w:pPr>
   </w:style>
-  <w:style w:type="paragraph" w:styleId="TDC2">
+  <w:style w:type="paragraph" w:styleId="20">
     <w:name w:val="toc 2"/>
-    <w:basedOn w:val="Normal"/>
-    <w:next w:val="Normal"/>
+    <w:basedOn w:val="a"/>
+    <w:next w:val="a"/>
     <w:autoRedefine/>
     <w:uiPriority w:val="39"/>
     <w:unhideWhenUsed/>
@@ -3814,10 +3909,10 @@
       <w:ind w:left="210"/>
     </w:pPr>
   </w:style>
-  <w:style w:type="paragraph" w:styleId="TDC3">
+  <w:style w:type="paragraph" w:styleId="30">
     <w:name w:val="toc 3"/>
-    <w:basedOn w:val="Normal"/>
-    <w:next w:val="Normal"/>
+    <w:basedOn w:val="a"/>
+    <w:next w:val="a"/>
     <w:autoRedefine/>
     <w:uiPriority w:val="39"/>
     <w:unhideWhenUsed/>
@@ -3827,9 +3922,9 @@
       <w:ind w:left="420"/>
     </w:pPr>
   </w:style>
-  <w:style w:type="character" w:styleId="Hipervnculo">
+  <w:style w:type="character" w:styleId="a8">
     <w:name w:val="Hyperlink"/>
-    <w:basedOn w:val="Fuentedeprrafopredeter"/>
+    <w:basedOn w:val="a0"/>
     <w:uiPriority w:val="99"/>
     <w:unhideWhenUsed/>
     <w:rsid w:val="007735E0"/>
@@ -3838,430 +3933,116 @@
       <w:u w:val="single"/>
     </w:rPr>
   </w:style>
-</w:styles>
-</file>
-
-<file path=word/stylesWithEffects.xml><?xml version="1.0" encoding="utf-8"?>
-<w:styles xmlns:wpc="http://schemas.microsoft.com/office/word/2010/wordprocessingCanvas" xmlns:mc="http://schemas.openxmlformats.org/markup-compatibility/2006" xmlns:o="urn:schemas-microsoft-com:office:office" xmlns:r="http://schemas.openxmlformats.org/officeDocument/2006/relationships" xmlns:m="http://schemas.openxmlformats.org/officeDocument/2006/math" xmlns:v="urn:schemas-microsoft-com:vml" xmlns:wp14="http://schemas.microsoft.com/office/word/2010/wordprocessingDrawing" xmlns:wp="http://schemas.openxmlformats.org/drawingml/2006/wordprocessingDrawing" xmlns:w10="urn:schemas-microsoft-com:office:word" xmlns:w="http://schemas.openxmlformats.org/wordprocessingml/2006/main" xmlns:w14="http://schemas.microsoft.com/office/word/2010/wordml" xmlns:wpg="http://schemas.microsoft.com/office/word/2010/wordprocessingGroup" xmlns:wpi="http://schemas.microsoft.com/office/word/2010/wordprocessingInk" xmlns:wne="http://schemas.microsoft.com/office/word/2006/wordml" xmlns:wps="http://schemas.microsoft.com/office/word/2010/wordprocessingShape" mc:Ignorable="w14 wp14">
-  <w:docDefaults>
-    <w:rPrDefault>
-      <w:rPr>
-        <w:rFonts w:ascii="等线" w:eastAsia="等线" w:hAnsi="等线" w:cs="等线"/>
-        <w:color w:val="000000"/>
-        <w:sz w:val="21"/>
-        <w:szCs w:val="21"/>
-        <w:lang w:val="es-AR" w:eastAsia="es-AR" w:bidi="ar-SA"/>
-      </w:rPr>
-    </w:rPrDefault>
-    <w:pPrDefault>
-      <w:pPr>
-        <w:widowControl w:val="0"/>
-        <w:pBdr>
-          <w:top w:val="nil"/>
-          <w:left w:val="nil"/>
-          <w:bottom w:val="nil"/>
-          <w:right w:val="nil"/>
-          <w:between w:val="nil"/>
-        </w:pBdr>
-        <w:jc w:val="both"/>
-      </w:pPr>
-    </w:pPrDefault>
-  </w:docDefaults>
-  <w:latentStyles w:defLockedState="0" w:defUIPriority="99" w:defSemiHidden="1" w:defUnhideWhenUsed="1" w:defQFormat="0" w:count="267">
-    <w:lsdException w:name="Normal" w:semiHidden="0" w:uiPriority="0" w:unhideWhenUsed="0" w:qFormat="1"/>
-    <w:lsdException w:name="heading 1" w:semiHidden="0" w:uiPriority="9" w:unhideWhenUsed="0" w:qFormat="1"/>
-    <w:lsdException w:name="heading 2" w:uiPriority="9" w:qFormat="1"/>
-    <w:lsdException w:name="heading 3" w:uiPriority="9" w:qFormat="1"/>
-    <w:lsdException w:name="heading 4" w:uiPriority="9" w:qFormat="1"/>
-    <w:lsdException w:name="heading 5" w:uiPriority="9" w:qFormat="1"/>
-    <w:lsdException w:name="heading 6" w:uiPriority="9" w:qFormat="1"/>
-    <w:lsdException w:name="heading 7" w:uiPriority="9" w:qFormat="1"/>
-    <w:lsdException w:name="heading 8" w:uiPriority="9" w:qFormat="1"/>
-    <w:lsdException w:name="heading 9" w:uiPriority="9" w:qFormat="1"/>
-    <w:lsdException w:name="toc 1" w:uiPriority="39"/>
-    <w:lsdException w:name="toc 2" w:uiPriority="39"/>
-    <w:lsdException w:name="toc 3" w:uiPriority="39"/>
-    <w:lsdException w:name="toc 4" w:uiPriority="39"/>
-    <w:lsdException w:name="toc 5" w:uiPriority="39"/>
-    <w:lsdException w:name="toc 6" w:uiPriority="39"/>
-    <w:lsdException w:name="toc 7" w:uiPriority="39"/>
-    <w:lsdException w:name="toc 8" w:uiPriority="39"/>
-    <w:lsdException w:name="toc 9" w:uiPriority="39"/>
-    <w:lsdException w:name="caption" w:uiPriority="35" w:qFormat="1"/>
-    <w:lsdException w:name="Title" w:semiHidden="0" w:uiPriority="10" w:unhideWhenUsed="0" w:qFormat="1"/>
-    <w:lsdException w:name="Default Paragraph Font" w:uiPriority="1"/>
-    <w:lsdException w:name="Subtitle" w:semiHidden="0" w:uiPriority="11" w:unhideWhenUsed="0" w:qFormat="1"/>
-    <w:lsdException w:name="Strong" w:semiHidden="0" w:uiPriority="22" w:unhideWhenUsed="0" w:qFormat="1"/>
-    <w:lsdException w:name="Emphasis" w:semiHidden="0" w:uiPriority="20" w:unhideWhenUsed="0" w:qFormat="1"/>
-    <w:lsdException w:name="Table Grid" w:semiHidden="0" w:uiPriority="59" w:unhideWhenUsed="0"/>
-    <w:lsdException w:name="Placeholder Text" w:unhideWhenUsed="0"/>
-    <w:lsdException w:name="No Spacing" w:semiHidden="0" w:uiPriority="1" w:unhideWhenUsed="0" w:qFormat="1"/>
-    <w:lsdException w:name="Light Shading" w:semiHidden="0" w:uiPriority="60" w:unhideWhenUsed="0"/>
-    <w:lsdException w:name="Light List" w:semiHidden="0" w:uiPriority="61" w:unhideWhenUsed="0"/>
-    <w:lsdException w:name="Light Grid" w:semiHidden="0" w:uiPriority="62" w:unhideWhenUsed="0"/>
-    <w:lsdException w:name="Medium Shading 1" w:semiHidden="0" w:uiPriority="63" w:unhideWhenUsed="0"/>
-    <w:lsdException w:name="Medium Shading 2" w:semiHidden="0" w:uiPriority="64" w:unhideWhenUsed="0"/>
-    <w:lsdException w:name="Medium List 1" w:semiHidden="0" w:uiPriority="65" w:unhideWhenUsed="0"/>
-    <w:lsdException w:name="Medium List 2" w:semiHidden="0" w:uiPriority="66" w:unhideWhenUsed="0"/>
-    <w:lsdException w:name="Medium Grid 1" w:semiHidden="0" w:uiPriority="67" w:unhideWhenUsed="0"/>
-    <w:lsdException w:name="Medium Grid 2" w:semiHidden="0" w:uiPriority="68" w:unhideWhenUsed="0"/>
-    <w:lsdException w:name="Medium Grid 3" w:semiHidden="0" w:uiPriority="69" w:unhideWhenUsed="0"/>
-    <w:lsdException w:name="Dark List" w:semiHidden="0" w:uiPriority="70" w:unhideWhenUsed="0"/>
-    <w:lsdException w:name="Colorful Shading" w:semiHidden="0" w:uiPriority="71" w:unhideWhenUsed="0"/>
-    <w:lsdException w:name="Colorful List" w:semiHidden="0" w:uiPriority="72" w:unhideWhenUsed="0"/>
-    <w:lsdException w:name="Colorful Grid" w:semiHidden="0" w:uiPriority="73" w:unhideWhenUsed="0"/>
-    <w:lsdException w:name="Light Shading Accent 1" w:semiHidden="0" w:uiPriority="60" w:unhideWhenUsed="0"/>
-    <w:lsdException w:name="Light List Accent 1" w:semiHidden="0" w:uiPriority="61" w:unhideWhenUsed="0"/>
-    <w:lsdException w:name="Light Grid Accent 1" w:semiHidden="0" w:uiPriority="62" w:unhideWhenUsed="0"/>
-    <w:lsdException w:name="Medium Shading 1 Accent 1" w:semiHidden="0" w:uiPriority="63" w:unhideWhenUsed="0"/>
-    <w:lsdException w:name="Medium Shading 2 Accent 1" w:semiHidden="0" w:uiPriority="64" w:unhideWhenUsed="0"/>
-    <w:lsdException w:name="Medium List 1 Accent 1" w:semiHidden="0" w:uiPriority="65" w:unhideWhenUsed="0"/>
-    <w:lsdException w:name="Revision" w:unhideWhenUsed="0"/>
-    <w:lsdException w:name="List Paragraph" w:semiHidden="0" w:uiPriority="34" w:unhideWhenUsed="0" w:qFormat="1"/>
-    <w:lsdException w:name="Quote" w:semiHidden="0" w:uiPriority="29" w:unhideWhenUsed="0" w:qFormat="1"/>
-    <w:lsdException w:name="Intense Quote" w:semiHidden="0" w:uiPriority="30" w:unhideWhenUsed="0" w:qFormat="1"/>
-    <w:lsdException w:name="Medium List 2 Accent 1" w:semiHidden="0" w:uiPriority="66" w:unhideWhenUsed="0"/>
-    <w:lsdException w:name="Medium Grid 1 Accent 1" w:semiHidden="0" w:uiPriority="67" w:unhideWhenUsed="0"/>
-    <w:lsdException w:name="Medium Grid 2 Accent 1" w:semiHidden="0" w:uiPriority="68" w:unhideWhenUsed="0"/>
-    <w:lsdException w:name="Medium Grid 3 Accent 1" w:semiHidden="0" w:uiPriority="69" w:unhideWhenUsed="0"/>
-    <w:lsdException w:name="Dark List Accent 1" w:semiHidden="0" w:uiPriority="70" w:unhideWhenUsed="0"/>
-    <w:lsdException w:name="Colorful Shading Accent 1" w:semiHidden="0" w:uiPriority="71" w:unhideWhenUsed="0"/>
-    <w:lsdException w:name="Colorful List Accent 1" w:semiHidden="0" w:uiPriority="72" w:unhideWhenUsed="0"/>
-    <w:lsdException w:name="Colorful Grid Accent 1" w:semiHidden="0" w:uiPriority="73" w:unhideWhenUsed="0"/>
-    <w:lsdException w:name="Light Shading Accent 2" w:semiHidden="0" w:uiPriority="60" w:unhideWhenUsed="0"/>
-    <w:lsdException w:name="Light List Accent 2" w:semiHidden="0" w:uiPriority="61" w:unhideWhenUsed="0"/>
-    <w:lsdException w:name="Light Grid Accent 2" w:semiHidden="0" w:uiPriority="62" w:unhideWhenUsed="0"/>
-    <w:lsdException w:name="Medium Shading 1 Accent 2" w:semiHidden="0" w:uiPriority="63" w:unhideWhenUsed="0"/>
-    <w:lsdException w:name="Medium Shading 2 Accent 2" w:semiHidden="0" w:uiPriority="64" w:unhideWhenUsed="0"/>
-    <w:lsdException w:name="Medium List 1 Accent 2" w:semiHidden="0" w:uiPriority="65" w:unhideWhenUsed="0"/>
-    <w:lsdException w:name="Medium List 2 Accent 2" w:semiHidden="0" w:uiPriority="66" w:unhideWhenUsed="0"/>
-    <w:lsdException w:name="Medium Grid 1 Accent 2" w:semiHidden="0" w:uiPriority="67" w:unhideWhenUsed="0"/>
-    <w:lsdException w:name="Medium Grid 2 Accent 2" w:semiHidden="0" w:uiPriority="68" w:unhideWhenUsed="0"/>
-    <w:lsdException w:name="Medium Grid 3 Accent 2" w:semiHidden="0" w:uiPriority="69" w:unhideWhenUsed="0"/>
-    <w:lsdException w:name="Dark List Accent 2" w:semiHidden="0" w:uiPriority="70" w:unhideWhenUsed="0"/>
-    <w:lsdException w:name="Colorful Shading Accent 2" w:semiHidden="0" w:uiPriority="71" w:unhideWhenUsed="0"/>
-    <w:lsdException w:name="Colorful List Accent 2" w:semiHidden="0" w:uiPriority="72" w:unhideWhenUsed="0"/>
-    <w:lsdException w:name="Colorful Grid Accent 2" w:semiHidden="0" w:uiPriority="73" w:unhideWhenUsed="0"/>
-    <w:lsdException w:name="Light Shading Accent 3" w:semiHidden="0" w:uiPriority="60" w:unhideWhenUsed="0"/>
-    <w:lsdException w:name="Light List Accent 3" w:semiHidden="0" w:uiPriority="61" w:unhideWhenUsed="0"/>
-    <w:lsdException w:name="Light Grid Accent 3" w:semiHidden="0" w:uiPriority="62" w:unhideWhenUsed="0"/>
-    <w:lsdException w:name="Medium Shading 1 Accent 3" w:semiHidden="0" w:uiPriority="63" w:unhideWhenUsed="0"/>
-    <w:lsdException w:name="Medium Shading 2 Accent 3" w:semiHidden="0" w:uiPriority="64" w:unhideWhenUsed="0"/>
-    <w:lsdException w:name="Medium List 1 Accent 3" w:semiHidden="0" w:uiPriority="65" w:unhideWhenUsed="0"/>
-    <w:lsdException w:name="Medium List 2 Accent 3" w:semiHidden="0" w:uiPriority="66" w:unhideWhenUsed="0"/>
-    <w:lsdException w:name="Medium Grid 1 Accent 3" w:semiHidden="0" w:uiPriority="67" w:unhideWhenUsed="0"/>
-    <w:lsdException w:name="Medium Grid 2 Accent 3" w:semiHidden="0" w:uiPriority="68" w:unhideWhenUsed="0"/>
-    <w:lsdException w:name="Medium Grid 3 Accent 3" w:semiHidden="0" w:uiPriority="69" w:unhideWhenUsed="0"/>
-    <w:lsdException w:name="Dark List Accent 3" w:semiHidden="0" w:uiPriority="70" w:unhideWhenUsed="0"/>
-    <w:lsdException w:name="Colorful Shading Accent 3" w:semiHidden="0" w:uiPriority="71" w:unhideWhenUsed="0"/>
-    <w:lsdException w:name="Colorful List Accent 3" w:semiHidden="0" w:uiPriority="72" w:unhideWhenUsed="0"/>
-    <w:lsdException w:name="Colorful Grid Accent 3" w:semiHidden="0" w:uiPriority="73" w:unhideWhenUsed="0"/>
-    <w:lsdException w:name="Light Shading Accent 4" w:semiHidden="0" w:uiPriority="60" w:unhideWhenUsed="0"/>
-    <w:lsdException w:name="Light List Accent 4" w:semiHidden="0" w:uiPriority="61" w:unhideWhenUsed="0"/>
-    <w:lsdException w:name="Light Grid Accent 4" w:semiHidden="0" w:uiPriority="62" w:unhideWhenUsed="0"/>
-    <w:lsdException w:name="Medium Shading 1 Accent 4" w:semiHidden="0" w:uiPriority="63" w:unhideWhenUsed="0"/>
-    <w:lsdException w:name="Medium Shading 2 Accent 4" w:semiHidden="0" w:uiPriority="64" w:unhideWhenUsed="0"/>
-    <w:lsdException w:name="Medium List 1 Accent 4" w:semiHidden="0" w:uiPriority="65" w:unhideWhenUsed="0"/>
-    <w:lsdException w:name="Medium List 2 Accent 4" w:semiHidden="0" w:uiPriority="66" w:unhideWhenUsed="0"/>
-    <w:lsdException w:name="Medium Grid 1 Accent 4" w:semiHidden="0" w:uiPriority="67" w:unhideWhenUsed="0"/>
-    <w:lsdException w:name="Medium Grid 2 Accent 4" w:semiHidden="0" w:uiPriority="68" w:unhideWhenUsed="0"/>
-    <w:lsdException w:name="Medium Grid 3 Accent 4" w:semiHidden="0" w:uiPriority="69" w:unhideWhenUsed="0"/>
-    <w:lsdException w:name="Dark List Accent 4" w:semiHidden="0" w:uiPriority="70" w:unhideWhenUsed="0"/>
-    <w:lsdException w:name="Colorful Shading Accent 4" w:semiHidden="0" w:uiPriority="71" w:unhideWhenUsed="0"/>
-    <w:lsdException w:name="Colorful List Accent 4" w:semiHidden="0" w:uiPriority="72" w:unhideWhenUsed="0"/>
-    <w:lsdException w:name="Colorful Grid Accent 4" w:semiHidden="0" w:uiPriority="73" w:unhideWhenUsed="0"/>
-    <w:lsdException w:name="Light Shading Accent 5" w:semiHidden="0" w:uiPriority="60" w:unhideWhenUsed="0"/>
-    <w:lsdException w:name="Light List Accent 5" w:semiHidden="0" w:uiPriority="61" w:unhideWhenUsed="0"/>
-    <w:lsdException w:name="Light Grid Accent 5" w:semiHidden="0" w:uiPriority="62" w:unhideWhenUsed="0"/>
-    <w:lsdException w:name="Medium Shading 1 Accent 5" w:semiHidden="0" w:uiPriority="63" w:unhideWhenUsed="0"/>
-    <w:lsdException w:name="Medium Shading 2 Accent 5" w:semiHidden="0" w:uiPriority="64" w:unhideWhenUsed="0"/>
-    <w:lsdException w:name="Medium List 1 Accent 5" w:semiHidden="0" w:uiPriority="65" w:unhideWhenUsed="0"/>
-    <w:lsdException w:name="Medium List 2 Accent 5" w:semiHidden="0" w:uiPriority="66" w:unhideWhenUsed="0"/>
-    <w:lsdException w:name="Medium Grid 1 Accent 5" w:semiHidden="0" w:uiPriority="67" w:unhideWhenUsed="0"/>
-    <w:lsdException w:name="Medium Grid 2 Accent 5" w:semiHidden="0" w:uiPriority="68" w:unhideWhenUsed="0"/>
-    <w:lsdException w:name="Medium Grid 3 Accent 5" w:semiHidden="0" w:uiPriority="69" w:unhideWhenUsed="0"/>
-    <w:lsdException w:name="Dark List Accent 5" w:semiHidden="0" w:uiPriority="70" w:unhideWhenUsed="0"/>
-    <w:lsdException w:name="Colorful Shading Accent 5" w:semiHidden="0" w:uiPriority="71" w:unhideWhenUsed="0"/>
-    <w:lsdException w:name="Colorful List Accent 5" w:semiHidden="0" w:uiPriority="72" w:unhideWhenUsed="0"/>
-    <w:lsdException w:name="Colorful Grid Accent 5" w:semiHidden="0" w:uiPriority="73" w:unhideWhenUsed="0"/>
-    <w:lsdException w:name="Light Shading Accent 6" w:semiHidden="0" w:uiPriority="60" w:unhideWhenUsed="0"/>
-    <w:lsdException w:name="Light List Accent 6" w:semiHidden="0" w:uiPriority="61" w:unhideWhenUsed="0"/>
-    <w:lsdException w:name="Light Grid Accent 6" w:semiHidden="0" w:uiPriority="62" w:unhideWhenUsed="0"/>
-    <w:lsdException w:name="Medium Shading 1 Accent 6" w:semiHidden="0" w:uiPriority="63" w:unhideWhenUsed="0"/>
-    <w:lsdException w:name="Medium Shading 2 Accent 6" w:semiHidden="0" w:uiPriority="64" w:unhideWhenUsed="0"/>
-    <w:lsdException w:name="Medium List 1 Accent 6" w:semiHidden="0" w:uiPriority="65" w:unhideWhenUsed="0"/>
-    <w:lsdException w:name="Medium List 2 Accent 6" w:semiHidden="0" w:uiPriority="66" w:unhideWhenUsed="0"/>
-    <w:lsdException w:name="Medium Grid 1 Accent 6" w:semiHidden="0" w:uiPriority="67" w:unhideWhenUsed="0"/>
-    <w:lsdException w:name="Medium Grid 2 Accent 6" w:semiHidden="0" w:uiPriority="68" w:unhideWhenUsed="0"/>
-    <w:lsdException w:name="Medium Grid 3 Accent 6" w:semiHidden="0" w:uiPriority="69" w:unhideWhenUsed="0"/>
-    <w:lsdException w:name="Dark List Accent 6" w:semiHidden="0" w:uiPriority="70" w:unhideWhenUsed="0"/>
-    <w:lsdException w:name="Colorful Shading Accent 6" w:semiHidden="0" w:uiPriority="71" w:unhideWhenUsed="0"/>
-    <w:lsdException w:name="Colorful List Accent 6" w:semiHidden="0" w:uiPriority="72" w:unhideWhenUsed="0"/>
-    <w:lsdException w:name="Colorful Grid Accent 6" w:semiHidden="0" w:uiPriority="73" w:unhideWhenUsed="0"/>
-    <w:lsdException w:name="Subtle Emphasis" w:semiHidden="0" w:uiPriority="19" w:unhideWhenUsed="0" w:qFormat="1"/>
-    <w:lsdException w:name="Intense Emphasis" w:semiHidden="0" w:uiPriority="21" w:unhideWhenUsed="0" w:qFormat="1"/>
-    <w:lsdException w:name="Subtle Reference" w:semiHidden="0" w:uiPriority="31" w:unhideWhenUsed="0" w:qFormat="1"/>
-    <w:lsdException w:name="Intense Reference" w:semiHidden="0" w:uiPriority="32" w:unhideWhenUsed="0" w:qFormat="1"/>
-    <w:lsdException w:name="Book Title" w:semiHidden="0" w:uiPriority="33" w:unhideWhenUsed="0" w:qFormat="1"/>
-    <w:lsdException w:name="Bibliography" w:uiPriority="37"/>
-    <w:lsdException w:name="TOC Heading" w:uiPriority="39" w:qFormat="1"/>
-  </w:latentStyles>
-  <w:style w:type="paragraph" w:default="1" w:styleId="Normal">
-    <w:name w:val="Normal"/>
-  </w:style>
-  <w:style w:type="paragraph" w:styleId="Ttulo1">
-    <w:name w:val="heading 1"/>
-    <w:basedOn w:val="Normal"/>
-    <w:next w:val="Normal"/>
+  <w:style w:type="paragraph" w:styleId="a9">
+    <w:name w:val="header"/>
+    <w:basedOn w:val="a"/>
+    <w:link w:val="aa"/>
+    <w:uiPriority w:val="99"/>
+    <w:unhideWhenUsed/>
+    <w:rsid w:val="00310DBD"/>
     <w:pPr>
-      <w:keepNext/>
-      <w:keepLines/>
-      <w:spacing w:before="340" w:after="330" w:line="578" w:lineRule="auto"/>
-      <w:outlineLvl w:val="0"/>
+      <w:pBdr>
+        <w:bottom w:val="single" w:sz="6" w:space="1" w:color="auto"/>
+      </w:pBdr>
+      <w:tabs>
+        <w:tab w:val="center" w:pos="4153"/>
+        <w:tab w:val="right" w:pos="8306"/>
+      </w:tabs>
+      <w:snapToGrid w:val="0"/>
+      <w:jc w:val="center"/>
     </w:pPr>
     <w:rPr>
-      <w:b/>
-      <w:sz w:val="44"/>
-      <w:szCs w:val="44"/>
+      <w:sz w:val="18"/>
+      <w:szCs w:val="18"/>
     </w:rPr>
   </w:style>
-  <w:style w:type="paragraph" w:styleId="Ttulo2">
-    <w:name w:val="heading 2"/>
-    <w:basedOn w:val="Normal"/>
-    <w:next w:val="Normal"/>
+  <w:style w:type="character" w:customStyle="1" w:styleId="aa">
+    <w:name w:val="页眉 字符"/>
+    <w:basedOn w:val="a0"/>
+    <w:link w:val="a9"/>
+    <w:uiPriority w:val="99"/>
+    <w:rsid w:val="00310DBD"/>
+    <w:rPr>
+      <w:sz w:val="18"/>
+      <w:szCs w:val="18"/>
+    </w:rPr>
+  </w:style>
+  <w:style w:type="paragraph" w:styleId="ab">
+    <w:name w:val="footer"/>
+    <w:basedOn w:val="a"/>
+    <w:link w:val="ac"/>
+    <w:uiPriority w:val="99"/>
+    <w:unhideWhenUsed/>
+    <w:rsid w:val="00310DBD"/>
     <w:pPr>
-      <w:keepNext/>
-      <w:keepLines/>
-      <w:spacing w:before="260" w:after="260" w:line="416" w:lineRule="auto"/>
-      <w:outlineLvl w:val="1"/>
+      <w:tabs>
+        <w:tab w:val="center" w:pos="4153"/>
+        <w:tab w:val="right" w:pos="8306"/>
+      </w:tabs>
+      <w:snapToGrid w:val="0"/>
+      <w:jc w:val="left"/>
     </w:pPr>
     <w:rPr>
-      <w:rFonts w:ascii="等线 Light" w:eastAsia="等线 Light" w:hAnsi="等线 Light" w:cs="等线 Light"/>
-      <w:b/>
-      <w:sz w:val="32"/>
-      <w:szCs w:val="32"/>
+      <w:sz w:val="18"/>
+      <w:szCs w:val="18"/>
     </w:rPr>
   </w:style>
-  <w:style w:type="paragraph" w:styleId="Ttulo3">
-    <w:name w:val="heading 3"/>
-    <w:basedOn w:val="Normal"/>
-    <w:next w:val="Normal"/>
-    <w:pPr>
-      <w:keepNext/>
-      <w:keepLines/>
-      <w:spacing w:before="260" w:after="260" w:line="416" w:lineRule="auto"/>
-      <w:outlineLvl w:val="2"/>
-    </w:pPr>
+  <w:style w:type="character" w:customStyle="1" w:styleId="ac">
+    <w:name w:val="页脚 字符"/>
+    <w:basedOn w:val="a0"/>
+    <w:link w:val="ab"/>
+    <w:uiPriority w:val="99"/>
+    <w:rsid w:val="00310DBD"/>
+    <w:rPr>
+      <w:sz w:val="18"/>
+      <w:szCs w:val="18"/>
+    </w:rPr>
+  </w:style>
+  <w:style w:type="character" w:customStyle="1" w:styleId="70">
+    <w:name w:val="标题 7 字符"/>
+    <w:basedOn w:val="a0"/>
+    <w:link w:val="7"/>
+    <w:uiPriority w:val="9"/>
+    <w:rsid w:val="0005465C"/>
     <w:rPr>
       <w:b/>
-      <w:sz w:val="32"/>
-      <w:szCs w:val="32"/>
-    </w:rPr>
-  </w:style>
-  <w:style w:type="paragraph" w:styleId="Ttulo4">
-    <w:name w:val="heading 4"/>
-    <w:basedOn w:val="Normal"/>
-    <w:next w:val="Normal"/>
-    <w:pPr>
-      <w:keepNext/>
-      <w:keepLines/>
-      <w:spacing w:before="280" w:after="290" w:line="376" w:lineRule="auto"/>
-      <w:outlineLvl w:val="3"/>
-    </w:pPr>
-    <w:rPr>
-      <w:rFonts w:ascii="等线 Light" w:eastAsia="等线 Light" w:hAnsi="等线 Light" w:cs="等线 Light"/>
-      <w:b/>
-      <w:sz w:val="28"/>
-      <w:szCs w:val="28"/>
-    </w:rPr>
-  </w:style>
-  <w:style w:type="paragraph" w:styleId="Ttulo5">
-    <w:name w:val="heading 5"/>
-    <w:basedOn w:val="Normal"/>
-    <w:next w:val="Normal"/>
-    <w:pPr>
-      <w:keepNext/>
-      <w:keepLines/>
-      <w:spacing w:before="280" w:after="290" w:line="376" w:lineRule="auto"/>
-      <w:outlineLvl w:val="4"/>
-    </w:pPr>
-    <w:rPr>
-      <w:b/>
-      <w:sz w:val="28"/>
-      <w:szCs w:val="28"/>
-    </w:rPr>
-  </w:style>
-  <w:style w:type="paragraph" w:styleId="Ttulo6">
-    <w:name w:val="heading 6"/>
-    <w:basedOn w:val="Normal"/>
-    <w:next w:val="Normal"/>
-    <w:pPr>
-      <w:keepNext/>
-      <w:keepLines/>
-      <w:spacing w:before="240" w:after="64" w:line="320" w:lineRule="auto"/>
-      <w:outlineLvl w:val="5"/>
-    </w:pPr>
-    <w:rPr>
-      <w:rFonts w:ascii="等线 Light" w:eastAsia="等线 Light" w:hAnsi="等线 Light" w:cs="等线 Light"/>
-      <w:b/>
+      <w:bCs/>
       <w:sz w:val="24"/>
       <w:szCs w:val="24"/>
     </w:rPr>
   </w:style>
-  <w:style w:type="character" w:default="1" w:styleId="Fuentedeprrafopredeter">
-    <w:name w:val="Default Paragraph Font"/>
-    <w:uiPriority w:val="1"/>
-    <w:semiHidden/>
-    <w:unhideWhenUsed/>
-  </w:style>
-  <w:style w:type="table" w:default="1" w:styleId="Tablanormal">
-    <w:name w:val="Normal Table"/>
-    <w:uiPriority w:val="99"/>
-    <w:semiHidden/>
-    <w:unhideWhenUsed/>
-    <w:tblPr>
-      <w:tblInd w:w="0" w:type="dxa"/>
-      <w:tblCellMar>
-        <w:top w:w="0" w:type="dxa"/>
-        <w:left w:w="108" w:type="dxa"/>
-        <w:bottom w:w="0" w:type="dxa"/>
-        <w:right w:w="108" w:type="dxa"/>
-      </w:tblCellMar>
-    </w:tblPr>
-  </w:style>
-  <w:style w:type="numbering" w:default="1" w:styleId="Sinlista">
-    <w:name w:val="No List"/>
-    <w:uiPriority w:val="99"/>
-    <w:semiHidden/>
-    <w:unhideWhenUsed/>
-  </w:style>
-  <w:style w:type="table" w:customStyle="1" w:styleId="TableNormal">
-    <w:name w:val="Table Normal"/>
-    <w:tblPr>
-      <w:tblCellMar>
-        <w:top w:w="0" w:type="dxa"/>
-        <w:left w:w="0" w:type="dxa"/>
-        <w:bottom w:w="0" w:type="dxa"/>
-        <w:right w:w="0" w:type="dxa"/>
-      </w:tblCellMar>
-    </w:tblPr>
-  </w:style>
-  <w:style w:type="paragraph" w:styleId="Ttulo">
-    <w:name w:val="Title"/>
-    <w:basedOn w:val="Normal"/>
-    <w:next w:val="Normal"/>
-    <w:pPr>
-      <w:spacing w:before="240" w:after="60"/>
-      <w:jc w:val="center"/>
-    </w:pPr>
-    <w:rPr>
-      <w:rFonts w:ascii="等线 Light" w:eastAsia="等线 Light" w:hAnsi="等线 Light" w:cs="等线 Light"/>
-      <w:b/>
-      <w:sz w:val="32"/>
-      <w:szCs w:val="32"/>
-    </w:rPr>
-  </w:style>
-  <w:style w:type="paragraph" w:styleId="Subttulo">
-    <w:name w:val="Subtitle"/>
-    <w:basedOn w:val="Normal"/>
-    <w:next w:val="Normal"/>
-    <w:pPr>
-      <w:spacing w:before="240" w:after="60" w:line="312" w:lineRule="auto"/>
-      <w:jc w:val="center"/>
-    </w:pPr>
-    <w:rPr>
-      <w:b/>
-      <w:sz w:val="32"/>
-      <w:szCs w:val="32"/>
-    </w:rPr>
-  </w:style>
-  <w:style w:type="table" w:customStyle="1" w:styleId="a">
-    <w:basedOn w:val="TableNormal"/>
-    <w:tblPr>
-      <w:tblStyleRowBandSize w:val="1"/>
-      <w:tblStyleColBandSize w:val="1"/>
-      <w:tblCellMar>
-        <w:top w:w="0" w:type="dxa"/>
-        <w:left w:w="108" w:type="dxa"/>
-        <w:bottom w:w="0" w:type="dxa"/>
-        <w:right w:w="108" w:type="dxa"/>
-      </w:tblCellMar>
-    </w:tblPr>
-  </w:style>
-  <w:style w:type="paragraph" w:styleId="Textodeglobo">
-    <w:name w:val="Balloon Text"/>
-    <w:basedOn w:val="Normal"/>
-    <w:link w:val="TextodegloboCar"/>
-    <w:uiPriority w:val="99"/>
-    <w:semiHidden/>
-    <w:unhideWhenUsed/>
-    <w:rsid w:val="007735E0"/>
-    <w:rPr>
-      <w:rFonts w:ascii="Tahoma" w:hAnsi="Tahoma" w:cs="Tahoma"/>
-      <w:sz w:val="16"/>
-      <w:szCs w:val="16"/>
-    </w:rPr>
-  </w:style>
-  <w:style w:type="character" w:customStyle="1" w:styleId="TextodegloboCar">
-    <w:name w:val="Texto de globo Car"/>
-    <w:basedOn w:val="Fuentedeprrafopredeter"/>
-    <w:link w:val="Textodeglobo"/>
-    <w:uiPriority w:val="99"/>
-    <w:semiHidden/>
-    <w:rsid w:val="007735E0"/>
-    <w:rPr>
-      <w:rFonts w:ascii="Tahoma" w:hAnsi="Tahoma" w:cs="Tahoma"/>
-      <w:sz w:val="16"/>
-      <w:szCs w:val="16"/>
-    </w:rPr>
-  </w:style>
-  <w:style w:type="paragraph" w:styleId="TDC1">
-    <w:name w:val="toc 1"/>
-    <w:basedOn w:val="Normal"/>
-    <w:next w:val="Normal"/>
+  <w:style w:type="paragraph" w:styleId="71">
+    <w:name w:val="toc 7"/>
+    <w:basedOn w:val="a"/>
+    <w:next w:val="a"/>
     <w:autoRedefine/>
     <w:uiPriority w:val="39"/>
     <w:unhideWhenUsed/>
-    <w:rsid w:val="007735E0"/>
+    <w:rsid w:val="0005465C"/>
     <w:pPr>
-      <w:spacing w:after="100"/>
+      <w:ind w:leftChars="1200" w:left="2520"/>
     </w:pPr>
   </w:style>
-  <w:style w:type="paragraph" w:styleId="TDC2">
-    <w:name w:val="toc 2"/>
-    <w:basedOn w:val="Normal"/>
-    <w:next w:val="Normal"/>
-    <w:autoRedefine/>
-    <w:uiPriority w:val="39"/>
-    <w:unhideWhenUsed/>
-    <w:rsid w:val="007735E0"/>
-    <w:pPr>
-      <w:spacing w:after="100"/>
-      <w:ind w:left="210"/>
-    </w:pPr>
+  <w:style w:type="character" w:customStyle="1" w:styleId="80">
+    <w:name w:val="标题 8 字符"/>
+    <w:basedOn w:val="a0"/>
+    <w:link w:val="8"/>
+    <w:uiPriority w:val="9"/>
+    <w:rsid w:val="0005465C"/>
+    <w:rPr>
+      <w:rFonts w:asciiTheme="majorHAnsi" w:eastAsiaTheme="majorEastAsia" w:hAnsiTheme="majorHAnsi" w:cstheme="majorBidi"/>
+      <w:sz w:val="24"/>
+      <w:szCs w:val="24"/>
+    </w:rPr>
   </w:style>
-  <w:style w:type="paragraph" w:styleId="TDC3">
-    <w:name w:val="toc 3"/>
-    <w:basedOn w:val="Normal"/>
-    <w:next w:val="Normal"/>
-    <w:autoRedefine/>
-    <w:uiPriority w:val="39"/>
-    <w:unhideWhenUsed/>
-    <w:rsid w:val="007735E0"/>
-    <w:pPr>
-      <w:spacing w:after="100"/>
-      <w:ind w:left="420"/>
-    </w:pPr>
-  </w:style>
-  <w:style w:type="character" w:styleId="Hipervnculo">
-    <w:name w:val="Hyperlink"/>
-    <w:basedOn w:val="Fuentedeprrafopredeter"/>
-    <w:uiPriority w:val="99"/>
-    <w:unhideWhenUsed/>
-    <w:rsid w:val="007735E0"/>
+  <w:style w:type="character" w:customStyle="1" w:styleId="90">
+    <w:name w:val="标题 9 字符"/>
+    <w:basedOn w:val="a0"/>
+    <w:link w:val="9"/>
+    <w:uiPriority w:val="9"/>
+    <w:rsid w:val="0005465C"/>
     <w:rPr>
-      <w:color w:val="0000FF" w:themeColor="hyperlink"/>
-      <w:u w:val="single"/>
+      <w:rFonts w:asciiTheme="majorHAnsi" w:eastAsiaTheme="majorEastAsia" w:hAnsiTheme="majorHAnsi" w:cstheme="majorBidi"/>
     </w:rPr>
   </w:style>
 </w:styles>

</xml_diff>